<commit_message>
Se organizan campos de contrato de trabajo
</commit_message>
<xml_diff>
--- a/CONTRATO DE TRABAJO INDEFINIDO.docx
+++ b/CONTRATO DE TRABAJO INDEFINIDO.docx
@@ -1473,7 +1473,21 @@
           <w:b/>
           <w:color w:val="000000" w:themeColor="text1"/>
         </w:rPr>
-        <w:t xml:space="preserve">FINALIZACIN </w:t>
+        <w:t>FINALIZACI</w:t>
+      </w:r>
+      <w:r>
+        <w:rPr>
+          <w:b/>
+          <w:color w:val="000000" w:themeColor="text1"/>
+        </w:rPr>
+        <w:t>Ó</w:t>
+      </w:r>
+      <w:r>
+        <w:rPr>
+          <w:b/>
+          <w:color w:val="000000" w:themeColor="text1"/>
+        </w:rPr>
+        <w:t xml:space="preserve">N </w:t>
       </w:r>
       <w:r>
         <w:rPr>

</xml_diff>

<commit_message>
Se añade funcionde reemplazar salario, se dejar seguimiento git a venv , se añade arhivo de requeriments.txt
</commit_message>
<xml_diff>
--- a/CONTRATO DE TRABAJO INDEFINIDO.docx
+++ b/CONTRATO DE TRABAJO INDEFINIDO.docx
@@ -769,11 +769,11 @@
             </w:pPr>
             <w:r>
               <w:rPr>
-                <w:color w:val="FF0000"/>
-                <w:sz w:val="20"/>
-                <w:szCs w:val="20"/>
-              </w:rPr>
-              <w:t>CALLE 15 NO. 18-58</w:t>
+                <w:color w:val="000000" w:themeColor="text1"/>
+                <w:sz w:val="20"/>
+                <w:szCs w:val="20"/>
+              </w:rPr>
+              <w:t>[DIRECCION]</w:t>
             </w:r>
           </w:p>
         </w:tc>
@@ -845,7 +845,7 @@
                 <w:sz w:val="20"/>
                 <w:szCs w:val="20"/>
               </w:rPr>
-              <w:t>3133796990</w:t>
+              <w:t>[TELEFONO]</w:t>
             </w:r>
           </w:p>
         </w:tc>
@@ -919,7 +919,15 @@
                 <w:sz w:val="20"/>
                 <w:szCs w:val="20"/>
               </w:rPr>
-              <w:t xml:space="preserve">CONTADORA </w:t>
+              <w:t>[CARGO]</w:t>
+            </w:r>
+            <w:r>
+              <w:rPr>
+                <w:color w:val="FF0000"/>
+                <w:sz w:val="20"/>
+                <w:szCs w:val="20"/>
+              </w:rPr>
+              <w:t xml:space="preserve"> </w:t>
             </w:r>
           </w:p>
         </w:tc>
@@ -1108,7 +1116,15 @@
                 <w:sz w:val="20"/>
                 <w:szCs w:val="20"/>
               </w:rPr>
-              <w:t xml:space="preserve">SALARIO FIJO MENSUAL $ 2.320.000 (DOS MILLONES TRECIENTOS VEINTE MIL PESOS M/CTE.)  </w:t>
+              <w:t xml:space="preserve">SALARIO FIJO MENSUAL </w:t>
+            </w:r>
+            <w:r>
+              <w:rPr>
+                <w:color w:val="FF0000"/>
+                <w:sz w:val="20"/>
+                <w:szCs w:val="20"/>
+              </w:rPr>
+              <w:t>[SALARIO]</w:t>
             </w:r>
           </w:p>
         </w:tc>
@@ -3978,7 +3994,7 @@
           <w:szCs w:val="18"/>
           <w:lang w:val="es-CO"/>
         </w:rPr>
-        <w:t>$ 2.320.000</w:t>
+        <w:t>$</w:t>
       </w:r>
       <w:r>
         <w:rPr>
@@ -3988,72 +4004,7 @@
           <w:szCs w:val="18"/>
           <w:lang w:val="es-CO"/>
         </w:rPr>
-        <w:t xml:space="preserve"> </w:t>
-      </w:r>
-      <w:r>
-        <w:rPr>
-          <w:b/>
-          <w:color w:val="FF0000"/>
-          <w:sz w:val="20"/>
-          <w:szCs w:val="20"/>
-        </w:rPr>
-        <w:t>(</w:t>
-      </w:r>
-      <w:r>
-        <w:rPr>
-          <w:b/>
-          <w:color w:val="FF0000"/>
-          <w:sz w:val="20"/>
-          <w:szCs w:val="20"/>
-        </w:rPr>
-        <w:t xml:space="preserve">dos millones trecientos veinte mil </w:t>
-      </w:r>
-      <w:r>
-        <w:rPr>
-          <w:b/>
-          <w:color w:val="FF0000"/>
-          <w:sz w:val="20"/>
-          <w:szCs w:val="20"/>
-        </w:rPr>
-        <w:t>pesos</w:t>
-      </w:r>
-      <w:r>
-        <w:rPr>
-          <w:b/>
-          <w:color w:val="FF0000"/>
-          <w:sz w:val="20"/>
-          <w:szCs w:val="20"/>
-        </w:rPr>
-        <w:t xml:space="preserve"> m</w:t>
-      </w:r>
-      <w:r>
-        <w:rPr>
-          <w:b/>
-          <w:color w:val="FF0000"/>
-          <w:sz w:val="20"/>
-          <w:szCs w:val="20"/>
-        </w:rPr>
-        <w:t>/</w:t>
-      </w:r>
-      <w:proofErr w:type="spellStart"/>
-      <w:r>
-        <w:rPr>
-          <w:b/>
-          <w:color w:val="FF0000"/>
-          <w:sz w:val="20"/>
-          <w:szCs w:val="20"/>
-        </w:rPr>
-        <w:t>cte</w:t>
-      </w:r>
-      <w:proofErr w:type="spellEnd"/>
-      <w:r>
-        <w:rPr>
-          <w:b/>
-          <w:color w:val="FF0000"/>
-          <w:sz w:val="20"/>
-          <w:szCs w:val="20"/>
-        </w:rPr>
-        <w:t>)</w:t>
+        <w:t>[SALARIO]</w:t>
       </w:r>
       <w:r>
         <w:rPr>

</xml_diff>

<commit_message>
Se reemplazan campos Ok, se añade campo de Fecha de Inicio de Contrato
</commit_message>
<xml_diff>
--- a/CONTRATO DE TRABAJO INDEFINIDO.docx
+++ b/CONTRATO DE TRABAJO INDEFINIDO.docx
@@ -1185,75 +1185,18 @@
               <w:pStyle w:val="TableParagraph"/>
               <w:ind w:left="0"/>
               <w:rPr>
-                <w:color w:val="FF0000"/>
+                <w:color w:val="000000" w:themeColor="text1"/>
                 <w:sz w:val="20"/>
                 <w:szCs w:val="20"/>
               </w:rPr>
             </w:pPr>
             <w:r>
               <w:rPr>
-                <w:color w:val="FF0000"/>
-                <w:sz w:val="20"/>
-                <w:szCs w:val="20"/>
-              </w:rPr>
-              <w:t>TIEMPO COMPLETO</w:t>
-            </w:r>
-          </w:p>
-          <w:p>
-            <w:pPr>
-              <w:pStyle w:val="TableParagraph"/>
-              <w:ind w:left="0"/>
-              <w:rPr>
-                <w:color w:val="FF0000"/>
-                <w:sz w:val="20"/>
-                <w:szCs w:val="20"/>
-              </w:rPr>
-            </w:pPr>
-            <w:r>
-              <w:rPr>
-                <w:color w:val="FF0000"/>
-                <w:sz w:val="20"/>
-                <w:szCs w:val="20"/>
-              </w:rPr>
-              <w:t>MEDIO TIEMPO</w:t>
-            </w:r>
-          </w:p>
-          <w:p>
-            <w:pPr>
-              <w:pStyle w:val="TableParagraph"/>
-              <w:ind w:left="0"/>
-              <w:rPr>
-                <w:color w:val="FF0000"/>
-                <w:sz w:val="20"/>
-                <w:szCs w:val="20"/>
-              </w:rPr>
-            </w:pPr>
-            <w:r>
-              <w:rPr>
-                <w:color w:val="FF0000"/>
-                <w:sz w:val="20"/>
-                <w:szCs w:val="20"/>
-              </w:rPr>
-              <w:t>POR HORAS</w:t>
-            </w:r>
-          </w:p>
-          <w:p>
-            <w:pPr>
-              <w:pStyle w:val="TableParagraph"/>
-              <w:ind w:left="0"/>
-              <w:rPr>
                 <w:color w:val="000000" w:themeColor="text1"/>
                 <w:sz w:val="20"/>
                 <w:szCs w:val="20"/>
               </w:rPr>
-            </w:pPr>
-            <w:r>
-              <w:rPr>
-                <w:color w:val="FF0000"/>
-                <w:sz w:val="20"/>
-                <w:szCs w:val="20"/>
-              </w:rPr>
-              <w:t>AL DESTAJO</w:t>
+              <w:t>[JORNADA]</w:t>
             </w:r>
           </w:p>
         </w:tc>
@@ -1314,56 +1257,16 @@
               <w:pStyle w:val="TableParagraph"/>
               <w:ind w:left="0"/>
               <w:rPr>
-                <w:color w:val="FF0000"/>
                 <w:sz w:val="20"/>
                 <w:szCs w:val="20"/>
               </w:rPr>
             </w:pPr>
             <w:r>
               <w:rPr>
-                <w:color w:val="FF0000"/>
-                <w:sz w:val="20"/>
-                <w:szCs w:val="20"/>
-              </w:rPr>
-              <w:t>INDEFINIDO</w:t>
-            </w:r>
-          </w:p>
-          <w:p>
-            <w:pPr>
-              <w:pStyle w:val="TableParagraph"/>
-              <w:ind w:left="0"/>
-              <w:rPr>
-                <w:color w:val="FF0000"/>
-                <w:sz w:val="20"/>
-                <w:szCs w:val="20"/>
-              </w:rPr>
-            </w:pPr>
-            <w:r>
-              <w:rPr>
-                <w:color w:val="FF0000"/>
-                <w:sz w:val="20"/>
-                <w:szCs w:val="20"/>
-              </w:rPr>
-              <w:t>A TERMINO FIJO</w:t>
-            </w:r>
-          </w:p>
-          <w:p>
-            <w:pPr>
-              <w:pStyle w:val="TableParagraph"/>
-              <w:ind w:left="0"/>
-              <w:rPr>
-                <w:color w:val="FF0000"/>
-                <w:sz w:val="20"/>
-                <w:szCs w:val="20"/>
-              </w:rPr>
-            </w:pPr>
-            <w:r>
-              <w:rPr>
-                <w:color w:val="FF0000"/>
-                <w:sz w:val="20"/>
-                <w:szCs w:val="20"/>
-              </w:rPr>
-              <w:t>POR DURACION DE OBRA O LABOR</w:t>
+                <w:sz w:val="20"/>
+                <w:szCs w:val="20"/>
+              </w:rPr>
+              <w:t>[TERMINO]</w:t>
             </w:r>
           </w:p>
         </w:tc>
@@ -1440,11 +1343,10 @@
             </w:pPr>
             <w:r>
               <w:rPr>
-                <w:color w:val="FF0000"/>
-                <w:sz w:val="20"/>
-                <w:szCs w:val="20"/>
-              </w:rPr>
-              <w:t>2 DE OCTUBRE DE 2023</w:t>
+                <w:sz w:val="20"/>
+                <w:szCs w:val="20"/>
+              </w:rPr>
+              <w:t>[FECHA_INICIO]</w:t>
             </w:r>
           </w:p>
         </w:tc>
@@ -1570,20 +1472,18 @@
       <w:r>
         <w:rPr>
           <w:b/>
-          <w:color w:val="FF0000"/>
-          <w:sz w:val="18"/>
-          <w:szCs w:val="18"/>
-        </w:rPr>
-        <w:t xml:space="preserve">TÉRMINO </w:t>
-      </w:r>
-      <w:r>
-        <w:rPr>
-          <w:b/>
-          <w:color w:val="FF0000"/>
-          <w:sz w:val="18"/>
-          <w:szCs w:val="18"/>
-        </w:rPr>
-        <w:t>INDEFINIDO</w:t>
+          <w:sz w:val="18"/>
+          <w:szCs w:val="18"/>
+        </w:rPr>
+        <w:t>TÉRMINO</w:t>
+      </w:r>
+      <w:r>
+        <w:rPr>
+          <w:bCs/>
+          <w:sz w:val="18"/>
+          <w:szCs w:val="18"/>
+        </w:rPr>
+        <w:t xml:space="preserve"> [TERMINO]</w:t>
       </w:r>
       <w:r>
         <w:rPr>
@@ -1848,45 +1748,46 @@
           <w:sz w:val="18"/>
           <w:szCs w:val="18"/>
         </w:rPr>
-        <w:t xml:space="preserve"> de acuerdo a los horarios establecidos, las instrucciones de su jefe directo, y concurrir a las reuniones y conferencias para las cuales haya sido citado. 5. Rendir informe escrito cuando lo solicite la empresa. 6. Estar permanentemente actualizado en todas las normas, políticas y procedimientos que hacen parte de los diferentes procesos o subprocesos de la compañía. 7. Adoptar como norma de trabajo la más estricta veracidad para </w:t>
-      </w:r>
-      <w:r>
-        <w:rPr>
+        <w:t xml:space="preserve"> de acuerdo a los horarios establecidos, las instrucciones de su jefe directo, y concurrir a las reuniones y conferencias para las cuales haya sido citado. 5. Rendir informe escrito cuando lo solicite la empresa. 6. Estar permanentemente actualizado en todas las normas, políticas y procedimientos que hacen parte de los diferentes procesos o subprocesos de la compañía. 7. Adoptar como norma de trabajo la más estricta veracidad para con los clientes, cumplir sus compromisos con diligencia y cuidado, guardar conducta intachable; en todas las actividades y una excelente presentación personal. 8. Atender efectivamente las solicitudes del cliente, e informar cualquier irregularidad la empresa. 9. Asistir a las capacitaciones a las que sea enviado por </w:t>
+      </w:r>
+      <w:r>
+        <w:rPr>
+          <w:b/>
+          <w:sz w:val="18"/>
+          <w:szCs w:val="18"/>
+        </w:rPr>
+        <w:t>EL EMPLEADOR</w:t>
+      </w:r>
+      <w:r>
+        <w:rPr>
+          <w:sz w:val="18"/>
+          <w:szCs w:val="18"/>
+        </w:rPr>
+        <w:t xml:space="preserve"> y presentarlos exámenes de validación de conocimiento a que ello conlleve. 10. Cumplir las normas y procedimientos que sean adoptados en la organización para la prevención del lavado de activos. 11. Observar las normas que sobre conflicto de intereses tiene establecido la empresa y se abstendrá de tomar decisiones que puedan afectar la objetividad de las mismas. 12. Guardar estricta reserva de todo cuanto </w:t>
+      </w:r>
+      <w:r>
+        <w:rPr>
+          <w:sz w:val="18"/>
+          <w:szCs w:val="18"/>
+        </w:rPr>
+        <w:t xml:space="preserve">llegue a su conocimiento por razón de su oficio y cuya comunicación a otras personas pueda causar perjuicio al </w:t>
+      </w:r>
+      <w:r>
+        <w:rPr>
+          <w:b/>
+          <w:sz w:val="18"/>
+          <w:szCs w:val="18"/>
+        </w:rPr>
+        <w:t xml:space="preserve">EMPLEADOR. </w:t>
+      </w:r>
+      <w:r>
+        <w:rPr>
+          <w:b/>
           <w:sz w:val="18"/>
           <w:szCs w:val="18"/>
         </w:rPr>
         <w:lastRenderedPageBreak/>
-        <w:t xml:space="preserve">con los clientes, cumplir sus compromisos con diligencia y cuidado, guardar conducta intachable; en todas las actividades y una excelente presentación personal. 8. Atender efectivamente las solicitudes del cliente, e informar cualquier irregularidad la empresa. 9. Asistir a las capacitaciones a las que sea enviado por </w:t>
-      </w:r>
-      <w:r>
-        <w:rPr>
-          <w:b/>
-          <w:sz w:val="18"/>
-          <w:szCs w:val="18"/>
-        </w:rPr>
-        <w:t>EL EMPLEADOR</w:t>
-      </w:r>
-      <w:r>
-        <w:rPr>
-          <w:sz w:val="18"/>
-          <w:szCs w:val="18"/>
-        </w:rPr>
-        <w:t xml:space="preserve"> y presentarlos exámenes de validación de conocimiento a que ello conlleve. 10. Cumplir las normas y procedimientos que sean adoptados en la organización para la prevención del lavado de activos. 11. Observar las normas que sobre conflicto de intereses tiene establecido la empresa y se abstendrá de tomar decisiones que puedan afectar la objetividad de las mismas. 12. Guardar estricta reserva de todo cuanto </w:t>
-      </w:r>
-      <w:r>
-        <w:rPr>
-          <w:sz w:val="18"/>
-          <w:szCs w:val="18"/>
-        </w:rPr>
-        <w:t xml:space="preserve">llegue a su conocimiento por razón de su oficio y cuya comunicación a otras personas pueda causar perjuicio al </w:t>
-      </w:r>
-      <w:r>
-        <w:rPr>
-          <w:b/>
-          <w:sz w:val="18"/>
-          <w:szCs w:val="18"/>
-        </w:rPr>
-        <w:t>EMPLEADOR. EL TRABAJADOR</w:t>
+        <w:t>EL TRABAJADOR</w:t>
       </w:r>
       <w:r>
         <w:rPr>
@@ -2509,14 +2410,21 @@
           <w:sz w:val="18"/>
           <w:szCs w:val="18"/>
         </w:rPr>
-        <w:t>HT ASESORES</w:t>
-      </w:r>
-      <w:r>
-        <w:rPr>
-          <w:sz w:val="18"/>
-          <w:szCs w:val="18"/>
-        </w:rPr>
-        <w:t xml:space="preserve"> S.A.S.</w:t>
+        <w:t>[E</w:t>
+      </w:r>
+      <w:r>
+        <w:rPr>
+          <w:sz w:val="18"/>
+          <w:szCs w:val="18"/>
+        </w:rPr>
+        <w:t>mpleador</w:t>
+      </w:r>
+      <w:r>
+        <w:rPr>
+          <w:sz w:val="18"/>
+          <w:szCs w:val="18"/>
+        </w:rPr>
+        <w:t>]</w:t>
       </w:r>
     </w:p>
     <w:p>
@@ -2617,21 +2525,28 @@
           <w:sz w:val="18"/>
           <w:szCs w:val="18"/>
         </w:rPr>
-        <w:t xml:space="preserve">Realizar auditorías especiales y otros afines, cuando la Dirección de </w:t>
-      </w:r>
-      <w:r>
-        <w:rPr>
-          <w:sz w:val="18"/>
-          <w:szCs w:val="18"/>
-        </w:rPr>
-        <w:t>HT ASESORES</w:t>
-      </w:r>
-      <w:r>
-        <w:rPr>
-          <w:sz w:val="18"/>
-          <w:szCs w:val="18"/>
-        </w:rPr>
-        <w:t xml:space="preserve"> S.A.S.</w:t>
+        <w:t>Realizar auditorías especiales y otros afines, cuando la Dirección de</w:t>
+      </w:r>
+      <w:r>
+        <w:rPr>
+          <w:sz w:val="18"/>
+          <w:szCs w:val="18"/>
+        </w:rPr>
+        <w:t xml:space="preserve"> [E</w:t>
+      </w:r>
+      <w:r>
+        <w:rPr>
+          <w:sz w:val="18"/>
+          <w:szCs w:val="18"/>
+        </w:rPr>
+        <w:t>mpleador</w:t>
+      </w:r>
+      <w:r>
+        <w:rPr>
+          <w:sz w:val="18"/>
+          <w:szCs w:val="18"/>
+        </w:rPr>
+        <w:t>]</w:t>
       </w:r>
       <w:r>
         <w:rPr>
@@ -2900,16 +2815,7 @@
           <w:sz w:val="18"/>
           <w:szCs w:val="18"/>
         </w:rPr>
-        <w:t xml:space="preserve">Guardar total confidencialidad en los asuntos internos de la empresa como: información de clientes, valores de </w:t>
-      </w:r>
-      <w:r>
-        <w:rPr>
-          <w:color w:val="000000" w:themeColor="text1"/>
-          <w:sz w:val="18"/>
-          <w:szCs w:val="18"/>
-        </w:rPr>
-        <w:lastRenderedPageBreak/>
-        <w:t xml:space="preserve">facturación, manejo de insumos y materiales, procedimientos de trabajo técnico y operativo del servicio, información de </w:t>
+        <w:t xml:space="preserve">Guardar total confidencialidad en los asuntos internos de la empresa como: información de clientes, valores de facturación, manejo de insumos y materiales, procedimientos de trabajo técnico y operativo del servicio, información de </w:t>
       </w:r>
       <w:r>
         <w:rPr>
@@ -2965,22 +2871,21 @@
         <w:pStyle w:val="Textoindependiente"/>
         <w:numPr>
           <w:ilvl w:val="0"/>
-          <w:numId w:val="4"/>
+          <w:numId w:val="5"/>
         </w:numPr>
         <w:spacing w:line="292" w:lineRule="auto"/>
         <w:jc w:val="both"/>
         <w:rPr>
+          <w:sz w:val="18"/>
+          <w:szCs w:val="18"/>
+        </w:rPr>
+      </w:pPr>
+      <w:r>
+        <w:rPr>
           <w:color w:val="000000" w:themeColor="text1"/>
           <w:sz w:val="18"/>
           <w:szCs w:val="18"/>
         </w:rPr>
-      </w:pPr>
-      <w:r>
-        <w:rPr>
-          <w:color w:val="000000" w:themeColor="text1"/>
-          <w:sz w:val="18"/>
-          <w:szCs w:val="18"/>
-        </w:rPr>
         <w:t xml:space="preserve">Otras que por la naturaleza de su cargo y en virtud de sus funciones le asigne la Dirección </w:t>
       </w:r>
       <w:r>
@@ -2995,7 +2900,243 @@
           <w:sz w:val="18"/>
           <w:szCs w:val="18"/>
         </w:rPr>
-        <w:t>HT ASESORES</w:t>
+        <w:t>[E</w:t>
+      </w:r>
+      <w:r>
+        <w:rPr>
+          <w:sz w:val="18"/>
+          <w:szCs w:val="18"/>
+        </w:rPr>
+        <w:t>mpleador</w:t>
+      </w:r>
+      <w:r>
+        <w:rPr>
+          <w:sz w:val="18"/>
+          <w:szCs w:val="18"/>
+        </w:rPr>
+        <w:t>]</w:t>
+      </w:r>
+    </w:p>
+    <w:p>
+      <w:pPr>
+        <w:pStyle w:val="Textoindependiente"/>
+        <w:spacing w:line="292" w:lineRule="auto"/>
+        <w:ind w:left="720"/>
+        <w:jc w:val="both"/>
+        <w:rPr>
+          <w:sz w:val="18"/>
+          <w:szCs w:val="18"/>
+        </w:rPr>
+      </w:pPr>
+    </w:p>
+    <w:p>
+      <w:pPr>
+        <w:pStyle w:val="Textoindependiente"/>
+        <w:spacing w:line="292" w:lineRule="auto"/>
+        <w:jc w:val="both"/>
+        <w:rPr>
+          <w:sz w:val="18"/>
+          <w:szCs w:val="18"/>
+        </w:rPr>
+      </w:pPr>
+      <w:r>
+        <w:rPr>
+          <w:sz w:val="18"/>
+          <w:szCs w:val="18"/>
+        </w:rPr>
+        <w:lastRenderedPageBreak/>
+        <w:t xml:space="preserve">La descripción que se realice será general y no excluye ni limita al </w:t>
+      </w:r>
+      <w:r>
+        <w:rPr>
+          <w:b/>
+          <w:sz w:val="18"/>
+          <w:szCs w:val="18"/>
+        </w:rPr>
+        <w:t>TRABAJADÓR</w:t>
+      </w:r>
+      <w:r>
+        <w:rPr>
+          <w:sz w:val="18"/>
+          <w:szCs w:val="18"/>
+        </w:rPr>
+        <w:t xml:space="preserve"> para ejecutar labores conexas complementarias, accesorias o similares y en general aquellas que sean necesarias para un mejor resultado en la ejecución de la causa que dio origen al contrato, pudiendo en consecuencia </w:t>
+      </w:r>
+      <w:r>
+        <w:rPr>
+          <w:b/>
+          <w:sz w:val="18"/>
+          <w:szCs w:val="18"/>
+        </w:rPr>
+        <w:t xml:space="preserve">EL EMPLEADOR </w:t>
+      </w:r>
+      <w:r>
+        <w:rPr>
+          <w:sz w:val="18"/>
+          <w:szCs w:val="18"/>
+        </w:rPr>
+        <w:t>complementar e implementar la descripción que por vía de ejemplo se establece en este acuerdo contractual.</w:t>
+      </w:r>
+    </w:p>
+    <w:p>
+      <w:pPr>
+        <w:pStyle w:val="Textoindependiente"/>
+        <w:spacing w:line="292" w:lineRule="auto"/>
+        <w:jc w:val="both"/>
+        <w:rPr>
+          <w:sz w:val="18"/>
+          <w:szCs w:val="18"/>
+        </w:rPr>
+      </w:pPr>
+    </w:p>
+    <w:p>
+      <w:pPr>
+        <w:pStyle w:val="Textoindependiente"/>
+        <w:spacing w:line="292" w:lineRule="auto"/>
+        <w:jc w:val="both"/>
+        <w:rPr>
+          <w:sz w:val="18"/>
+          <w:szCs w:val="18"/>
+        </w:rPr>
+      </w:pPr>
+      <w:r>
+        <w:rPr>
+          <w:b/>
+          <w:sz w:val="18"/>
+          <w:szCs w:val="18"/>
+        </w:rPr>
+        <w:t>PARÁGRAFO PRIMERO: DEBERES ESPECIALES DEL TRABAJADOR:</w:t>
+      </w:r>
+      <w:r>
+        <w:rPr>
+          <w:sz w:val="18"/>
+          <w:szCs w:val="18"/>
+        </w:rPr>
+        <w:t xml:space="preserve"> Además de las establecidas en el Manual de Responsabilidades o Funciones, en el Reglamento Interno de Trabajo, los siguientes serán deberes especiales del TRABAJADOR: 1) Observar rigurosamente </w:t>
+      </w:r>
+      <w:r>
+        <w:rPr>
+          <w:sz w:val="18"/>
+          <w:szCs w:val="18"/>
+        </w:rPr>
+        <w:t xml:space="preserve">las </w:t>
+      </w:r>
+      <w:proofErr w:type="gramStart"/>
+      <w:r>
+        <w:rPr>
+          <w:sz w:val="18"/>
+          <w:szCs w:val="18"/>
+        </w:rPr>
+        <w:t>normas</w:t>
+      </w:r>
+      <w:r>
+        <w:rPr>
+          <w:sz w:val="18"/>
+          <w:szCs w:val="18"/>
+        </w:rPr>
+        <w:t xml:space="preserve">  que</w:t>
+      </w:r>
+      <w:proofErr w:type="gramEnd"/>
+      <w:r>
+        <w:rPr>
+          <w:sz w:val="18"/>
+          <w:szCs w:val="18"/>
+        </w:rPr>
+        <w:t xml:space="preserve">    fije  la  empresa  para  la realización de la labor a que se refiere el presente contrato. 2) Guardar absoluta reserva, salvo autorización </w:t>
+      </w:r>
+      <w:proofErr w:type="gramStart"/>
+      <w:r>
+        <w:rPr>
+          <w:sz w:val="18"/>
+          <w:szCs w:val="18"/>
+        </w:rPr>
+        <w:t>expresa  de</w:t>
+      </w:r>
+      <w:proofErr w:type="gramEnd"/>
+      <w:r>
+        <w:rPr>
+          <w:sz w:val="18"/>
+          <w:szCs w:val="18"/>
+        </w:rPr>
+        <w:t xml:space="preserve"> la empresa,  de todas  aquellas informaciones  que  lleguen a su conocimiento,  en razón de su trabajo,  y que sean por naturaleza  privadas.  3) Dedicar la </w:t>
+      </w:r>
+      <w:proofErr w:type="gramStart"/>
+      <w:r>
+        <w:rPr>
+          <w:sz w:val="18"/>
+          <w:szCs w:val="18"/>
+        </w:rPr>
+        <w:t>totalidad  de</w:t>
+      </w:r>
+      <w:proofErr w:type="gramEnd"/>
+      <w:r>
+        <w:rPr>
+          <w:sz w:val="18"/>
+          <w:szCs w:val="18"/>
+        </w:rPr>
+        <w:t xml:space="preserve"> su jornada  de trabajo a cumplir a cabalidad  con  sus  responsabilidades.  4)  </w:t>
+      </w:r>
+      <w:proofErr w:type="gramStart"/>
+      <w:r>
+        <w:rPr>
+          <w:sz w:val="18"/>
+          <w:szCs w:val="18"/>
+        </w:rPr>
+        <w:t>Programar  diariamente</w:t>
+      </w:r>
+      <w:proofErr w:type="gramEnd"/>
+      <w:r>
+        <w:rPr>
+          <w:sz w:val="18"/>
+          <w:szCs w:val="18"/>
+        </w:rPr>
+        <w:t xml:space="preserve">  su trabajo  y  asistir  puntualmente  a  las reuniones  que  efectúe  la  empresa  a  las  cuales  hubiere  sido  citad</w:t>
+      </w:r>
+      <w:r>
+        <w:rPr>
+          <w:sz w:val="18"/>
+          <w:szCs w:val="18"/>
+        </w:rPr>
+        <w:t>a</w:t>
+      </w:r>
+      <w:r>
+        <w:rPr>
+          <w:sz w:val="18"/>
+          <w:szCs w:val="18"/>
+        </w:rPr>
+        <w:t xml:space="preserve">.  5)  </w:t>
+      </w:r>
+      <w:proofErr w:type="gramStart"/>
+      <w:r>
+        <w:rPr>
+          <w:sz w:val="18"/>
+          <w:szCs w:val="18"/>
+        </w:rPr>
+        <w:t>Observar  completa</w:t>
+      </w:r>
+      <w:proofErr w:type="gramEnd"/>
+      <w:r>
+        <w:rPr>
+          <w:sz w:val="18"/>
+          <w:szCs w:val="18"/>
+        </w:rPr>
+        <w:t xml:space="preserve">  armonía  y comprensión con los clientes, con sus superiores y compañeros de trabajo, en sus relaciones personales y en la ejecución de su labor. 6) Cumplir permanentemente con espíritu de lealtad, colaboración y disciplina con la empresa. 7) Avisar oportunamente y por escrito, a la empresa todo cambio en su dirección, teléfono o ciudad de residencia 8) Conocer los procesos implementados según sistema de gestión de calidad </w:t>
+      </w:r>
+      <w:proofErr w:type="gramStart"/>
+      <w:r>
+        <w:rPr>
+          <w:sz w:val="18"/>
+          <w:szCs w:val="18"/>
+        </w:rPr>
+        <w:t>y  que</w:t>
+      </w:r>
+      <w:proofErr w:type="gramEnd"/>
+      <w:r>
+        <w:rPr>
+          <w:sz w:val="18"/>
+          <w:szCs w:val="18"/>
+        </w:rPr>
+        <w:t xml:space="preserve"> se desarrollan con su cargo 9) Portar el uniforme de dotación. 10)  Portar elementos de protección personal requeridos según responsabilidades</w:t>
       </w:r>
       <w:r>
         <w:rPr>
@@ -3004,371 +3145,394 @@
         </w:rPr>
         <w:t xml:space="preserve"> </w:t>
       </w:r>
-      <w:proofErr w:type="gramStart"/>
-      <w:r>
-        <w:rPr>
-          <w:sz w:val="18"/>
-          <w:szCs w:val="18"/>
-        </w:rPr>
-        <w:t>S.A.S.</w:t>
-      </w:r>
-      <w:r>
-        <w:rPr>
+      <w:r>
+        <w:rPr>
+          <w:sz w:val="18"/>
+          <w:szCs w:val="18"/>
+        </w:rPr>
+        <w:t>y observar con suma diligencia y cuidado las instrucciones y ordenes preventivas de accidentes o enfermedades profesionales. 11) Asistir a capacitaciones programadas para socializar y/o actualizaciones de temas de interés. 12) Conocer las Normas que rigen sus labores, especialmente las disposiciones legales, contractuales,  convencionales, Del Reglamento Interno de Trabajo y de los subprocesos a los cuales está asociado el rol que realiza o realice en la organización. 13) Hacer uso adecuado de las herramientas de software instalado y cumplir con las normas que regulan su utilización. 14) Sólo utilizar la red de Internet dispuesta por la empresa para los fines propios del desempeño de su cargo, incluida la utilización de la cuenta de correo electrónico dispuesta por la empresa para el ejercicio de sus funciones. 15) Los demás que se incorpore al manual de responsabilidades o funciones al contrato de trabajo o al reglamento interno de trabajo.</w:t>
+      </w:r>
+    </w:p>
+    <w:p>
+      <w:pPr>
+        <w:pStyle w:val="Textoindependiente"/>
+        <w:spacing w:line="292" w:lineRule="auto"/>
+        <w:jc w:val="both"/>
+        <w:rPr>
+          <w:sz w:val="18"/>
+          <w:szCs w:val="18"/>
+        </w:rPr>
+      </w:pPr>
+    </w:p>
+    <w:p>
+      <w:pPr>
+        <w:pStyle w:val="Textoindependiente"/>
+        <w:spacing w:line="292" w:lineRule="auto"/>
+        <w:jc w:val="both"/>
+        <w:rPr>
+          <w:sz w:val="18"/>
+          <w:szCs w:val="18"/>
+        </w:rPr>
+      </w:pPr>
+      <w:r>
+        <w:rPr>
+          <w:b/>
+          <w:sz w:val="18"/>
+          <w:szCs w:val="18"/>
+        </w:rPr>
+        <w:t xml:space="preserve">PARÁGRAFO   SEGUNDO:   </w:t>
+      </w:r>
+      <w:r>
+        <w:rPr>
+          <w:b/>
+          <w:sz w:val="18"/>
+          <w:szCs w:val="18"/>
+        </w:rPr>
+        <w:t>PROHIBICIONES ESPECIALES</w:t>
+      </w:r>
+      <w:r>
+        <w:rPr>
+          <w:b/>
+          <w:sz w:val="18"/>
+          <w:szCs w:val="18"/>
+        </w:rPr>
+        <w:t xml:space="preserve">   </w:t>
+      </w:r>
+      <w:r>
+        <w:rPr>
+          <w:b/>
+          <w:sz w:val="18"/>
+          <w:szCs w:val="18"/>
+        </w:rPr>
+        <w:t>DEL TRABAJADOR</w:t>
+      </w:r>
+      <w:r>
+        <w:rPr>
+          <w:b/>
+          <w:sz w:val="18"/>
+          <w:szCs w:val="18"/>
+        </w:rPr>
+        <w:t>:</w:t>
+      </w:r>
+      <w:r>
+        <w:rPr>
+          <w:sz w:val="18"/>
+          <w:szCs w:val="18"/>
+        </w:rPr>
+        <w:t xml:space="preserve"> Además   de  las prohibiciones establecidas en la ley  y en los reglamentos, EL TRABAJADOR se obliga a atender las siguientes: 1. Solicitar préstamos especiales  dádivas, bonificaciones o ayuda económica a los clientes y proveedores del </w:t>
+      </w:r>
+      <w:r>
+        <w:rPr>
+          <w:b/>
+          <w:sz w:val="18"/>
+          <w:szCs w:val="18"/>
+        </w:rPr>
+        <w:t>EMPLEADOR</w:t>
+      </w:r>
+      <w:r>
+        <w:rPr>
+          <w:sz w:val="18"/>
+          <w:szCs w:val="18"/>
+        </w:rPr>
+        <w:t xml:space="preserve"> aprovechándose de su cargo u oficio o aceptarles donaciones de cualquier clase sin la previa autorización escrita de </w:t>
+      </w:r>
+      <w:r>
+        <w:rPr>
+          <w:b/>
+          <w:sz w:val="18"/>
+          <w:szCs w:val="18"/>
+        </w:rPr>
+        <w:t>EL EMPLEADOR</w:t>
+      </w:r>
+      <w:r>
+        <w:rPr>
+          <w:sz w:val="18"/>
+          <w:szCs w:val="18"/>
+        </w:rPr>
+        <w:t>. 2. Autorizar o ejecutar sin ser de</w:t>
+      </w:r>
+      <w:r>
+        <w:rPr>
+          <w:sz w:val="18"/>
+          <w:szCs w:val="18"/>
+        </w:rPr>
+        <w:t xml:space="preserve"> su competencia, operaciones que afecten los intereses de </w:t>
+      </w:r>
+      <w:r>
+        <w:rPr>
+          <w:b/>
+          <w:sz w:val="18"/>
+          <w:szCs w:val="18"/>
+        </w:rPr>
+        <w:t xml:space="preserve">EL EMPLEADOR </w:t>
+      </w:r>
+      <w:r>
+        <w:rPr>
+          <w:sz w:val="18"/>
+          <w:szCs w:val="18"/>
+        </w:rPr>
+        <w:t>en pr</w:t>
+      </w:r>
+      <w:r>
+        <w:rPr>
+          <w:sz w:val="18"/>
+          <w:szCs w:val="18"/>
+        </w:rPr>
+        <w:t xml:space="preserve">ovecho propio. </w:t>
+      </w:r>
+      <w:r>
+        <w:rPr>
+          <w:sz w:val="18"/>
+          <w:szCs w:val="18"/>
+        </w:rPr>
+        <w:t xml:space="preserve">3. Retener dinero o hacer efectivo cheques o bonos recibidos para </w:t>
+      </w:r>
+      <w:r>
+        <w:rPr>
+          <w:b/>
+          <w:sz w:val="18"/>
+          <w:szCs w:val="18"/>
+        </w:rPr>
+        <w:t>EL EMPLEADOR</w:t>
+      </w:r>
+      <w:r>
+        <w:rPr>
+          <w:sz w:val="18"/>
+          <w:szCs w:val="18"/>
+        </w:rPr>
+        <w:t xml:space="preserve">. 4. Incumplir las normas de lavado de activos y cualquier otro incumplimiento de normas o reglamentos internos que busquen evitarle riesgos a la empresa. 5. Servir de fiador o codeudor a un compañero de trabajo, pedir préstamos o prestar dinero a sus compañeros de trabajo. 6. Dar a conocer a personas no autorizadas la clave personal de acceso a los sistemas de cómputo o tarjetas de acceso a las instalaciones de </w:t>
+      </w:r>
+      <w:r>
+        <w:rPr>
+          <w:b/>
+          <w:sz w:val="18"/>
+          <w:szCs w:val="18"/>
+        </w:rPr>
+        <w:t xml:space="preserve">LA </w:t>
+      </w:r>
+      <w:r>
+        <w:rPr>
+          <w:b/>
+          <w:sz w:val="18"/>
+          <w:szCs w:val="18"/>
+        </w:rPr>
+        <w:t>COMPAÑÍA</w:t>
+      </w:r>
+      <w:r>
+        <w:rPr>
+          <w:sz w:val="18"/>
+          <w:szCs w:val="18"/>
+        </w:rPr>
+        <w:t>, ni</w:t>
+      </w:r>
+      <w:r>
+        <w:rPr>
+          <w:sz w:val="18"/>
+          <w:szCs w:val="18"/>
+        </w:rPr>
+        <w:t xml:space="preserve"> utilizar las claves de acceso de otros empleados. 7. Realizar copias en medios magnéticos para ser utilizados fuera de las instalaciones de la empresa, ni instalar programas adicionales que no estén autorizados. 8. Participar en actividades ilegales. 9. Asesorar personas o entidades involucradas con actividades ilegales. 10. Presentar cuentas de gastos ficticias o reportar como cumplidas visitas o tareas no efectuadas. 11. Cualquier actitud en los compromisos comerciales, personales o en las relaciones sociales, que puedan afectar en forma nociva la reputación de </w:t>
+      </w:r>
+      <w:r>
+        <w:rPr>
+          <w:b/>
+          <w:sz w:val="18"/>
+          <w:szCs w:val="18"/>
+        </w:rPr>
+        <w:t>EL EMPLEADOR</w:t>
+      </w:r>
+      <w:r>
+        <w:rPr>
+          <w:sz w:val="18"/>
+          <w:szCs w:val="18"/>
+        </w:rPr>
+        <w:t xml:space="preserve">. 12. Retirar de las instalaciones de la empresa elementos, máquinas, equipos, inventarios y útiles de propiedad de </w:t>
+      </w:r>
+      <w:r>
+        <w:rPr>
+          <w:b/>
+          <w:sz w:val="18"/>
+          <w:szCs w:val="18"/>
+        </w:rPr>
+        <w:t>EL EMPLEADOR</w:t>
+      </w:r>
+      <w:r>
+        <w:rPr>
+          <w:sz w:val="18"/>
+          <w:szCs w:val="18"/>
+        </w:rPr>
+        <w:t xml:space="preserve"> sin su autorización escrita. 13. Dedicar tiempo dentro de su jornada de trabajo a desarrollar actividades ajenas a las labores que le han sido encomendadas en razón de su cargo. 14. Cualquier conducta que vaya en contra de los principios y valores organizacionales.</w:t>
+      </w:r>
+    </w:p>
+    <w:p>
+      <w:pPr>
+        <w:spacing w:before="192"/>
+        <w:jc w:val="both"/>
+        <w:rPr>
+          <w:color w:val="FF0000"/>
+          <w:sz w:val="18"/>
+          <w:szCs w:val="18"/>
+        </w:rPr>
+      </w:pPr>
+      <w:r>
+        <w:rPr>
+          <w:b/>
+          <w:sz w:val="18"/>
+          <w:szCs w:val="18"/>
+        </w:rPr>
+        <w:t xml:space="preserve">CLÁUSULA TERCERA: </w:t>
+      </w:r>
+      <w:r>
+        <w:rPr>
+          <w:b/>
+          <w:color w:val="FF0000"/>
+          <w:sz w:val="18"/>
+          <w:szCs w:val="18"/>
+        </w:rPr>
+        <w:t>DURACIÓN DEL CONTRATO Y PERÍODO DE PRUEBA:</w:t>
+      </w:r>
+      <w:r>
+        <w:rPr>
+          <w:color w:val="FF0000"/>
+          <w:sz w:val="18"/>
+          <w:szCs w:val="18"/>
+        </w:rPr>
+        <w:t xml:space="preserve"> Acuerdan las partes que el término o duración del presente Contrato de Trabajo será por </w:t>
+      </w:r>
+      <w:r>
+        <w:rPr>
+          <w:color w:val="FF0000"/>
+          <w:sz w:val="18"/>
+          <w:szCs w:val="18"/>
+        </w:rPr>
+        <w:t xml:space="preserve">término </w:t>
+      </w:r>
+      <w:r>
+        <w:rPr>
+          <w:color w:val="FF0000"/>
+          <w:sz w:val="18"/>
+          <w:szCs w:val="18"/>
+        </w:rPr>
+        <w:t xml:space="preserve">indefinido </w:t>
+      </w:r>
+      <w:r>
+        <w:rPr>
+          <w:color w:val="FF0000"/>
+          <w:sz w:val="18"/>
+          <w:szCs w:val="18"/>
+        </w:rPr>
+        <w:t>y</w:t>
+      </w:r>
+      <w:r>
+        <w:rPr>
+          <w:b/>
+          <w:color w:val="FF0000"/>
+          <w:sz w:val="18"/>
+          <w:szCs w:val="18"/>
+        </w:rPr>
+        <w:t xml:space="preserve"> </w:t>
+      </w:r>
+      <w:r>
+        <w:rPr>
+          <w:color w:val="FF0000"/>
+          <w:sz w:val="18"/>
+          <w:szCs w:val="18"/>
+        </w:rPr>
+        <w:t>tendrá vigencia a partir del 2</w:t>
+      </w:r>
+      <w:r>
+        <w:rPr>
+          <w:color w:val="FF0000"/>
+          <w:sz w:val="18"/>
+          <w:szCs w:val="18"/>
+        </w:rPr>
+        <w:t xml:space="preserve"> de </w:t>
+      </w:r>
+      <w:r>
+        <w:rPr>
+          <w:color w:val="FF0000"/>
+          <w:sz w:val="18"/>
+          <w:szCs w:val="18"/>
+        </w:rPr>
+        <w:t>octubre</w:t>
+      </w:r>
+      <w:r>
+        <w:rPr>
+          <w:color w:val="FF0000"/>
+          <w:sz w:val="18"/>
+          <w:szCs w:val="18"/>
+        </w:rPr>
+        <w:t xml:space="preserve"> </w:t>
+      </w:r>
+      <w:r>
+        <w:rPr>
+          <w:color w:val="FF0000"/>
+          <w:sz w:val="18"/>
+          <w:szCs w:val="18"/>
+        </w:rPr>
+        <w:t>de 202</w:t>
+      </w:r>
+      <w:r>
+        <w:rPr>
+          <w:color w:val="FF0000"/>
+          <w:sz w:val="18"/>
+          <w:szCs w:val="18"/>
+        </w:rPr>
+        <w:t>3</w:t>
+      </w:r>
+      <w:r>
+        <w:rPr>
+          <w:color w:val="FF0000"/>
           <w:sz w:val="18"/>
           <w:szCs w:val="18"/>
         </w:rPr>
         <w:t>.</w:t>
       </w:r>
-      <w:proofErr w:type="gramEnd"/>
-    </w:p>
-    <w:p>
-      <w:pPr>
-        <w:pStyle w:val="Textoindependiente"/>
-        <w:spacing w:line="292" w:lineRule="auto"/>
-        <w:jc w:val="both"/>
-        <w:rPr>
-          <w:sz w:val="18"/>
-          <w:szCs w:val="18"/>
-        </w:rPr>
-      </w:pPr>
-    </w:p>
-    <w:p>
-      <w:pPr>
-        <w:pStyle w:val="Textoindependiente"/>
-        <w:spacing w:line="292" w:lineRule="auto"/>
-        <w:jc w:val="both"/>
-        <w:rPr>
-          <w:sz w:val="18"/>
-          <w:szCs w:val="18"/>
-        </w:rPr>
-      </w:pPr>
-      <w:r>
-        <w:rPr>
-          <w:sz w:val="18"/>
-          <w:szCs w:val="18"/>
-        </w:rPr>
-        <w:t xml:space="preserve">La descripción que se realice será general y no excluye ni limita al </w:t>
-      </w:r>
-      <w:r>
-        <w:rPr>
-          <w:b/>
-          <w:sz w:val="18"/>
-          <w:szCs w:val="18"/>
-        </w:rPr>
-        <w:t>TRABAJADÓR</w:t>
-      </w:r>
-      <w:r>
-        <w:rPr>
-          <w:sz w:val="18"/>
-          <w:szCs w:val="18"/>
-        </w:rPr>
-        <w:t xml:space="preserve"> para ejecutar labores conexas complementarias, accesorias o similares y en general aquellas que sean necesarias para un mejor resultado en la ejecución de la causa que dio origen al contrato, pudiendo en consecuencia </w:t>
-      </w:r>
-      <w:r>
-        <w:rPr>
-          <w:b/>
-          <w:sz w:val="18"/>
-          <w:szCs w:val="18"/>
-        </w:rPr>
-        <w:t xml:space="preserve">EL EMPLEADOR </w:t>
-      </w:r>
-      <w:r>
-        <w:rPr>
-          <w:sz w:val="18"/>
-          <w:szCs w:val="18"/>
-        </w:rPr>
-        <w:t>complementar e implementar la descripción que por vía de ejemplo se establece en este acuerdo contractual.</w:t>
-      </w:r>
-    </w:p>
-    <w:p>
-      <w:pPr>
-        <w:pStyle w:val="Textoindependiente"/>
-        <w:spacing w:line="292" w:lineRule="auto"/>
-        <w:jc w:val="both"/>
-        <w:rPr>
-          <w:sz w:val="18"/>
-          <w:szCs w:val="18"/>
-        </w:rPr>
-      </w:pPr>
-    </w:p>
-    <w:p>
-      <w:pPr>
-        <w:pStyle w:val="Textoindependiente"/>
-        <w:spacing w:line="292" w:lineRule="auto"/>
-        <w:jc w:val="both"/>
-        <w:rPr>
-          <w:sz w:val="18"/>
-          <w:szCs w:val="18"/>
-        </w:rPr>
-      </w:pPr>
-      <w:r>
-        <w:rPr>
-          <w:b/>
-          <w:sz w:val="18"/>
-          <w:szCs w:val="18"/>
-        </w:rPr>
-        <w:t>PARÁGRAFO PRIMERO: DEBERES ESPECIALES DEL TRABAJADOR:</w:t>
-      </w:r>
-      <w:r>
-        <w:rPr>
-          <w:sz w:val="18"/>
-          <w:szCs w:val="18"/>
-        </w:rPr>
-        <w:t xml:space="preserve"> Además de las establecidas en el Manual de Responsabilidades o Funciones, en el Reglamento Interno de Trabajo, los siguientes serán deberes especiales del TRABAJADOR: 1) Observar rigurosamente </w:t>
-      </w:r>
-      <w:r>
-        <w:rPr>
-          <w:sz w:val="18"/>
-          <w:szCs w:val="18"/>
-        </w:rPr>
-        <w:t xml:space="preserve">las </w:t>
-      </w:r>
-      <w:proofErr w:type="gramStart"/>
-      <w:r>
-        <w:rPr>
-          <w:sz w:val="18"/>
-          <w:szCs w:val="18"/>
-        </w:rPr>
-        <w:t>normas</w:t>
-      </w:r>
-      <w:r>
-        <w:rPr>
-          <w:sz w:val="18"/>
-          <w:szCs w:val="18"/>
-        </w:rPr>
-        <w:t xml:space="preserve">  que</w:t>
-      </w:r>
-      <w:proofErr w:type="gramEnd"/>
-      <w:r>
-        <w:rPr>
-          <w:sz w:val="18"/>
-          <w:szCs w:val="18"/>
-        </w:rPr>
-        <w:t xml:space="preserve">    fije  la  empresa  para  la realización de la labor a que se refiere el presente contrato. 2) Guardar absoluta reserva, salvo autorización </w:t>
-      </w:r>
-      <w:proofErr w:type="gramStart"/>
-      <w:r>
-        <w:rPr>
-          <w:sz w:val="18"/>
-          <w:szCs w:val="18"/>
-        </w:rPr>
-        <w:t>expresa  de</w:t>
-      </w:r>
-      <w:proofErr w:type="gramEnd"/>
-      <w:r>
-        <w:rPr>
-          <w:sz w:val="18"/>
-          <w:szCs w:val="18"/>
-        </w:rPr>
-        <w:t xml:space="preserve"> la empresa,  de todas  aquellas informaciones  que  lleguen a su conocimiento,  en razón de su trabajo,  y que sean por naturaleza  privadas.  3) Dedicar la </w:t>
-      </w:r>
-      <w:proofErr w:type="gramStart"/>
-      <w:r>
-        <w:rPr>
-          <w:sz w:val="18"/>
-          <w:szCs w:val="18"/>
-        </w:rPr>
-        <w:t>totalidad  de</w:t>
-      </w:r>
-      <w:proofErr w:type="gramEnd"/>
-      <w:r>
-        <w:rPr>
-          <w:sz w:val="18"/>
-          <w:szCs w:val="18"/>
-        </w:rPr>
-        <w:t xml:space="preserve"> su jornada  de trabajo a cumplir a cabalidad  con  sus  responsabilidades.  4)  </w:t>
-      </w:r>
-      <w:proofErr w:type="gramStart"/>
-      <w:r>
-        <w:rPr>
-          <w:sz w:val="18"/>
-          <w:szCs w:val="18"/>
-        </w:rPr>
-        <w:t>Programar  diariamente</w:t>
-      </w:r>
-      <w:proofErr w:type="gramEnd"/>
-      <w:r>
-        <w:rPr>
-          <w:sz w:val="18"/>
-          <w:szCs w:val="18"/>
-        </w:rPr>
-        <w:t xml:space="preserve">  su trabajo  y  asistir  puntualmente  a  las reuniones  que  efectúe  la  empresa  a  las  cuales  hubiere  sido  citad</w:t>
-      </w:r>
-      <w:r>
-        <w:rPr>
-          <w:sz w:val="18"/>
-          <w:szCs w:val="18"/>
-        </w:rPr>
-        <w:t>a</w:t>
-      </w:r>
-      <w:r>
-        <w:rPr>
-          <w:sz w:val="18"/>
-          <w:szCs w:val="18"/>
-        </w:rPr>
-        <w:t xml:space="preserve">.  5)  </w:t>
-      </w:r>
-      <w:proofErr w:type="gramStart"/>
-      <w:r>
-        <w:rPr>
-          <w:sz w:val="18"/>
-          <w:szCs w:val="18"/>
-        </w:rPr>
-        <w:t>Observar  completa</w:t>
-      </w:r>
-      <w:proofErr w:type="gramEnd"/>
-      <w:r>
-        <w:rPr>
-          <w:sz w:val="18"/>
-          <w:szCs w:val="18"/>
-        </w:rPr>
-        <w:t xml:space="preserve">  armonía  y comprensión con los clientes, con sus superiores y compañeros de trabajo, en sus relaciones personales y en la ejecución de su labor. 6) Cumplir permanentemente con espíritu de lealtad, colaboración y disciplina con la empresa. 7) Avisar oportunamente y por escrito, a la empresa todo cambio en su dirección, teléfono o ciudad de residencia 8) Conocer los procesos implementados según sistema de gestión de calidad </w:t>
-      </w:r>
-      <w:proofErr w:type="gramStart"/>
-      <w:r>
-        <w:rPr>
-          <w:sz w:val="18"/>
-          <w:szCs w:val="18"/>
-        </w:rPr>
-        <w:t>y  que</w:t>
-      </w:r>
-      <w:proofErr w:type="gramEnd"/>
-      <w:r>
-        <w:rPr>
-          <w:sz w:val="18"/>
-          <w:szCs w:val="18"/>
-        </w:rPr>
-        <w:t xml:space="preserve"> se desarrollan con su cargo 9) Portar el uniforme de dotación. 10)  Portar elementos de protección personal requeridos según responsabilidades</w:t>
-      </w:r>
-      <w:r>
-        <w:rPr>
-          <w:sz w:val="18"/>
-          <w:szCs w:val="18"/>
-        </w:rPr>
-        <w:t xml:space="preserve"> </w:t>
-      </w:r>
-      <w:r>
-        <w:rPr>
-          <w:sz w:val="18"/>
-          <w:szCs w:val="18"/>
-        </w:rPr>
-        <w:t xml:space="preserve">y observar con suma diligencia y cuidado las instrucciones y ordenes preventivas de accidentes o enfermedades profesionales. 11) Asistir a capacitaciones programadas para socializar y/o actualizaciones de temas de interés. 12) Conocer las Normas que rigen sus labores, especialmente las disposiciones legales, </w:t>
-      </w:r>
-      <w:proofErr w:type="gramStart"/>
-      <w:r>
-        <w:rPr>
-          <w:sz w:val="18"/>
-          <w:szCs w:val="18"/>
-        </w:rPr>
-        <w:t>contractuales,  convencionales</w:t>
-      </w:r>
-      <w:proofErr w:type="gramEnd"/>
-      <w:r>
-        <w:rPr>
-          <w:sz w:val="18"/>
-          <w:szCs w:val="18"/>
-        </w:rPr>
-        <w:t>, Del Reglamento Interno de Trabajo y de los subprocesos a los cuales está asociado el rol que realiza o realice en la organización. 13) Hacer uso adecuado de las herramientas de software instalado y cumplir con las normas que regulan su utilización. 14) Sólo utilizar la red de Internet dispuesta por la empresa para los fines propios del desempeño de su cargo, incluida la utilización de la cuenta de correo electrónico dispuesta por la empresa para el ejercicio de sus funciones. 15) Los demás que se incorpore al manual de responsabilidades o funciones al contrato de trabajo o al reglamento interno de trabajo.</w:t>
-      </w:r>
-    </w:p>
-    <w:p>
-      <w:pPr>
-        <w:pStyle w:val="Textoindependiente"/>
-        <w:spacing w:line="292" w:lineRule="auto"/>
-        <w:jc w:val="both"/>
-        <w:rPr>
-          <w:sz w:val="18"/>
-          <w:szCs w:val="18"/>
-        </w:rPr>
-      </w:pPr>
-    </w:p>
-    <w:p>
-      <w:pPr>
-        <w:pStyle w:val="Textoindependiente"/>
-        <w:spacing w:line="292" w:lineRule="auto"/>
-        <w:jc w:val="both"/>
-        <w:rPr>
-          <w:sz w:val="18"/>
-          <w:szCs w:val="18"/>
-        </w:rPr>
-      </w:pPr>
-      <w:r>
-        <w:rPr>
-          <w:b/>
-          <w:sz w:val="18"/>
-          <w:szCs w:val="18"/>
-        </w:rPr>
-        <w:t xml:space="preserve">PARÁGRAFO   SEGUNDO:   </w:t>
-      </w:r>
-      <w:r>
-        <w:rPr>
-          <w:b/>
-          <w:sz w:val="18"/>
-          <w:szCs w:val="18"/>
-        </w:rPr>
-        <w:t>PROHIBICIONES ESPECIALES</w:t>
-      </w:r>
-      <w:r>
-        <w:rPr>
-          <w:b/>
-          <w:sz w:val="18"/>
-          <w:szCs w:val="18"/>
-        </w:rPr>
-        <w:t xml:space="preserve">   </w:t>
-      </w:r>
-      <w:r>
-        <w:rPr>
-          <w:b/>
-          <w:sz w:val="18"/>
-          <w:szCs w:val="18"/>
-        </w:rPr>
-        <w:t>DEL TRABAJADOR</w:t>
-      </w:r>
-      <w:r>
-        <w:rPr>
-          <w:b/>
-          <w:sz w:val="18"/>
-          <w:szCs w:val="18"/>
-        </w:rPr>
-        <w:t>:</w:t>
-      </w:r>
-      <w:r>
-        <w:rPr>
-          <w:sz w:val="18"/>
-          <w:szCs w:val="18"/>
-        </w:rPr>
-        <w:t xml:space="preserve"> Además   </w:t>
-      </w:r>
-      <w:proofErr w:type="gramStart"/>
-      <w:r>
-        <w:rPr>
-          <w:sz w:val="18"/>
-          <w:szCs w:val="18"/>
-        </w:rPr>
-        <w:t>de  las</w:t>
-      </w:r>
-      <w:proofErr w:type="gramEnd"/>
-      <w:r>
-        <w:rPr>
-          <w:sz w:val="18"/>
-          <w:szCs w:val="18"/>
-        </w:rPr>
-        <w:t xml:space="preserve"> prohibiciones establecidas en la ley  y en los reglamentos, EL TRABAJADOR se obliga a atender las siguientes: 1. Solicitar préstamos especiales  dádivas, bonificaciones o ayuda económica a los clientes y proveedores del </w:t>
-      </w:r>
-      <w:r>
-        <w:rPr>
-          <w:b/>
-          <w:sz w:val="18"/>
-          <w:szCs w:val="18"/>
-        </w:rPr>
-        <w:t>EMPLEADOR</w:t>
-      </w:r>
-      <w:r>
-        <w:rPr>
-          <w:sz w:val="18"/>
-          <w:szCs w:val="18"/>
-        </w:rPr>
-        <w:t xml:space="preserve"> aprovechándose de su cargo u oficio o aceptarles donaciones de cualquier clase sin la previa autorización escrita de </w:t>
+    </w:p>
+    <w:p>
+      <w:pPr>
+        <w:pStyle w:val="Textoindependiente"/>
+        <w:spacing w:line="292" w:lineRule="auto"/>
+        <w:jc w:val="both"/>
+        <w:rPr>
+          <w:color w:val="FF0000"/>
+          <w:sz w:val="18"/>
+          <w:szCs w:val="18"/>
+        </w:rPr>
+      </w:pPr>
+    </w:p>
+    <w:p>
+      <w:pPr>
+        <w:pStyle w:val="Textoindependiente"/>
+        <w:spacing w:line="292" w:lineRule="auto"/>
+        <w:jc w:val="both"/>
+        <w:rPr>
+          <w:b/>
+          <w:color w:val="FF0000"/>
+          <w:sz w:val="18"/>
+          <w:szCs w:val="18"/>
+        </w:rPr>
+      </w:pPr>
+      <w:r>
+        <w:rPr>
+          <w:sz w:val="18"/>
+          <w:szCs w:val="18"/>
+        </w:rPr>
+        <w:t xml:space="preserve">Es entendido para el </w:t>
+      </w:r>
+      <w:r>
+        <w:rPr>
+          <w:b/>
+          <w:sz w:val="18"/>
+          <w:szCs w:val="18"/>
+        </w:rPr>
+        <w:t>TRABAJADOR</w:t>
+      </w:r>
+      <w:r>
+        <w:rPr>
+          <w:sz w:val="18"/>
+          <w:szCs w:val="18"/>
+        </w:rPr>
+        <w:t xml:space="preserve"> que la labor contratada implica el desarrollo de tareas diversas que deben cumplirse progresivamente y por etapas y en distintos frentes de trabajo; razón por la cual cada una de las diferentes labores o etapas que forman parte de la labor citada puede empezar, funcionar y terminar independientemente de las demás y para cada una de ellas necesita </w:t>
       </w:r>
       <w:r>
         <w:rPr>
@@ -3383,369 +3547,72 @@
           <w:sz w:val="18"/>
           <w:szCs w:val="18"/>
         </w:rPr>
-        <w:t>. 2. Autorizar o ejecutar sin ser de</w:t>
-      </w:r>
-      <w:r>
-        <w:rPr>
-          <w:sz w:val="18"/>
-          <w:szCs w:val="18"/>
-        </w:rPr>
-        <w:t xml:space="preserve"> su competencia, operaciones que afecten los intereses de </w:t>
-      </w:r>
-      <w:r>
-        <w:rPr>
-          <w:b/>
-          <w:sz w:val="18"/>
-          <w:szCs w:val="18"/>
-        </w:rPr>
-        <w:t xml:space="preserve">EL EMPLEADOR </w:t>
-      </w:r>
-      <w:r>
-        <w:rPr>
-          <w:sz w:val="18"/>
-          <w:szCs w:val="18"/>
-        </w:rPr>
-        <w:t>en pr</w:t>
-      </w:r>
-      <w:r>
-        <w:rPr>
-          <w:sz w:val="18"/>
-          <w:szCs w:val="18"/>
-        </w:rPr>
-        <w:t xml:space="preserve">ovecho propio. </w:t>
-      </w:r>
-      <w:r>
-        <w:rPr>
-          <w:sz w:val="18"/>
-          <w:szCs w:val="18"/>
-        </w:rPr>
-        <w:t xml:space="preserve">3. Retener dinero o hacer efectivo cheques o bonos recibidos para </w:t>
-      </w:r>
-      <w:r>
-        <w:rPr>
-          <w:b/>
-          <w:sz w:val="18"/>
-          <w:szCs w:val="18"/>
-        </w:rPr>
-        <w:t>EL EMPLEADOR</w:t>
-      </w:r>
-      <w:r>
-        <w:rPr>
-          <w:sz w:val="18"/>
-          <w:szCs w:val="18"/>
-        </w:rPr>
-        <w:t xml:space="preserve">. 4. Incumplir las normas de lavado de activos y cualquier otro incumplimiento de normas o reglamentos internos que busquen evitarle riesgos a la empresa. 5. Servir de fiador o codeudor a un compañero de trabajo, pedir préstamos o prestar dinero a sus compañeros de trabajo. 6. Dar a conocer a personas no autorizadas la clave personal de acceso a los sistemas de cómputo o tarjetas de acceso a las instalaciones de </w:t>
-      </w:r>
-      <w:r>
-        <w:rPr>
-          <w:b/>
-          <w:sz w:val="18"/>
-          <w:szCs w:val="18"/>
-        </w:rPr>
-        <w:t xml:space="preserve">LA </w:t>
-      </w:r>
-      <w:r>
-        <w:rPr>
-          <w:b/>
-          <w:sz w:val="18"/>
-          <w:szCs w:val="18"/>
-        </w:rPr>
-        <w:t>COMPAÑÍA</w:t>
-      </w:r>
-      <w:r>
-        <w:rPr>
-          <w:sz w:val="18"/>
-          <w:szCs w:val="18"/>
-        </w:rPr>
-        <w:t>, ni</w:t>
-      </w:r>
-      <w:r>
-        <w:rPr>
-          <w:sz w:val="18"/>
-          <w:szCs w:val="18"/>
-        </w:rPr>
-        <w:t xml:space="preserve"> utilizar las claves de acceso de otros empleados. 7. Realizar copias en medios magnéticos para ser utilizados fuera de las instalaciones de la empresa, ni instalar programas adicionales que no estén autorizados. 8. Participar en actividades ilegales. 9. Asesorar personas o entidades involucradas con actividades ilegales. 10. Presentar cuentas de gastos ficticias o reportar como cumplidas visitas o tareas no efectuadas. 11. Cualquier actitud en los compromisos comerciales, personales o en las relaciones sociales, que puedan afectar en forma nociva la reputación de </w:t>
-      </w:r>
-      <w:r>
-        <w:rPr>
-          <w:b/>
-          <w:sz w:val="18"/>
-          <w:szCs w:val="18"/>
-        </w:rPr>
-        <w:t>EL EMPLEADOR</w:t>
-      </w:r>
-      <w:r>
-        <w:rPr>
-          <w:sz w:val="18"/>
-          <w:szCs w:val="18"/>
-        </w:rPr>
-        <w:t xml:space="preserve">. 12. Retirar de las instalaciones de la empresa elementos, máquinas, equipos, inventarios y útiles de propiedad de </w:t>
-      </w:r>
-      <w:r>
-        <w:rPr>
-          <w:b/>
-          <w:sz w:val="18"/>
-          <w:szCs w:val="18"/>
-        </w:rPr>
-        <w:t>EL EMPLEADOR</w:t>
-      </w:r>
-      <w:r>
-        <w:rPr>
-          <w:sz w:val="18"/>
-          <w:szCs w:val="18"/>
-        </w:rPr>
-        <w:t xml:space="preserve"> sin su autorización escrita. 13. Dedicar tiempo dentro de su jornada de trabajo a desarrollar actividades ajenas a las labores que le han sido encomendadas en razón de su cargo. 14. Cualquier conducta que vaya en contra de los principios y valores organizacionales.</w:t>
-      </w:r>
-    </w:p>
-    <w:p>
-      <w:pPr>
-        <w:spacing w:before="192"/>
-        <w:jc w:val="both"/>
-        <w:rPr>
-          <w:color w:val="FF0000"/>
-          <w:sz w:val="18"/>
-          <w:szCs w:val="18"/>
-        </w:rPr>
-      </w:pPr>
-      <w:r>
-        <w:rPr>
-          <w:b/>
-          <w:sz w:val="18"/>
-          <w:szCs w:val="18"/>
-        </w:rPr>
-        <w:t xml:space="preserve">CLÁUSULA TERCERA: </w:t>
-      </w:r>
-      <w:r>
-        <w:rPr>
-          <w:b/>
-          <w:color w:val="FF0000"/>
-          <w:sz w:val="18"/>
-          <w:szCs w:val="18"/>
-        </w:rPr>
-        <w:t>DURACIÓN DEL CONTRATO Y PERÍODO DE PRUEBA:</w:t>
-      </w:r>
-      <w:r>
-        <w:rPr>
-          <w:color w:val="FF0000"/>
-          <w:sz w:val="18"/>
-          <w:szCs w:val="18"/>
-        </w:rPr>
-        <w:t xml:space="preserve"> Acuerdan las partes que el término o duración del presente Contrato de Trabajo será por </w:t>
-      </w:r>
-      <w:r>
-        <w:rPr>
-          <w:color w:val="FF0000"/>
-          <w:sz w:val="18"/>
-          <w:szCs w:val="18"/>
-        </w:rPr>
-        <w:t xml:space="preserve">término </w:t>
-      </w:r>
-      <w:r>
-        <w:rPr>
-          <w:color w:val="FF0000"/>
-          <w:sz w:val="18"/>
-          <w:szCs w:val="18"/>
-        </w:rPr>
-        <w:t xml:space="preserve">indefinido </w:t>
-      </w:r>
-      <w:r>
-        <w:rPr>
-          <w:color w:val="FF0000"/>
-          <w:sz w:val="18"/>
-          <w:szCs w:val="18"/>
-        </w:rPr>
-        <w:t>y</w:t>
-      </w:r>
-      <w:r>
-        <w:rPr>
-          <w:b/>
-          <w:color w:val="FF0000"/>
-          <w:sz w:val="18"/>
-          <w:szCs w:val="18"/>
-        </w:rPr>
-        <w:t xml:space="preserve"> </w:t>
-      </w:r>
-      <w:r>
-        <w:rPr>
-          <w:color w:val="FF0000"/>
-          <w:sz w:val="18"/>
-          <w:szCs w:val="18"/>
-        </w:rPr>
-        <w:t>tendrá vigencia a partir del 2</w:t>
-      </w:r>
-      <w:r>
-        <w:rPr>
-          <w:color w:val="FF0000"/>
-          <w:sz w:val="18"/>
-          <w:szCs w:val="18"/>
-        </w:rPr>
-        <w:t xml:space="preserve"> de </w:t>
-      </w:r>
-      <w:r>
-        <w:rPr>
-          <w:color w:val="FF0000"/>
-          <w:sz w:val="18"/>
-          <w:szCs w:val="18"/>
-        </w:rPr>
-        <w:t>octubre</w:t>
-      </w:r>
-      <w:r>
-        <w:rPr>
-          <w:color w:val="FF0000"/>
-          <w:sz w:val="18"/>
-          <w:szCs w:val="18"/>
-        </w:rPr>
-        <w:t xml:space="preserve"> </w:t>
-      </w:r>
-      <w:r>
-        <w:rPr>
-          <w:color w:val="FF0000"/>
-          <w:sz w:val="18"/>
-          <w:szCs w:val="18"/>
-        </w:rPr>
-        <w:t>de 202</w:t>
-      </w:r>
-      <w:r>
-        <w:rPr>
-          <w:color w:val="FF0000"/>
-          <w:sz w:val="18"/>
-          <w:szCs w:val="18"/>
-        </w:rPr>
-        <w:t>3</w:t>
-      </w:r>
-      <w:r>
-        <w:rPr>
-          <w:color w:val="FF0000"/>
-          <w:sz w:val="18"/>
-          <w:szCs w:val="18"/>
-        </w:rPr>
-        <w:t>.</w:t>
-      </w:r>
-    </w:p>
-    <w:p>
-      <w:pPr>
-        <w:pStyle w:val="Textoindependiente"/>
-        <w:spacing w:line="292" w:lineRule="auto"/>
-        <w:jc w:val="both"/>
-        <w:rPr>
-          <w:color w:val="FF0000"/>
-          <w:sz w:val="18"/>
-          <w:szCs w:val="18"/>
-        </w:rPr>
-      </w:pPr>
-    </w:p>
-    <w:p>
-      <w:pPr>
-        <w:pStyle w:val="Textoindependiente"/>
-        <w:spacing w:line="292" w:lineRule="auto"/>
-        <w:jc w:val="both"/>
-        <w:rPr>
-          <w:b/>
-          <w:color w:val="FF0000"/>
-          <w:sz w:val="18"/>
-          <w:szCs w:val="18"/>
-        </w:rPr>
-      </w:pPr>
-      <w:r>
-        <w:rPr>
-          <w:sz w:val="18"/>
-          <w:szCs w:val="18"/>
-        </w:rPr>
-        <w:t xml:space="preserve">Es entendido para el </w:t>
-      </w:r>
-      <w:r>
-        <w:rPr>
-          <w:b/>
-          <w:sz w:val="18"/>
-          <w:szCs w:val="18"/>
-        </w:rPr>
-        <w:t>TRABAJADOR</w:t>
-      </w:r>
-      <w:r>
-        <w:rPr>
-          <w:sz w:val="18"/>
-          <w:szCs w:val="18"/>
-        </w:rPr>
-        <w:t xml:space="preserve"> que la labor contratada implica el desarrollo de tareas diversas que deben cumplirse progresivamente y por etapas y en distintos frentes de trabajo; razón por la cual cada una de las diferentes labores o etapas </w:t>
-      </w:r>
-      <w:r>
-        <w:rPr>
-          <w:sz w:val="18"/>
-          <w:szCs w:val="18"/>
+        <w:t xml:space="preserve"> personal calificado y diverso de acuerdo con la naturaleza de la obra o unidad que debe efectuarse </w:t>
+      </w:r>
+      <w:r>
+        <w:rPr>
+          <w:sz w:val="18"/>
+          <w:szCs w:val="18"/>
+        </w:rPr>
+        <w:t>o</w:t>
+      </w:r>
+      <w:r>
+        <w:rPr>
+          <w:sz w:val="18"/>
+          <w:szCs w:val="18"/>
+        </w:rPr>
+        <w:t xml:space="preserve"> desarrollarse.</w:t>
+      </w:r>
+    </w:p>
+    <w:p>
+      <w:pPr>
+        <w:pStyle w:val="Textoindependiente"/>
+        <w:spacing w:line="292" w:lineRule="auto"/>
+        <w:jc w:val="both"/>
+        <w:rPr>
+          <w:b/>
+          <w:sz w:val="18"/>
+          <w:szCs w:val="18"/>
+          <w:lang w:val="es-CO"/>
+        </w:rPr>
+      </w:pPr>
+    </w:p>
+    <w:p>
+      <w:pPr>
+        <w:pStyle w:val="Textoindependiente"/>
+        <w:spacing w:line="292" w:lineRule="auto"/>
+        <w:jc w:val="both"/>
+        <w:rPr>
+          <w:sz w:val="18"/>
+          <w:szCs w:val="18"/>
+          <w:lang w:val="es-CO"/>
+        </w:rPr>
+      </w:pPr>
+      <w:r>
+        <w:rPr>
+          <w:b/>
+          <w:sz w:val="18"/>
+          <w:szCs w:val="18"/>
+          <w:lang w:val="es-CO"/>
+        </w:rPr>
+        <w:t>PARÁGRAFO PRIMERO: PERIODO DE PRUEBA</w:t>
+      </w:r>
+      <w:r>
+        <w:rPr>
+          <w:sz w:val="18"/>
+          <w:szCs w:val="18"/>
+          <w:lang w:val="es-CO"/>
+        </w:rPr>
+        <w:t xml:space="preserve">: Esté contrato de todas maneras tendrá un período inicial de prueba hasta por dos (2) meses, lapso en el cual, cualquiera de las partes puede darlo por terminado unilateralmente, sin previo aviso y sin </w:t>
+      </w:r>
+      <w:r>
+        <w:rPr>
+          <w:sz w:val="18"/>
+          <w:szCs w:val="18"/>
+          <w:lang w:val="es-CO"/>
         </w:rPr>
         <w:lastRenderedPageBreak/>
-        <w:t xml:space="preserve">que forman parte de la labor citada puede empezar, funcionar y terminar independientemente de las demás y para cada una de ellas necesita </w:t>
-      </w:r>
-      <w:r>
-        <w:rPr>
-          <w:b/>
-          <w:sz w:val="18"/>
-          <w:szCs w:val="18"/>
-        </w:rPr>
-        <w:t>EL EMPLEADOR</w:t>
-      </w:r>
-      <w:r>
-        <w:rPr>
-          <w:sz w:val="18"/>
-          <w:szCs w:val="18"/>
-        </w:rPr>
-        <w:t xml:space="preserve"> personal calificado y diverso de acuerdo con la naturaleza de la obra o unidad que debe efectuarse </w:t>
-      </w:r>
-      <w:r>
-        <w:rPr>
-          <w:sz w:val="18"/>
-          <w:szCs w:val="18"/>
-        </w:rPr>
-        <w:t>o</w:t>
-      </w:r>
-      <w:r>
-        <w:rPr>
-          <w:sz w:val="18"/>
-          <w:szCs w:val="18"/>
-        </w:rPr>
-        <w:t xml:space="preserve"> desarrollarse.</w:t>
-      </w:r>
-    </w:p>
-    <w:p>
-      <w:pPr>
-        <w:pStyle w:val="Textoindependiente"/>
-        <w:spacing w:line="292" w:lineRule="auto"/>
-        <w:jc w:val="both"/>
-        <w:rPr>
-          <w:b/>
-          <w:sz w:val="18"/>
-          <w:szCs w:val="18"/>
-          <w:lang w:val="es-CO"/>
-        </w:rPr>
-      </w:pPr>
-    </w:p>
-    <w:p>
-      <w:pPr>
-        <w:pStyle w:val="Textoindependiente"/>
-        <w:spacing w:line="292" w:lineRule="auto"/>
-        <w:jc w:val="both"/>
-        <w:rPr>
-          <w:sz w:val="18"/>
-          <w:szCs w:val="18"/>
-          <w:lang w:val="es-CO"/>
-        </w:rPr>
-      </w:pPr>
-      <w:r>
-        <w:rPr>
-          <w:b/>
-          <w:sz w:val="18"/>
-          <w:szCs w:val="18"/>
-          <w:lang w:val="es-CO"/>
-        </w:rPr>
-        <w:t>PARÁGRAFO PRIMERO: PERIODO DE PRUEBA</w:t>
-      </w:r>
-      <w:r>
-        <w:rPr>
-          <w:sz w:val="18"/>
-          <w:szCs w:val="18"/>
-          <w:lang w:val="es-CO"/>
-        </w:rPr>
-        <w:t>: Esté contrato de todas maneras tendrá un período inicial de prueba hasta por dos (2) meses, lapso en el cual, cualquiera de las partes puede darlo por terminado unilateralmente, sin previo aviso y sin lugar a indemnización.</w:t>
+        <w:t>lugar a indemnización.</w:t>
       </w:r>
       <w:r>
         <w:rPr>
@@ -4004,6 +3871,16 @@
           <w:szCs w:val="18"/>
           <w:lang w:val="es-CO"/>
         </w:rPr>
+        <w:t xml:space="preserve"> </w:t>
+      </w:r>
+      <w:r>
+        <w:rPr>
+          <w:b/>
+          <w:color w:val="FF0000"/>
+          <w:sz w:val="18"/>
+          <w:szCs w:val="18"/>
+          <w:lang w:val="es-CO"/>
+        </w:rPr>
         <w:t>[SALARIO]</w:t>
       </w:r>
       <w:r>
@@ -4374,25 +4251,7 @@
           <w:szCs w:val="18"/>
           <w:lang w:val="es-CO"/>
         </w:rPr>
-        <w:t xml:space="preserve">por horas encomendada por el </w:t>
-      </w:r>
-      <w:proofErr w:type="gramStart"/>
-      <w:r>
-        <w:rPr>
-          <w:sz w:val="18"/>
-          <w:szCs w:val="18"/>
-          <w:lang w:val="es-CO"/>
-        </w:rPr>
-        <w:t>empleador,  siendo</w:t>
-      </w:r>
-      <w:proofErr w:type="gramEnd"/>
-      <w:r>
-        <w:rPr>
-          <w:sz w:val="18"/>
-          <w:szCs w:val="18"/>
-          <w:lang w:val="es-CO"/>
-        </w:rPr>
-        <w:t xml:space="preserve"> la jornada M</w:t>
+        <w:t>por horas encomendada por el empleador,  siendo la jornada M</w:t>
       </w:r>
       <w:r>
         <w:rPr>
@@ -4416,25 +4275,49 @@
           <w:szCs w:val="18"/>
           <w:lang w:val="es-CO"/>
         </w:rPr>
-        <w:t xml:space="preserve"> horas semanales), pudiendo hacer éste ajustes o cambios de horario cuando lo estime conveniente. Por el acuerdo expreso o tácito de las partes, podrán repartirse las horas de la jornada ordinaria en la forma prevista en el artículo 164 del </w:t>
-      </w:r>
-      <w:proofErr w:type="gramStart"/>
-      <w:r>
-        <w:rPr>
-          <w:sz w:val="18"/>
-          <w:szCs w:val="18"/>
-          <w:lang w:val="es-CO"/>
-        </w:rPr>
-        <w:t>Código  Sustantivo</w:t>
-      </w:r>
-      <w:proofErr w:type="gramEnd"/>
-      <w:r>
-        <w:rPr>
-          <w:sz w:val="18"/>
-          <w:szCs w:val="18"/>
-          <w:lang w:val="es-CO"/>
-        </w:rPr>
-        <w:t xml:space="preserve"> del Trabajo, podrán acordarse posteriores jornadas especiales  y  flexibles de trabajo y en general adecuarla a las diferentes formas previstas en el Código Sustantivo </w:t>
+        <w:t xml:space="preserve"> horas semanales), pudiendo hacer éste ajustes o cambios de horario cuando lo estime conveniente. Por el acuerdo expreso o tácito de las partes, podrán repartirse las horas de la jornada ordinaria en la forma prevista en el artículo 164 del Código  Sustantivo del Trabajo, podrán acordarse posteriores jornadas especiales  y  flexibles de trabajo y en general adecuarla a las diferentes formas previstas en el Código Sustantivo del Trabajo y en las Leyes 50 de 1990 y 789 de 2002. El tiempo utilizado por el TRABAJADOR  para el descanso y alimentación no serán computados dentro de la jornada de trabajo.</w:t>
+      </w:r>
+    </w:p>
+    <w:p>
+      <w:pPr>
+        <w:pStyle w:val="Textoindependiente"/>
+        <w:spacing w:line="292" w:lineRule="auto"/>
+        <w:jc w:val="both"/>
+        <w:rPr>
+          <w:b/>
+          <w:sz w:val="18"/>
+          <w:szCs w:val="18"/>
+          <w:lang w:val="es-CO"/>
+        </w:rPr>
+      </w:pPr>
+    </w:p>
+    <w:p>
+      <w:pPr>
+        <w:pStyle w:val="Textoindependiente"/>
+        <w:spacing w:line="292" w:lineRule="auto"/>
+        <w:jc w:val="both"/>
+        <w:rPr>
+          <w:sz w:val="18"/>
+          <w:szCs w:val="18"/>
+          <w:lang w:val="es-CO"/>
+        </w:rPr>
+      </w:pPr>
+      <w:r>
+        <w:rPr>
+          <w:b/>
+          <w:sz w:val="18"/>
+          <w:szCs w:val="18"/>
+          <w:lang w:val="es-CO"/>
+        </w:rPr>
+        <w:t>PARÁGRAFO:    TRABAJO    NOCTURNO,    SUPLEMENTARIO,    DOMINICAL   Y/O    FESTIVO.</w:t>
+      </w:r>
+      <w:r>
+        <w:rPr>
+          <w:sz w:val="18"/>
+          <w:szCs w:val="18"/>
+          <w:lang w:val="es-CO"/>
+        </w:rPr>
+        <w:t xml:space="preserve"> Para el reconocimiento y pago del trabajo suplementario, nocturno, dominical o festivo, EL EMPLEADOR o sus representantes deberán haberlo autorizado previamente y por escrito. Cuando la necesidad de este trabajo se presente de manera imprevista o inaplazable, </w:t>
       </w:r>
       <w:r>
         <w:rPr>
@@ -4443,87 +4326,7 @@
           <w:lang w:val="es-CO"/>
         </w:rPr>
         <w:lastRenderedPageBreak/>
-        <w:t xml:space="preserve">del Trabajo y en las Leyes 50 de 1990 y 789 de 2002. El tiempo utilizado por el </w:t>
-      </w:r>
-      <w:proofErr w:type="gramStart"/>
-      <w:r>
-        <w:rPr>
-          <w:sz w:val="18"/>
-          <w:szCs w:val="18"/>
-          <w:lang w:val="es-CO"/>
-        </w:rPr>
-        <w:t>TRABAJADOR  para</w:t>
-      </w:r>
-      <w:proofErr w:type="gramEnd"/>
-      <w:r>
-        <w:rPr>
-          <w:sz w:val="18"/>
-          <w:szCs w:val="18"/>
-          <w:lang w:val="es-CO"/>
-        </w:rPr>
-        <w:t xml:space="preserve"> el descanso y alimentación no serán computados dentro de la jornada de trabajo.</w:t>
-      </w:r>
-    </w:p>
-    <w:p>
-      <w:pPr>
-        <w:pStyle w:val="Textoindependiente"/>
-        <w:spacing w:line="292" w:lineRule="auto"/>
-        <w:jc w:val="both"/>
-        <w:rPr>
-          <w:b/>
-          <w:sz w:val="18"/>
-          <w:szCs w:val="18"/>
-          <w:lang w:val="es-CO"/>
-        </w:rPr>
-      </w:pPr>
-    </w:p>
-    <w:p>
-      <w:pPr>
-        <w:pStyle w:val="Textoindependiente"/>
-        <w:spacing w:line="292" w:lineRule="auto"/>
-        <w:jc w:val="both"/>
-        <w:rPr>
-          <w:sz w:val="18"/>
-          <w:szCs w:val="18"/>
-          <w:lang w:val="es-CO"/>
-        </w:rPr>
-      </w:pPr>
-      <w:r>
-        <w:rPr>
-          <w:b/>
-          <w:sz w:val="18"/>
-          <w:szCs w:val="18"/>
-          <w:lang w:val="es-CO"/>
-        </w:rPr>
-        <w:t xml:space="preserve">PARÁGRAFO:    TRABAJO    </w:t>
-      </w:r>
-      <w:proofErr w:type="gramStart"/>
-      <w:r>
-        <w:rPr>
-          <w:b/>
-          <w:sz w:val="18"/>
-          <w:szCs w:val="18"/>
-          <w:lang w:val="es-CO"/>
-        </w:rPr>
-        <w:t xml:space="preserve">NOCTURNO,   </w:t>
-      </w:r>
-      <w:proofErr w:type="gramEnd"/>
-      <w:r>
-        <w:rPr>
-          <w:b/>
-          <w:sz w:val="18"/>
-          <w:szCs w:val="18"/>
-          <w:lang w:val="es-CO"/>
-        </w:rPr>
-        <w:t xml:space="preserve"> SUPLEMENTARIO,    DOMINICAL   Y/O    FESTIVO.</w:t>
-      </w:r>
-      <w:r>
-        <w:rPr>
-          <w:sz w:val="18"/>
-          <w:szCs w:val="18"/>
-          <w:lang w:val="es-CO"/>
-        </w:rPr>
-        <w:t xml:space="preserve"> Para el reconocimiento y pago del trabajo suplementario, nocturno, dominical o festivo, EL EMPLEADOR o sus representantes deberán haberlo autorizado previamente y por escrito. Cuando la necesidad de este trabajo se presente de manera imprevista o inaplazable, deberá ejecutarse y darse cuenta de él por escrito, a la mayor brevedad, al EMPLEADOR o a sus representantes para su aprobación. EL EMPLEADOR, en consecuencia, no reconocerá ningún trabajo suplementario, o trabajo nocturno o en días de descanso legalmente obligatorio que no haya sido autorizado previamente o que, habiendo sido avisado inmediatamente, no haya sido aprobado como queda dicho. El EMPLEADOR fijará las jornadas laborales de acuerdo a las necesidades del servicio pudiendo variarlas durante la ejecución del presente contrato.</w:t>
+        <w:t>deberá ejecutarse y darse cuenta de él por escrito, a la mayor brevedad, al EMPLEADOR o a sus representantes para su aprobación. EL EMPLEADOR, en consecuencia, no reconocerá ningún trabajo suplementario, o trabajo nocturno o en días de descanso legalmente obligatorio que no haya sido autorizado previamente o que, habiendo sido avisado inmediatamente, no haya sido aprobado como queda dicho. El EMPLEADOR fijará las jornadas laborales de acuerdo a las necesidades del servicio pudiendo variarlas durante la ejecución del presente contrato.</w:t>
       </w:r>
     </w:p>
     <w:p>
@@ -4564,25 +4367,7 @@
           <w:szCs w:val="18"/>
           <w:lang w:val="es-CO"/>
         </w:rPr>
-        <w:t xml:space="preserve"> Las partes podrán convenir que el </w:t>
-      </w:r>
-      <w:proofErr w:type="gramStart"/>
-      <w:r>
-        <w:rPr>
-          <w:sz w:val="18"/>
-          <w:szCs w:val="18"/>
-          <w:lang w:val="es-CO"/>
-        </w:rPr>
-        <w:t>trabajo  se</w:t>
-      </w:r>
-      <w:proofErr w:type="gramEnd"/>
-      <w:r>
-        <w:rPr>
-          <w:sz w:val="18"/>
-          <w:szCs w:val="18"/>
-          <w:lang w:val="es-CO"/>
-        </w:rPr>
-        <w:t xml:space="preserve"> preste en lugar distinto  del inicialmente  contratado, siempre  que tales traslados  no desmejoren las condiciones laborales o de remuneración del TRABAJADOR, o impliquen perjuicios para él. EL TRABAJADOR igualmente acepta desde ahora expresamente todas las modificaciones determinadas por EL EMPLEADOR, en ejercicio de su poder subordinante, de sus condiciones laborales, tales como la jornada de trabajo, el lugar o sitio de prestación de servicio, el cargo u oficio y/o responsabilidades y la forma de remuneración, siempre que tales modificaciones no afecten su honor, dignidad o sus derechos mínimos ni impliquen desmejoras sustanciales o graves perjuicios para él, de conformidad con lo dispuesto en la Ley Laboral Colombiana.</w:t>
+        <w:t xml:space="preserve"> Las partes podrán convenir que el trabajo  se preste en lugar distinto  del inicialmente  contratado, siempre  que tales traslados  no desmejoren las condiciones laborales o de remuneración del TRABAJADOR, o impliquen perjuicios para él. EL TRABAJADOR igualmente acepta desde ahora expresamente todas las modificaciones determinadas por EL EMPLEADOR, en ejercicio de su poder subordinante, de sus condiciones laborales, tales como la jornada de trabajo, el lugar o sitio de prestación de servicio, el cargo u oficio y/o responsabilidades y la forma de remuneración, siempre que tales modificaciones no afecten su honor, dignidad o sus derechos mínimos ni impliquen desmejoras sustanciales o graves perjuicios para él, de conformidad con lo dispuesto en la Ley Laboral Colombiana.</w:t>
       </w:r>
     </w:p>
     <w:p>
@@ -4623,34 +4408,7 @@
           <w:szCs w:val="18"/>
           <w:lang w:val="es-CO"/>
         </w:rPr>
-        <w:t xml:space="preserve"> Son faltas graves y por lo tanto justas causas de terminación de este Contrato, unilateralmente por parte del empleador: Las enumeradas en el Artículo 7 del Decreto 2351 de 1965, las señaladas como graves en el Reglamento Interno de Trabajo </w:t>
-      </w:r>
-      <w:proofErr w:type="gramStart"/>
-      <w:r>
-        <w:rPr>
-          <w:sz w:val="18"/>
-          <w:szCs w:val="18"/>
-          <w:lang w:val="es-CO"/>
-        </w:rPr>
-        <w:t>y</w:t>
-      </w:r>
-      <w:proofErr w:type="gramEnd"/>
-      <w:r>
-        <w:rPr>
-          <w:sz w:val="18"/>
-          <w:szCs w:val="18"/>
-          <w:lang w:val="es-CO"/>
-        </w:rPr>
-        <w:t xml:space="preserve"> además, por parte del EMPLEADOR las siguientes faltas que para tal efecto se califican como graves. 1). La violación por parte del TRABAJADOR de cualquiera de sus obligaciones legales, contractuales y reglamentarias y las establecidas en las cláusulas primera y segunda del presente contrato; así como incurrir en las violaciones y prohibiciones especiales establecidas en la cláusula segunda. 2) La ejecución por parte de EL TRABAJADOR de labores remuneradas al servicio de terceros sin autorización del EMPLEADOR. 3) La revelación de secretos y datos reservados del EMPLEADOR. 4) Las repetidas desavenencias con sus compañeros de trabajo, los clientes o sus representantes. 5) El hecho de que el TRABAJADOR llegue embriagado al trabajo o que se encuentren en su poder bebidas embriagantes, energizantes o sustancias tóxicas o alucinógenas. 6) El abandono por parte del TRABAJADOR del sitio de trabajo, sin el permiso de sus superiores. 7) Por agredir de palabra o de hecho o por la fuerza a los compañeros de trabajo, superiores, clientes o representantes de éstos o demás personas que tengan relación con el EMPLEADOR, aun cuando tal conducta sea fuera del sitio de trabajo, o no atender con cuidado, respeto, esmero y el agrado que; requieran, los servicios que preste el establecimiento. 8) Suministrar directamente a la competencia o por interpuesta persona, cualquier dato sobre procesamiento, mercadeo o cualquier tipo de información que por su carácter de reservado pueda causar perjuicio a la Empresa. 9) Incurrir en cualquier clase de daños a los bienes de la Empresa, productos terminados o materias primas.10) El trato descortés o descomedido para con la clientela o para con los compañeros de trabajo, cuando a juicio de la Empresa pueda lesionar la buena marcha de la misma. 11) Cuando el empleado llegue embriagado al sitio de trabajo o ejerza sus responsabilidades en tal estado, aún por la primera vez, o cuando en la jornada ingiera licor, sin consideración a la cantidad. Igual cosa se producirá cuando se ingiera o consuma estupefacientes o sustancias narcóticas. 12). Solicitar dádivas o propinas a la clientela o préstamos en dinero o en especie. 13) Disponer en provecho propio o ajeno de los dineros recaudados por concepto de ventas o los que de cualquier título reciba para la Empresa, así como también disponer de los bienes de la misma. 14) Utilizar directa o indirectamente los bienes de la Empresa, en provecho propio o ajeno, tales como vehículos, locales, herramientas, entre otros, 15) Ejercer las actividades laborales en establecimientos o zonas distintas a las autorizadas. 16) Conceder descuentos, plazos, precios y condiciones diferentes a las autorizadas por la Empresa. 17). EI incumplimiento de los procedimientos contemplados en el Manual de Responsabilidades y de las órdenes, instrucciones o prohibiciones  de carácter general o particular.18) La inclusión de software o paquetes de informática en los equipos de EL EMPLEADOR, falta esta que no sólo ocasionará la terminación del contrato de trabajo con justa causa, sino que además, serán de su estricta responsabilidad todos los perjuicios que cause a EL EMPLEADOR y responderá aun penalmente por su acción en los términos de la Ley 44 de 1.993. 19) Que EL TRABAJADOR entregue o envíe información suministrada por los CLIENTES a terceros o personas no autorizadas. 20) No adoptar como norma de trabajo la más estricta veracidad para con los clientes, no cumplir sus compromisos con diligencia y cuidado, no guardar conducta intachable en todas las actividades comerciales y las políticas de la Gerencia Comercial relaciona con la gestión comercial que desempeña. 21) La presentación de cualquier documento falso, u obtenido indebidamente. 22) Desacreditar en alguna forma al </w:t>
-      </w:r>
-      <w:r>
-        <w:rPr>
-          <w:sz w:val="18"/>
-          <w:szCs w:val="18"/>
-          <w:lang w:val="es-CO"/>
-        </w:rPr>
-        <w:lastRenderedPageBreak/>
-        <w:t xml:space="preserve">EMPLEADOR, con manifestaciones o actos encaminados a tal fin. 23) Desatender o negarse a cumplir medidas de control establecidas por EL EMPLEADOR para prevenir accidentes, hurtos, estafas, o cualquier otro ilícito que puedan atentar contra el patrimonio de la empresa.  24) La presentación de afiliaciones o incapacidades falsas o fraudulentas o con obtención indebida. 25) La inobservancia de las recomendaciones realizadas por los clientes del empleador o sus representantes para la prestación del servicio. 26) </w:t>
+        <w:t xml:space="preserve"> Son faltas graves y por lo tanto justas causas de terminación de este Contrato, unilateralmente por parte del empleador: Las enumeradas en el Artículo 7 del Decreto 2351 de 1965, las señaladas como graves en el Reglamento Interno de Trabajo y además, por parte del EMPLEADOR las siguientes faltas que para tal efecto se califican como graves. 1). La violación por parte del TRABAJADOR de cualquiera de sus obligaciones legales, contractuales y reglamentarias y las establecidas en las cláusulas primera y segunda del presente contrato; así como incurrir en las violaciones y prohibiciones especiales establecidas en la cláusula segunda. 2) La ejecución por parte de EL TRABAJADOR de labores remuneradas al servicio de terceros sin autorización del EMPLEADOR. 3) La revelación de secretos y datos reservados del EMPLEADOR. 4) Las repetidas desavenencias con sus compañeros de trabajo, los clientes o sus representantes. 5) El hecho de que el TRABAJADOR llegue embriagado al trabajo o que se encuentren en su poder bebidas embriagantes, energizantes o sustancias tóxicas o alucinógenas. 6) El abandono por parte del TRABAJADOR del sitio de trabajo, sin el permiso de sus superiores. 7) Por agredir de palabra o de hecho o por la fuerza a los compañeros de trabajo, superiores, clientes o representantes de éstos o demás personas que tengan relación con el EMPLEADOR, aun cuando tal conducta sea fuera del sitio de trabajo, o no atender con cuidado, respeto, esmero y el agrado que; requieran, los servicios que preste el establecimiento. 8) Suministrar directamente a la competencia o por interpuesta persona, cualquier dato sobre procesamiento, mercadeo o cualquier tipo de información que por su carácter de reservado pueda causar perjuicio a la Empresa. 9) Incurrir en cualquier clase de daños a los bienes de la Empresa, productos terminados o materias primas.10) El trato descortés o descomedido para con la clientela o para con los compañeros de trabajo, cuando a juicio de la Empresa pueda lesionar la buena marcha de la misma. 11) Cuando el empleado llegue embriagado al sitio de trabajo o ejerza sus responsabilidades en tal estado, aún por la primera vez, o cuando en la jornada ingiera licor, sin consideración a la cantidad. Igual cosa se producirá cuando se ingiera o consuma estupefacientes o sustancias narcóticas. 12). Solicitar dádivas o propinas a la clientela o préstamos en dinero o en especie. 13) Disponer en provecho propio o ajeno de los dineros recaudados por concepto de ventas o los que de cualquier título reciba para la Empresa, así como también disponer de los bienes de la misma. 14) Utilizar directa o indirectamente los bienes de la Empresa, en provecho propio o ajeno, tales como vehículos, locales, herramientas, entre otros, 15) Ejercer las actividades laborales en establecimientos o zonas distintas a las autorizadas. 16) Conceder descuentos, plazos, precios y condiciones diferentes a las autorizadas por la Empresa. 17). EI incumplimiento de los procedimientos contemplados en el Manual de Responsabilidades y de las órdenes, instrucciones o prohibiciones  de carácter general o particular.18) La inclusión de software o paquetes de informática en los equipos de EL EMPLEADOR, falta esta que no sólo ocasionará la terminación del contrato de trabajo con justa causa, sino que además, serán de su estricta responsabilidad todos los perjuicios que cause a EL EMPLEADOR y responderá aun penalmente por su acción en los términos de la Ley 44 de 1.993. 19) Que EL TRABAJADOR entregue o envíe información suministrada por los CLIENTES a terceros o personas no autorizadas. 20) No adoptar como norma de trabajo la más estricta veracidad para con los clientes, no cumplir sus compromisos con diligencia y cuidado, no guardar conducta intachable en todas las actividades comerciales y las políticas de la Gerencia Comercial relaciona con la gestión comercial que desempeña. 21) La presentación de cualquier documento falso, u obtenido indebidamente. 22) Desacreditar en alguna forma al EMPLEADOR, con manifestaciones o actos encaminados a tal fin. 23) Desatender o negarse a cumplir medidas de control establecidas por EL EMPLEADOR para prevenir accidentes, hurtos, estafas, o cualquier otro ilícito que puedan atentar contra el patrimonio de la empresa.  24) La presentación de afiliaciones o incapacidades falsas o fraudulentas o con obtención indebida. 25) La inobservancia de las recomendaciones realizadas por los clientes del empleador o sus representantes para la prestación del servicio. 26) </w:t>
       </w:r>
       <w:r>
         <w:rPr>
@@ -4750,7 +4508,18 @@
           <w:szCs w:val="18"/>
           <w:lang w:val="es-ES_tradnl" w:eastAsia="es-CO" w:bidi="ar-SA"/>
         </w:rPr>
-        <w:t>Incumplir la Política de Alcohol y drogas.</w:t>
+        <w:t xml:space="preserve">Incumplir la </w:t>
+      </w:r>
+      <w:r>
+        <w:rPr>
+          <w:rFonts w:eastAsia="Times New Roman"/>
+          <w:color w:val="222222"/>
+          <w:sz w:val="18"/>
+          <w:szCs w:val="18"/>
+          <w:lang w:val="es-ES_tradnl" w:eastAsia="es-CO" w:bidi="ar-SA"/>
+        </w:rPr>
+        <w:lastRenderedPageBreak/>
+        <w:t>Política de Alcohol y drogas.</w:t>
       </w:r>
       <w:r>
         <w:rPr>
@@ -5217,478 +4986,425 @@
           <w:szCs w:val="18"/>
           <w:lang w:val="es-CO"/>
         </w:rPr>
-        <w:t xml:space="preserve">En general, cuando se trate de creaciones y/o desarrollos realizados en virtud  de la relación aceptan plenamente las partes que pertenecen al EMPLEADOR los siguientes derechos: 1) Los Derechos de Propiedad Intelectual Patrimoniales, Económicos o de Explotación de toda clase de creaciones y productos protegidos por esta disciplina y sin limitación de territorio que se generen con motivo de la ejecución de los trabajos y actividades objeto de la relación laboral y que se concreten en éste o en documento adicional; pertenecerán en cuanto a Derechos Patrimoniales (Producción, Comunicación Pública, Transformación y Distribución) o de explotación económica· se refiere, al EMPLEADOR. 2). Los Derechos Patrimoniales, económicos o de explotación de que aquí se trata se refieren no sólo a formato o soporte material, sino que­ se extienden a mensaje de datos (Internet, EDI, correo electrónico entre otros), y en general a cualquier medio electrónico, óptico, magnético o similar, y en general a cualquier forma de utilización, reproducción o definición, conocido o por conocer. 3) Los derechos patrimoniales, económicos o de explotación sobre Patentes de Modelo de Utilidad, procesos, obras académicas , métodos de enseñanza , procesos y métodos de mercadeo y servicio al cliente, Diseños Industriales, Marcas de Productos o Servicios;' Marcas Colectivas, Marcas de Certificación, Lemas Comerciales, Nombre y Enseña Comerciales, indicaciones Geográficas, Denominación de Origen, Indicadores de Procedencia, Informaciones Confidenciales, Secretos Empresariales, Aquellos documentos académicos- comerciales, incluyendo de manera enunciativa, no taxativa, las obras académicas, métodos de enseñanza, procedimientos, técnicas, Know-How y demás  información general correspondiente a las características, </w:t>
-      </w:r>
-      <w:r>
-        <w:rPr>
+        <w:t xml:space="preserve">En general, cuando se trate de creaciones y/o desarrollos realizados en virtud  de la relación aceptan plenamente las partes que pertenecen al EMPLEADOR los siguientes derechos: 1) Los Derechos de Propiedad Intelectual Patrimoniales, Económicos o de Explotación de toda clase de creaciones y productos protegidos por esta disciplina y sin limitación de territorio que se generen con motivo de la ejecución de los trabajos y actividades objeto de la relación laboral y que se concreten en éste o en documento adicional; pertenecerán en cuanto a Derechos Patrimoniales (Producción, Comunicación Pública, Transformación y Distribución) o de explotación económica· se refiere, al EMPLEADOR. 2). Los Derechos Patrimoniales, económicos o de explotación de que aquí se trata se refieren no sólo a formato o soporte material, sino que­ se extienden a mensaje de datos (Internet, EDI, correo electrónico entre otros), y en general a cualquier medio electrónico, óptico, magnético o similar, y en general a cualquier forma de utilización, reproducción o definición, conocido o por conocer. 3) Los derechos patrimoniales, económicos o de explotación sobre Patentes de Modelo de Utilidad, procesos, obras académicas , métodos de enseñanza , procesos y métodos de mercadeo y servicio al cliente, Diseños Industriales, Marcas de Productos o Servicios;' Marcas Colectivas, Marcas de Certificación, Lemas Comerciales, Nombre y Enseña Comerciales, indicaciones Geográficas, Denominación de Origen, Indicadores de Procedencia, Informaciones Confidenciales, Secretos Empresariales, Aquellos documentos académicos- comerciales, incluyendo de manera enunciativa, no taxativa, las obras académicas, métodos de enseñanza, procedimientos, técnicas, Know-How y demás  información general correspondiente a las características, naturaleza o finalidades de un producto, método o proceso de producción; sus formas o canales de distribución o comercialización, incluyendo su presentación, algoritmos, fórmulas, diagramas, planos, procesos, técnicas, diseños, fotografías, registros, compilaciones, información de clientes o interna de los contratantes y, en general, toda aquella información que esté relacionada con  programas, inventos, marcas, patentes, nombres comerciales, secretos industriales, y derechos de propiedad industrial o intelectual, licencias y cualquier otra información oral o escrita. </w:t>
+      </w:r>
+    </w:p>
+    <w:p>
+      <w:pPr>
+        <w:pStyle w:val="Textoindependiente"/>
+        <w:spacing w:line="292" w:lineRule="auto"/>
+        <w:jc w:val="both"/>
+        <w:rPr>
+          <w:sz w:val="18"/>
+          <w:szCs w:val="18"/>
+          <w:lang w:val="es-CO"/>
+        </w:rPr>
+      </w:pPr>
+    </w:p>
+    <w:p>
+      <w:pPr>
+        <w:pStyle w:val="Textoindependiente"/>
+        <w:spacing w:line="292" w:lineRule="auto"/>
+        <w:jc w:val="both"/>
+        <w:rPr>
+          <w:sz w:val="18"/>
+          <w:szCs w:val="18"/>
+          <w:lang w:val="es-CO"/>
+        </w:rPr>
+      </w:pPr>
+    </w:p>
+    <w:p>
+      <w:pPr>
+        <w:pStyle w:val="Textoindependiente"/>
+        <w:spacing w:line="292" w:lineRule="auto"/>
+        <w:jc w:val="both"/>
+        <w:rPr>
+          <w:sz w:val="18"/>
+          <w:szCs w:val="18"/>
+          <w:lang w:val="es-CO"/>
+        </w:rPr>
+      </w:pPr>
+    </w:p>
+    <w:p>
+      <w:pPr>
+        <w:pStyle w:val="Textoindependiente"/>
+        <w:spacing w:line="292" w:lineRule="auto"/>
+        <w:jc w:val="both"/>
+        <w:rPr>
+          <w:sz w:val="18"/>
+          <w:szCs w:val="18"/>
+          <w:lang w:val="es-CO"/>
+        </w:rPr>
+      </w:pPr>
+    </w:p>
+    <w:p>
+      <w:pPr>
+        <w:pStyle w:val="Textoindependiente"/>
+        <w:spacing w:line="292" w:lineRule="auto"/>
+        <w:jc w:val="both"/>
+        <w:rPr>
+          <w:sz w:val="18"/>
+          <w:szCs w:val="18"/>
+          <w:lang w:val="es-CO"/>
+        </w:rPr>
+      </w:pPr>
+      <w:r>
+        <w:rPr>
+          <w:sz w:val="18"/>
+          <w:szCs w:val="18"/>
+          <w:lang w:val="es-CO"/>
+        </w:rPr>
+        <w:t xml:space="preserve">En estos casos, los Derechos Patrimoniales que surjan sobre el trabajo contratado, encargado y encomendado pertenecerán en su totalidad al </w:t>
+      </w:r>
+      <w:r>
+        <w:rPr>
+          <w:b/>
+          <w:sz w:val="18"/>
+          <w:szCs w:val="18"/>
+          <w:lang w:val="es-CO"/>
+        </w:rPr>
+        <w:t>EMPLEADOR.</w:t>
+      </w:r>
+    </w:p>
+    <w:p>
+      <w:pPr>
+        <w:pStyle w:val="Textoindependiente"/>
+        <w:spacing w:line="292" w:lineRule="auto"/>
+        <w:jc w:val="both"/>
+        <w:rPr>
+          <w:sz w:val="18"/>
+          <w:szCs w:val="18"/>
+          <w:lang w:val="es-CO"/>
+        </w:rPr>
+      </w:pPr>
+    </w:p>
+    <w:p>
+      <w:pPr>
+        <w:pStyle w:val="Textoindependiente"/>
+        <w:spacing w:line="292" w:lineRule="auto"/>
+        <w:jc w:val="both"/>
+        <w:rPr>
+          <w:sz w:val="18"/>
+          <w:szCs w:val="18"/>
+          <w:lang w:val="es-CO"/>
+        </w:rPr>
+      </w:pPr>
+      <w:r>
+        <w:rPr>
+          <w:sz w:val="18"/>
+          <w:szCs w:val="18"/>
+          <w:lang w:val="es-CO"/>
+        </w:rPr>
+        <w:t xml:space="preserve">No </w:t>
+      </w:r>
+      <w:r>
+        <w:rPr>
+          <w:sz w:val="18"/>
+          <w:szCs w:val="18"/>
+          <w:lang w:val="es-CO"/>
+        </w:rPr>
+        <w:t>obstante, quien</w:t>
+      </w:r>
+      <w:r>
+        <w:rPr>
+          <w:sz w:val="18"/>
+          <w:szCs w:val="18"/>
+          <w:lang w:val="es-CO"/>
+        </w:rPr>
+        <w:t xml:space="preserve">  participe  de  manera  efectiva  en  la  obra,  creación  o  desarrollo,  podrá  conservar  los Derechos  Morales  respectivos  en favor  del  equipo  de trabajo conformado,  todo  de  conformidad  con  10 establecido en el Art. 30 del a ley 23 de 1982, y en los Artículos 11 y 12 de la Decisión Andina  351 de 1993. Asimismo, se le reconocerán y darán los respectivos créditos nominales que correspondan.</w:t>
+      </w:r>
+    </w:p>
+    <w:p>
+      <w:pPr>
+        <w:pStyle w:val="Textoindependiente"/>
+        <w:spacing w:line="292" w:lineRule="auto"/>
+        <w:jc w:val="both"/>
+        <w:rPr>
+          <w:sz w:val="18"/>
+          <w:szCs w:val="18"/>
+          <w:lang w:val="es-CO"/>
+        </w:rPr>
+      </w:pPr>
+    </w:p>
+    <w:p>
+      <w:pPr>
+        <w:pStyle w:val="Textoindependiente"/>
+        <w:spacing w:line="292" w:lineRule="auto"/>
+        <w:jc w:val="both"/>
+        <w:rPr>
+          <w:sz w:val="18"/>
+          <w:szCs w:val="18"/>
+          <w:lang w:val="es-CO"/>
+        </w:rPr>
+      </w:pPr>
+      <w:r>
+        <w:rPr>
+          <w:b/>
+          <w:sz w:val="18"/>
+          <w:szCs w:val="18"/>
+          <w:lang w:val="es-CO"/>
+        </w:rPr>
+        <w:t>CLÁUSULA   DÉCIMA   PRIMERA:   CONFIDENCIALIDAD   Y   RESERVA   EN  EL  MANEJO   DE   LA INFORMACIÓN: EL TRABAJADOR</w:t>
+      </w:r>
+      <w:r>
+        <w:rPr>
+          <w:sz w:val="18"/>
+          <w:szCs w:val="18"/>
+          <w:lang w:val="es-CO"/>
+        </w:rPr>
+        <w:t xml:space="preserve"> se obliga a guardar estricta reserva y confidencialidad respecto de la información que llegare a conocer por razón de su desempeño al servicio del EMPLEADOR, ya sea que dicha información provenga de los directivos, los empleados o los contratistas, por tanto se compromete a utilizarla exclusivamente en desarrollo del ejercicio de su cargo y no divulgará esta información a personas que no sean empleados ni directivos de EL EMPLEADOR, que requieran conocer de esta información por razón de sus funciones. </w:t>
+      </w:r>
+      <w:r>
+        <w:rPr>
+          <w:sz w:val="18"/>
+          <w:szCs w:val="18"/>
+          <w:lang w:val="es-CO"/>
+        </w:rPr>
+        <w:t>De igual manera, EL</w:t>
+      </w:r>
+      <w:r>
+        <w:rPr>
+          <w:sz w:val="18"/>
+          <w:szCs w:val="18"/>
+          <w:lang w:val="es-CO"/>
+        </w:rPr>
+        <w:t xml:space="preserve"> TRABAJADOR se  obliga  a  comunicar  con  la  mayor  brevedad  posible, exclusivamente a los directivos del EMPLEADOR, toda información que llegare a conocer y que pudiera representar cualquier tipo de riesgo para EL EMPLEADOR, para sus directivos, empleados o contratistas.</w:t>
+      </w:r>
+    </w:p>
+    <w:p>
+      <w:pPr>
+        <w:pStyle w:val="Textoindependiente"/>
+        <w:spacing w:line="292" w:lineRule="auto"/>
+        <w:jc w:val="both"/>
+        <w:rPr>
+          <w:sz w:val="18"/>
+          <w:szCs w:val="18"/>
+          <w:lang w:val="es-CO"/>
+        </w:rPr>
+      </w:pPr>
+    </w:p>
+    <w:p>
+      <w:pPr>
+        <w:pStyle w:val="Textoindependiente"/>
+        <w:spacing w:line="292" w:lineRule="auto"/>
+        <w:jc w:val="both"/>
+        <w:rPr>
+          <w:sz w:val="18"/>
+          <w:szCs w:val="18"/>
+          <w:lang w:val="es-CO"/>
+        </w:rPr>
+      </w:pPr>
+      <w:r>
+        <w:rPr>
+          <w:sz w:val="18"/>
+          <w:szCs w:val="18"/>
+          <w:lang w:val="es-CO"/>
+        </w:rPr>
+        <w:t>La confidencialidad se mantendrá respecto de la información que ostente la calidad de reservada y que haya sido suministrada por EL EMPLEADOR o calificada su calidad de tal por parte de este último, en forma verbal o escrita por sí o por medio de divisiones, subsidiarias, matrices, filiales, directores o empleados, individualmente o en conjunto. Para los efectos anteriores se entenderá como reservada toda la información escrita o verbal que se entregue a EL TRABAJADOR.</w:t>
+      </w:r>
+    </w:p>
+    <w:p>
+      <w:pPr>
+        <w:pStyle w:val="Textoindependiente"/>
+        <w:spacing w:line="292" w:lineRule="auto"/>
+        <w:jc w:val="both"/>
+        <w:rPr>
+          <w:sz w:val="18"/>
+          <w:szCs w:val="18"/>
+          <w:lang w:val="es-CO"/>
+        </w:rPr>
+      </w:pPr>
+    </w:p>
+    <w:p>
+      <w:pPr>
+        <w:pStyle w:val="Textoindependiente"/>
+        <w:spacing w:line="292" w:lineRule="auto"/>
+        <w:jc w:val="both"/>
+        <w:rPr>
+          <w:sz w:val="18"/>
+          <w:szCs w:val="18"/>
+          <w:lang w:val="es-CO"/>
+        </w:rPr>
+      </w:pPr>
+      <w:r>
+        <w:rPr>
+          <w:sz w:val="18"/>
+          <w:szCs w:val="18"/>
+          <w:lang w:val="es-CO"/>
+        </w:rPr>
+        <w:t xml:space="preserve">La información a que hace referencia la presente cláusula de Confidencialidad es suministrada por EL EMPLEADOR en razón de las tareas que debe cumplir EL TRABAJADOR dentro del ejercicio de su cargo. En consecuencia, ELTRABAJADOR reconoce como de propiedad de EL EMPLEADOR la información verbal o escrita que le sea suministrada y guardará confidencialidad respecto de la misma en los términos de la presente cláusula de Confidencialidad. </w:t>
+      </w:r>
+    </w:p>
+    <w:p>
+      <w:pPr>
+        <w:pStyle w:val="Textoindependiente"/>
+        <w:spacing w:line="292" w:lineRule="auto"/>
+        <w:jc w:val="both"/>
+        <w:rPr>
+          <w:sz w:val="18"/>
+          <w:szCs w:val="18"/>
+          <w:lang w:val="es-CO"/>
+        </w:rPr>
+      </w:pPr>
+    </w:p>
+    <w:p>
+      <w:pPr>
+        <w:pStyle w:val="Textoindependiente"/>
+        <w:spacing w:line="292" w:lineRule="auto"/>
+        <w:jc w:val="both"/>
+        <w:rPr>
+          <w:sz w:val="18"/>
+          <w:szCs w:val="18"/>
+          <w:lang w:val="es-CO"/>
+        </w:rPr>
+      </w:pPr>
+      <w:r>
+        <w:rPr>
+          <w:b/>
+          <w:sz w:val="18"/>
+          <w:szCs w:val="18"/>
+          <w:lang w:val="es-CO"/>
+        </w:rPr>
+        <w:t xml:space="preserve">PARÁGRAFO PRIMERO: EL TRABAJADOR </w:t>
+      </w:r>
+      <w:r>
+        <w:rPr>
+          <w:sz w:val="18"/>
+          <w:szCs w:val="18"/>
+          <w:lang w:val="es-CO"/>
+        </w:rPr>
+        <w:t xml:space="preserve">declara que ha asumido un deber de confidencialidad en relación con la información reservada suministrada por EL EMPLEADOR, obligándose a lo siguiente: a) Dar la información reservada un manejo y uso prudente, diligente y adecuado, de acuerdo con las condiciones del contrato de trabajo y de la cláusula de confidencialidad. b) Garantizar que las personas que tengan acceso a la información conozcan de su carácter confidencial. En consecuencia, se obliga a mantener mecanismos internos adecuados para proteger la confidencialidad de la misma. e) A no divulgar, revelar, extraer, exhibir, comunicar, utilizar o emplear, directa o indirectamente, y mantener en reserva la información confidencial, salvo que por solicitud expresa de EL EMPLEADOR o por disposición legal competente debe darla a conocer. Igual obligación existirá respecto de la información </w:t>
+      </w:r>
+      <w:r>
+        <w:rPr>
+          <w:sz w:val="18"/>
+          <w:szCs w:val="18"/>
+          <w:lang w:val="es-CO"/>
+        </w:rPr>
+        <w:t>proveniente de los clientes de EL EMPLEADOR d) Utilizar la información únicamente parea los fines establecidos en el presente contrato de trabajo</w:t>
+      </w:r>
+      <w:r>
+        <w:rPr>
+          <w:sz w:val="18"/>
+          <w:szCs w:val="18"/>
+          <w:lang w:val="es-CO"/>
+        </w:rPr>
+        <w:t xml:space="preserve"> e) A devolver la información suministrada por EL EMPLEADOR el mismo día de la terminación del presente contrato de trabajo. f) A destruir cualquier copia o registro electrónico que hayan elaborado con base en la información confidencial suministrada, hecho que deberá certificar mediante constancia escrita. g) A utilizar adecuadamente los manuales, materiales, el software y, en general, toda la información y documentación que tenga acceso en desarrollo de sus labores. Por "indebida" utilización se entiende: 1. Fotocopiar o reproducir los manuales y en general la literatura técnica de la organización, ya sea para uso personal o de terceras personas. 2. Copiar y permitir su utilización o en general, efectuar cualesquier "acto de piratería" con relación al software de EL EMPLEADOR. 3. Cualquiera de los actos y hechos anteriormente descritos, sea que por acción o por omisión de EL TRABAJADOR sean ejecutados por terceras personas.</w:t>
+      </w:r>
+    </w:p>
+    <w:p>
+      <w:pPr>
+        <w:pStyle w:val="Textoindependiente"/>
+        <w:spacing w:line="292" w:lineRule="auto"/>
+        <w:jc w:val="both"/>
+        <w:rPr>
+          <w:sz w:val="18"/>
+          <w:szCs w:val="18"/>
+          <w:lang w:val="es-CO"/>
+        </w:rPr>
+      </w:pPr>
+    </w:p>
+    <w:p>
+      <w:pPr>
+        <w:pStyle w:val="Textoindependiente"/>
+        <w:spacing w:line="292" w:lineRule="auto"/>
+        <w:jc w:val="both"/>
+        <w:rPr>
+          <w:sz w:val="18"/>
+          <w:szCs w:val="18"/>
+          <w:lang w:val="es-CO"/>
+        </w:rPr>
+      </w:pPr>
+      <w:r>
+        <w:rPr>
+          <w:b/>
+          <w:sz w:val="18"/>
+          <w:szCs w:val="18"/>
+          <w:lang w:val="es-CO"/>
+        </w:rPr>
+        <w:t>PARÁGRAFO SEGUNDO:</w:t>
+      </w:r>
+      <w:r>
+        <w:rPr>
+          <w:sz w:val="18"/>
+          <w:szCs w:val="18"/>
+          <w:lang w:val="es-CO"/>
+        </w:rPr>
+        <w:t xml:space="preserve"> La presente cláusula de Confidencialidad estará vigente durante todo el término de duración del presente convenio y se mantendrá hasta por dos (2) años adicionales contados a partir de la terminación del presente contrato.</w:t>
+      </w:r>
+    </w:p>
+    <w:p>
+      <w:pPr>
+        <w:pStyle w:val="Textoindependiente"/>
+        <w:spacing w:line="292" w:lineRule="auto"/>
+        <w:jc w:val="both"/>
+        <w:rPr>
+          <w:sz w:val="18"/>
+          <w:szCs w:val="18"/>
+          <w:lang w:val="es-CO"/>
+        </w:rPr>
+      </w:pPr>
+    </w:p>
+    <w:p>
+      <w:pPr>
+        <w:pStyle w:val="Textoindependiente"/>
+        <w:spacing w:line="292" w:lineRule="auto"/>
+        <w:jc w:val="both"/>
+        <w:rPr>
+          <w:sz w:val="18"/>
+          <w:szCs w:val="18"/>
+          <w:lang w:val="es-CO"/>
+        </w:rPr>
+      </w:pPr>
+      <w:r>
+        <w:rPr>
+          <w:b/>
+          <w:sz w:val="18"/>
+          <w:szCs w:val="18"/>
+          <w:lang w:val="es-CO"/>
+        </w:rPr>
+        <w:t>PARÁGRAFO TERCERO: EL TRABAJADOR</w:t>
+      </w:r>
+      <w:r>
+        <w:rPr>
+          <w:sz w:val="18"/>
+          <w:szCs w:val="18"/>
+          <w:lang w:val="es-CO"/>
+        </w:rPr>
+        <w:t xml:space="preserve"> será responsable ante EL EMPLEADOR por los perjuicios que sean ocasionados por el incumplimiento de las obligaciones derivadas del presente acuerdo de confidencialidad establecida en el presente documento.</w:t>
+      </w:r>
+    </w:p>
+    <w:p>
+      <w:pPr>
+        <w:pStyle w:val="Textoindependiente"/>
+        <w:spacing w:line="292" w:lineRule="auto"/>
+        <w:jc w:val="both"/>
+        <w:rPr>
+          <w:sz w:val="18"/>
+          <w:szCs w:val="18"/>
+          <w:lang w:val="es-CO"/>
+        </w:rPr>
+      </w:pPr>
+    </w:p>
+    <w:p>
+      <w:pPr>
+        <w:pStyle w:val="Textoindependiente"/>
+        <w:spacing w:line="292" w:lineRule="auto"/>
+        <w:jc w:val="both"/>
+        <w:rPr>
+          <w:sz w:val="18"/>
+          <w:szCs w:val="18"/>
+          <w:lang w:val="es-CO"/>
+        </w:rPr>
+      </w:pPr>
+      <w:r>
+        <w:rPr>
+          <w:b/>
           <w:sz w:val="18"/>
           <w:szCs w:val="18"/>
           <w:lang w:val="es-CO"/>
         </w:rPr>
         <w:lastRenderedPageBreak/>
-        <w:t xml:space="preserve">naturaleza o finalidades de un producto, método o proceso de producción; sus formas o canales de distribución o comercialización, incluyendo su presentación, algoritmos, fórmulas, diagramas, planos, procesos, técnicas, diseños, fotografías, registros, compilaciones, información de clientes o interna de los contratantes y, en general, toda aquella información que esté relacionada con  programas, inventos, marcas, patentes, nombres comerciales, secretos industriales, y derechos de propiedad industrial o intelectual, licencias y cualquier otra información oral o escrita. </w:t>
-      </w:r>
-    </w:p>
-    <w:p>
-      <w:pPr>
-        <w:pStyle w:val="Textoindependiente"/>
-        <w:spacing w:line="292" w:lineRule="auto"/>
-        <w:jc w:val="both"/>
-        <w:rPr>
-          <w:sz w:val="18"/>
-          <w:szCs w:val="18"/>
-          <w:lang w:val="es-CO"/>
-        </w:rPr>
-      </w:pPr>
-    </w:p>
-    <w:p>
-      <w:pPr>
-        <w:pStyle w:val="Textoindependiente"/>
-        <w:spacing w:line="292" w:lineRule="auto"/>
-        <w:jc w:val="both"/>
-        <w:rPr>
-          <w:sz w:val="18"/>
-          <w:szCs w:val="18"/>
-          <w:lang w:val="es-CO"/>
-        </w:rPr>
-      </w:pPr>
-    </w:p>
-    <w:p>
-      <w:pPr>
-        <w:pStyle w:val="Textoindependiente"/>
-        <w:spacing w:line="292" w:lineRule="auto"/>
-        <w:jc w:val="both"/>
-        <w:rPr>
-          <w:sz w:val="18"/>
-          <w:szCs w:val="18"/>
-          <w:lang w:val="es-CO"/>
-        </w:rPr>
-      </w:pPr>
-    </w:p>
-    <w:p>
-      <w:pPr>
-        <w:pStyle w:val="Textoindependiente"/>
-        <w:spacing w:line="292" w:lineRule="auto"/>
-        <w:jc w:val="both"/>
-        <w:rPr>
-          <w:sz w:val="18"/>
-          <w:szCs w:val="18"/>
-          <w:lang w:val="es-CO"/>
-        </w:rPr>
-      </w:pPr>
-    </w:p>
-    <w:p>
-      <w:pPr>
-        <w:pStyle w:val="Textoindependiente"/>
-        <w:spacing w:line="292" w:lineRule="auto"/>
-        <w:jc w:val="both"/>
-        <w:rPr>
-          <w:sz w:val="18"/>
-          <w:szCs w:val="18"/>
-          <w:lang w:val="es-CO"/>
-        </w:rPr>
-      </w:pPr>
-      <w:r>
-        <w:rPr>
-          <w:sz w:val="18"/>
-          <w:szCs w:val="18"/>
-          <w:lang w:val="es-CO"/>
-        </w:rPr>
-        <w:t xml:space="preserve">En estos casos, los Derechos Patrimoniales que surjan sobre el trabajo contratado, encargado y encomendado pertenecerán en su totalidad al </w:t>
-      </w:r>
-      <w:r>
-        <w:rPr>
-          <w:b/>
-          <w:sz w:val="18"/>
-          <w:szCs w:val="18"/>
-          <w:lang w:val="es-CO"/>
-        </w:rPr>
-        <w:t>EMPLEADOR.</w:t>
-      </w:r>
-    </w:p>
-    <w:p>
-      <w:pPr>
-        <w:pStyle w:val="Textoindependiente"/>
-        <w:spacing w:line="292" w:lineRule="auto"/>
-        <w:jc w:val="both"/>
-        <w:rPr>
-          <w:sz w:val="18"/>
-          <w:szCs w:val="18"/>
-          <w:lang w:val="es-CO"/>
-        </w:rPr>
-      </w:pPr>
-    </w:p>
-    <w:p>
-      <w:pPr>
-        <w:pStyle w:val="Textoindependiente"/>
-        <w:spacing w:line="292" w:lineRule="auto"/>
-        <w:jc w:val="both"/>
-        <w:rPr>
-          <w:sz w:val="18"/>
-          <w:szCs w:val="18"/>
-          <w:lang w:val="es-CO"/>
-        </w:rPr>
-      </w:pPr>
-      <w:r>
-        <w:rPr>
-          <w:sz w:val="18"/>
-          <w:szCs w:val="18"/>
-          <w:lang w:val="es-CO"/>
-        </w:rPr>
-        <w:t xml:space="preserve">No </w:t>
-      </w:r>
-      <w:r>
-        <w:rPr>
-          <w:sz w:val="18"/>
-          <w:szCs w:val="18"/>
-          <w:lang w:val="es-CO"/>
-        </w:rPr>
-        <w:t xml:space="preserve">obstante, </w:t>
-      </w:r>
-      <w:proofErr w:type="gramStart"/>
-      <w:r>
-        <w:rPr>
-          <w:sz w:val="18"/>
-          <w:szCs w:val="18"/>
-          <w:lang w:val="es-CO"/>
-        </w:rPr>
-        <w:t>quien</w:t>
-      </w:r>
-      <w:r>
-        <w:rPr>
-          <w:sz w:val="18"/>
-          <w:szCs w:val="18"/>
-          <w:lang w:val="es-CO"/>
-        </w:rPr>
-        <w:t xml:space="preserve">  participe</w:t>
-      </w:r>
-      <w:proofErr w:type="gramEnd"/>
-      <w:r>
-        <w:rPr>
-          <w:sz w:val="18"/>
-          <w:szCs w:val="18"/>
-          <w:lang w:val="es-CO"/>
-        </w:rPr>
-        <w:t xml:space="preserve">  de  manera  efectiva  en  la  obra,  creación  o  desarrollo,  podrá  conservar  los Derechos  Morales  respectivos  en favor  del  equipo  de trabajo conformado,  todo  de  conformidad  con  10 establecido en el Art. 30 del a ley 23 de 1982, y en los Artículos 11 y 12 de la Decisión Andina  351 de 1993. Asimismo, se le reconocerán y darán los respectivos créditos nominales que correspondan.</w:t>
-      </w:r>
-    </w:p>
-    <w:p>
-      <w:pPr>
-        <w:pStyle w:val="Textoindependiente"/>
-        <w:spacing w:line="292" w:lineRule="auto"/>
-        <w:jc w:val="both"/>
-        <w:rPr>
-          <w:sz w:val="18"/>
-          <w:szCs w:val="18"/>
-          <w:lang w:val="es-CO"/>
-        </w:rPr>
-      </w:pPr>
-    </w:p>
-    <w:p>
-      <w:pPr>
-        <w:pStyle w:val="Textoindependiente"/>
-        <w:spacing w:line="292" w:lineRule="auto"/>
-        <w:jc w:val="both"/>
-        <w:rPr>
-          <w:sz w:val="18"/>
-          <w:szCs w:val="18"/>
-          <w:lang w:val="es-CO"/>
-        </w:rPr>
-      </w:pPr>
-      <w:r>
-        <w:rPr>
-          <w:b/>
-          <w:sz w:val="18"/>
-          <w:szCs w:val="18"/>
-          <w:lang w:val="es-CO"/>
-        </w:rPr>
-        <w:t>CLÁUSULA   DÉCIMA   PRIMERA:   CONFIDENCIALIDAD   Y   RESERVA   EN  EL  MANEJO   DE   LA INFORMACIÓN: EL TRABAJADOR</w:t>
-      </w:r>
-      <w:r>
-        <w:rPr>
-          <w:sz w:val="18"/>
-          <w:szCs w:val="18"/>
-          <w:lang w:val="es-CO"/>
-        </w:rPr>
-        <w:t xml:space="preserve"> se obliga a guardar estricta reserva y confidencialidad respecto de la información que llegare a conocer por razón de su desempeño al servicio del EMPLEADOR, ya sea que dicha información provenga de los directivos, los empleados o los contratistas, por tanto se compromete a utilizarla exclusivamente en desarrollo del ejercicio de su cargo y no divulgará esta información a personas que no sean empleados ni directivos de EL EMPLEADOR, que requieran conocer de esta información por razón de sus funciones. </w:t>
-      </w:r>
-      <w:r>
-        <w:rPr>
-          <w:sz w:val="18"/>
-          <w:szCs w:val="18"/>
-          <w:lang w:val="es-CO"/>
-        </w:rPr>
-        <w:t>De igual manera, EL</w:t>
-      </w:r>
-      <w:r>
-        <w:rPr>
-          <w:sz w:val="18"/>
-          <w:szCs w:val="18"/>
-          <w:lang w:val="es-CO"/>
-        </w:rPr>
-        <w:t xml:space="preserve"> TRABAJADOR </w:t>
-      </w:r>
-      <w:proofErr w:type="gramStart"/>
-      <w:r>
-        <w:rPr>
-          <w:sz w:val="18"/>
-          <w:szCs w:val="18"/>
-          <w:lang w:val="es-CO"/>
-        </w:rPr>
-        <w:t>se  obliga</w:t>
-      </w:r>
-      <w:proofErr w:type="gramEnd"/>
-      <w:r>
-        <w:rPr>
-          <w:sz w:val="18"/>
-          <w:szCs w:val="18"/>
-          <w:lang w:val="es-CO"/>
-        </w:rPr>
-        <w:t xml:space="preserve">  a  comunicar  con  la  mayor  brevedad  posible, exclusivamente a los directivos del EMPLEADOR, toda información que llegare a conocer y que pudiera representar cualquier tipo de riesgo para EL EMPLEADOR, para sus directivos, empleados o contratistas.</w:t>
-      </w:r>
-    </w:p>
-    <w:p>
-      <w:pPr>
-        <w:pStyle w:val="Textoindependiente"/>
-        <w:spacing w:line="292" w:lineRule="auto"/>
-        <w:jc w:val="both"/>
-        <w:rPr>
-          <w:sz w:val="18"/>
-          <w:szCs w:val="18"/>
-          <w:lang w:val="es-CO"/>
-        </w:rPr>
-      </w:pPr>
-    </w:p>
-    <w:p>
-      <w:pPr>
-        <w:pStyle w:val="Textoindependiente"/>
-        <w:spacing w:line="292" w:lineRule="auto"/>
-        <w:jc w:val="both"/>
-        <w:rPr>
-          <w:sz w:val="18"/>
-          <w:szCs w:val="18"/>
-          <w:lang w:val="es-CO"/>
-        </w:rPr>
-      </w:pPr>
-      <w:r>
-        <w:rPr>
-          <w:sz w:val="18"/>
-          <w:szCs w:val="18"/>
-          <w:lang w:val="es-CO"/>
-        </w:rPr>
-        <w:t>La confidencialidad se mantendrá respecto de la información que ostente la calidad de reservada y que haya sido suministrada por EL EMPLEADOR o calificada su calidad de tal por parte de este último, en forma verbal o escrita por sí o por medio de divisiones, subsidiarias, matrices, filiales, directores o empleados, individualmente o en conjunto. Para los efectos anteriores se entenderá como reservada toda la información escrita o verbal que se entregue a EL TRABAJADOR.</w:t>
-      </w:r>
-    </w:p>
-    <w:p>
-      <w:pPr>
-        <w:pStyle w:val="Textoindependiente"/>
-        <w:spacing w:line="292" w:lineRule="auto"/>
-        <w:jc w:val="both"/>
-        <w:rPr>
-          <w:sz w:val="18"/>
-          <w:szCs w:val="18"/>
-          <w:lang w:val="es-CO"/>
-        </w:rPr>
-      </w:pPr>
-    </w:p>
-    <w:p>
-      <w:pPr>
-        <w:pStyle w:val="Textoindependiente"/>
-        <w:spacing w:line="292" w:lineRule="auto"/>
-        <w:jc w:val="both"/>
-        <w:rPr>
-          <w:sz w:val="18"/>
-          <w:szCs w:val="18"/>
-          <w:lang w:val="es-CO"/>
-        </w:rPr>
-      </w:pPr>
-      <w:r>
-        <w:rPr>
-          <w:sz w:val="18"/>
-          <w:szCs w:val="18"/>
-          <w:lang w:val="es-CO"/>
-        </w:rPr>
-        <w:t xml:space="preserve">La información a que hace referencia la presente cláusula de Confidencialidad es suministrada por EL EMPLEADOR en razón de las tareas que debe cumplir EL TRABAJADOR dentro del ejercicio de su cargo. En consecuencia, ELTRABAJADOR reconoce como de propiedad de EL EMPLEADOR la información verbal o escrita que le sea suministrada y guardará confidencialidad respecto de la misma en los términos de la presente cláusula de Confidencialidad. </w:t>
-      </w:r>
-    </w:p>
-    <w:p>
-      <w:pPr>
-        <w:pStyle w:val="Textoindependiente"/>
-        <w:spacing w:line="292" w:lineRule="auto"/>
-        <w:jc w:val="both"/>
-        <w:rPr>
-          <w:sz w:val="18"/>
-          <w:szCs w:val="18"/>
-          <w:lang w:val="es-CO"/>
-        </w:rPr>
-      </w:pPr>
-    </w:p>
-    <w:p>
-      <w:pPr>
-        <w:pStyle w:val="Textoindependiente"/>
-        <w:spacing w:line="292" w:lineRule="auto"/>
-        <w:jc w:val="both"/>
-        <w:rPr>
-          <w:sz w:val="18"/>
-          <w:szCs w:val="18"/>
-          <w:lang w:val="es-CO"/>
-        </w:rPr>
-      </w:pPr>
-      <w:r>
-        <w:rPr>
-          <w:b/>
-          <w:sz w:val="18"/>
-          <w:szCs w:val="18"/>
-          <w:lang w:val="es-CO"/>
-        </w:rPr>
-        <w:t xml:space="preserve">PARÁGRAFO PRIMERO: EL TRABAJADOR </w:t>
-      </w:r>
-      <w:r>
-        <w:rPr>
-          <w:sz w:val="18"/>
-          <w:szCs w:val="18"/>
-          <w:lang w:val="es-CO"/>
-        </w:rPr>
-        <w:t xml:space="preserve">declara que ha asumido un deber de confidencialidad en relación con la información reservada suministrada por EL EMPLEADOR, obligándose a lo siguiente: a) Dar la información reservada un manejo y uso prudente, diligente y adecuado, de acuerdo con las condiciones del contrato de trabajo y de la cláusula de confidencialidad. b) Garantizar que las personas que tengan acceso a la información conozcan de su carácter confidencial. En consecuencia, se obliga a mantener mecanismos internos adecuados para proteger la confidencialidad de la misma. e) A no divulgar, revelar, extraer, exhibir, comunicar, utilizar o emplear, directa o indirectamente, y mantener en reserva la información confidencial, salvo que por solicitud expresa de EL EMPLEADOR o por disposición legal competente debe darla a conocer. Igual obligación existirá respecto de la información </w:t>
-      </w:r>
-      <w:r>
-        <w:rPr>
-          <w:sz w:val="18"/>
-          <w:szCs w:val="18"/>
-          <w:lang w:val="es-CO"/>
-        </w:rPr>
-        <w:t>proveniente de los clientes de EL EMPLEADOR d) Utilizar la información únicamente parea los fines establecidos en el presente contrato de trabajo</w:t>
-      </w:r>
-      <w:r>
-        <w:rPr>
-          <w:sz w:val="18"/>
-          <w:szCs w:val="18"/>
-          <w:lang w:val="es-CO"/>
-        </w:rPr>
-        <w:t xml:space="preserve"> e) A devolver la información suministrada por EL EMPLEADOR el mismo día de la terminación del presente contrato de trabajo. f) A destruir cualquier copia o registro electrónico que hayan elaborado con base en la información confidencial suministrada, hecho que deberá certificar mediante constancia escrita. g) A utilizar adecuadamente los manuales, materiales, el software y, en general, toda la información y documentación que tenga acceso en desarrollo de sus labores. Por "indebida" utilización se entiende: 1. Fotocopiar o reproducir los manuales y en general la literatura técnica de la organización, ya sea para uso personal o de terceras personas. 2. Copiar y permitir su utilización o en general, efectuar cualesquier "acto de piratería" con relación al software de EL EMPLEADOR. 3. Cualquiera de los actos y hechos anteriormente descritos, sea que por acción o por omisión de EL TRABAJADOR sean ejecutados por terceras personas.</w:t>
-      </w:r>
-    </w:p>
-    <w:p>
-      <w:pPr>
-        <w:pStyle w:val="Textoindependiente"/>
-        <w:spacing w:line="292" w:lineRule="auto"/>
-        <w:jc w:val="both"/>
-        <w:rPr>
-          <w:sz w:val="18"/>
-          <w:szCs w:val="18"/>
-          <w:lang w:val="es-CO"/>
-        </w:rPr>
-      </w:pPr>
-    </w:p>
-    <w:p>
-      <w:pPr>
-        <w:pStyle w:val="Textoindependiente"/>
-        <w:spacing w:line="292" w:lineRule="auto"/>
-        <w:jc w:val="both"/>
-        <w:rPr>
-          <w:sz w:val="18"/>
-          <w:szCs w:val="18"/>
-          <w:lang w:val="es-CO"/>
-        </w:rPr>
-      </w:pPr>
-      <w:r>
-        <w:rPr>
-          <w:b/>
-          <w:sz w:val="18"/>
-          <w:szCs w:val="18"/>
-          <w:lang w:val="es-CO"/>
-        </w:rPr>
-        <w:t>PARÁGRAFO SEGUNDO:</w:t>
-      </w:r>
-      <w:r>
-        <w:rPr>
-          <w:sz w:val="18"/>
-          <w:szCs w:val="18"/>
-          <w:lang w:val="es-CO"/>
-        </w:rPr>
-        <w:t xml:space="preserve"> La presente cláusula de Confidencialidad estará vigente durante todo el término de duración del </w:t>
-      </w:r>
-      <w:r>
-        <w:rPr>
-          <w:sz w:val="18"/>
-          <w:szCs w:val="18"/>
-          <w:lang w:val="es-CO"/>
-        </w:rPr>
-        <w:lastRenderedPageBreak/>
-        <w:t>presente convenio y se mantendrá hasta por dos (2) años adicionales contados a partir de la terminación del presente contrato.</w:t>
-      </w:r>
-    </w:p>
-    <w:p>
-      <w:pPr>
-        <w:pStyle w:val="Textoindependiente"/>
-        <w:spacing w:line="292" w:lineRule="auto"/>
-        <w:jc w:val="both"/>
-        <w:rPr>
-          <w:sz w:val="18"/>
-          <w:szCs w:val="18"/>
-          <w:lang w:val="es-CO"/>
-        </w:rPr>
-      </w:pPr>
-    </w:p>
-    <w:p>
-      <w:pPr>
-        <w:pStyle w:val="Textoindependiente"/>
-        <w:spacing w:line="292" w:lineRule="auto"/>
-        <w:jc w:val="both"/>
-        <w:rPr>
-          <w:sz w:val="18"/>
-          <w:szCs w:val="18"/>
-          <w:lang w:val="es-CO"/>
-        </w:rPr>
-      </w:pPr>
-      <w:r>
-        <w:rPr>
-          <w:b/>
-          <w:sz w:val="18"/>
-          <w:szCs w:val="18"/>
-          <w:lang w:val="es-CO"/>
-        </w:rPr>
-        <w:t>PARÁGRAFO TERCERO: EL TRABAJADOR</w:t>
-      </w:r>
-      <w:r>
-        <w:rPr>
-          <w:sz w:val="18"/>
-          <w:szCs w:val="18"/>
-          <w:lang w:val="es-CO"/>
-        </w:rPr>
-        <w:t xml:space="preserve"> será responsable ante EL EMPLEADOR por los perjuicios que sean ocasionados por el incumplimiento de las obligaciones derivadas del presente acuerdo de confidencialidad establecida en el presente documento.</w:t>
-      </w:r>
-    </w:p>
-    <w:p>
-      <w:pPr>
-        <w:pStyle w:val="Textoindependiente"/>
-        <w:spacing w:line="292" w:lineRule="auto"/>
-        <w:jc w:val="both"/>
-        <w:rPr>
-          <w:sz w:val="18"/>
-          <w:szCs w:val="18"/>
-          <w:lang w:val="es-CO"/>
-        </w:rPr>
-      </w:pPr>
-    </w:p>
-    <w:p>
-      <w:pPr>
-        <w:pStyle w:val="Textoindependiente"/>
-        <w:spacing w:line="292" w:lineRule="auto"/>
-        <w:jc w:val="both"/>
-        <w:rPr>
-          <w:sz w:val="18"/>
-          <w:szCs w:val="18"/>
-          <w:lang w:val="es-CO"/>
-        </w:rPr>
-      </w:pPr>
-      <w:r>
-        <w:rPr>
-          <w:b/>
-          <w:sz w:val="18"/>
-          <w:szCs w:val="18"/>
-          <w:lang w:val="es-CO"/>
-        </w:rPr>
         <w:t>PARÁGRAFO CUARTO:</w:t>
       </w:r>
       <w:r>
@@ -5963,7 +5679,7 @@
           <w:szCs w:val="18"/>
           <w:lang w:val="es-CO"/>
         </w:rPr>
-        <w:t xml:space="preserve">Conozco los derechos y las condiciones para el tratamiento de datos, incluyendo de manera enunciativa: a) Conocer íntegramente y de forma gratuita mis datos personales, así como actualizarlos y rectificarlos frente al EMPLEADOR o los encargados del tratamiento. b) Conocer el uso que se le ha dado a mis datos personales, previa solicitud al EMPLEADOR. e) Revocar la autorización y/o solicitar la supresión del dato cuando en el tratamiento no se respeten los principios, derechos y garantías constitucionales y legales. Al respecto, entiendo que la revocatoria y/o supresión procederá cuando la autoridad competente haya determinado que, en el tratamiento, EL EMPLEADOR o el encargado han incurrido en conductas contrarias a esta ley y a la Constitución Política. d) Para efectos de ejercer mis derechos a conocer, actualizar, rectificar y suprimir </w:t>
+        <w:t xml:space="preserve">Conozco los derechos y las condiciones para el tratamiento de datos, incluyendo de manera enunciativa: a) Conocer íntegramente y de forma gratuita mis datos personales, así como actualizarlos y rectificarlos frente al EMPLEADOR o los encargados del tratamiento. b) Conocer el uso que se le ha dado a mis datos personales, previa solicitud al EMPLEADOR. e) Revocar la autorización y/o solicitar la supresión del dato cuando en el tratamiento no se respeten los principios, derechos y garantías constitucionales y legales. Al respecto, entiendo que la revocatoria y/o supresión procederá cuando la autoridad competente haya determinado que, en el tratamiento, EL EMPLEADOR o el encargado han incurrido en conductas contrarias a esta ley y a la Constitución Política. d) Para efectos de ejercer mis derechos a conocer, actualizar, rectificar y suprimir información, revocar la autorización, entre otros, podré acudir a EL EMPLEADOR como responsable. e) He sido informado acerca de la no obligatoriedad de las respuestas a las preguntas que me sean hechas, cuando éstas versen sobre datos sensibles, tales como origen racial o étnico, orientación política, convicciones religiosas o filosóficas, pertenencia a sindicatos, organizaciones sociales, de derechos humanos, datos relativos a la salud, a la vida sexual y los datos biométricos o sobre los datos de los niños, niñas y adolescentes. f) Me comprometo a guardar secreto sobre los datos de carácter personal y cualesquiera informaciones o circunstancias relativas a los clientes, usuarios y cualesquiera otras personas cuyos datos </w:t>
       </w:r>
       <w:r>
         <w:rPr>
@@ -5972,7 +5688,7 @@
           <w:lang w:val="es-CO"/>
         </w:rPr>
         <w:lastRenderedPageBreak/>
-        <w:t>información, revocar la autorización, entre otros, podré acudir a EL EMPLEADOR como responsable. e) He sido informado acerca de la no obligatoriedad de las respuestas a las preguntas que me sean hechas, cuando éstas versen sobre datos sensibles, tales como origen racial o étnico, orientación política, convicciones religiosas o filosóficas, pertenencia a sindicatos, organizaciones sociales, de derechos humanos, datos relativos a la salud, a la vida sexual y los datos biométricos o sobre los datos de los niños, niñas y adolescentes. f) Me comprometo a guardar secreto sobre los datos de carácter personal y cualesquiera informaciones o circunstancias relativas a los clientes, usuarios y cualesquiera otras personas cuyos datos conozca y a los que haya tenido acceso en el ejercicio de las funciones que le hayan sido asignadas por EL EMPLEADOR.</w:t>
+        <w:t>conozca y a los que haya tenido acceso en el ejercicio de las funciones que le hayan sido asignadas por EL EMPLEADOR.</w:t>
       </w:r>
     </w:p>
     <w:p>
@@ -6038,27 +5754,7 @@
           <w:szCs w:val="18"/>
           <w:lang w:val="es-CO"/>
         </w:rPr>
-        <w:t xml:space="preserve">CLÁUSULA DÉCIMA CUARTA. CUMPLIMIENTO DE NORMAS SOBRE PREVENCIÓN Y AUTOGESTIÓN </w:t>
-      </w:r>
-      <w:proofErr w:type="gramStart"/>
-      <w:r>
-        <w:rPr>
-          <w:b/>
-          <w:sz w:val="18"/>
-          <w:szCs w:val="18"/>
-          <w:lang w:val="es-CO"/>
-        </w:rPr>
-        <w:t>DEL  RIESGO</w:t>
-      </w:r>
-      <w:proofErr w:type="gramEnd"/>
-      <w:r>
-        <w:rPr>
-          <w:b/>
-          <w:sz w:val="18"/>
-          <w:szCs w:val="18"/>
-          <w:lang w:val="es-CO"/>
-        </w:rPr>
-        <w:t xml:space="preserve">  DE  LAVADO  DE  ACTIVOS  Y/O  FINANCIACIÓN  DEL  TERRORISMO.  CLAUSULA PREVENCION DE LAVADO DE ACTIVOS:</w:t>
+        <w:t>CLÁUSULA DÉCIMA CUARTA. CUMPLIMIENTO DE NORMAS SOBRE PREVENCIÓN Y AUTOGESTIÓN DEL  RIESGO  DE  LAVADO  DE  ACTIVOS  Y/O  FINANCIACIÓN  DEL  TERRORISMO.  CLAUSULA PREVENCION DE LAVADO DE ACTIVOS:</w:t>
       </w:r>
       <w:r>
         <w:rPr>
@@ -6214,55 +5910,7 @@
           <w:sz w:val="18"/>
           <w:szCs w:val="18"/>
         </w:rPr>
-        <w:t>(</w:t>
-      </w:r>
-      <w:r>
-        <w:rPr>
-          <w:color w:val="FF0000"/>
-          <w:sz w:val="18"/>
-          <w:szCs w:val="18"/>
-        </w:rPr>
-        <w:t>29</w:t>
-      </w:r>
-      <w:r>
-        <w:rPr>
-          <w:color w:val="FF0000"/>
-          <w:sz w:val="18"/>
-          <w:szCs w:val="18"/>
-        </w:rPr>
-        <w:t>) días del mes de</w:t>
-      </w:r>
-      <w:r>
-        <w:rPr>
-          <w:color w:val="FF0000"/>
-          <w:sz w:val="18"/>
-          <w:szCs w:val="18"/>
-        </w:rPr>
-        <w:t xml:space="preserve"> </w:t>
-      </w:r>
-      <w:r>
-        <w:rPr>
-          <w:color w:val="FF0000"/>
-          <w:sz w:val="18"/>
-          <w:szCs w:val="18"/>
-        </w:rPr>
-        <w:t>septiembre</w:t>
-      </w:r>
-      <w:r>
-        <w:rPr>
-          <w:color w:val="FF0000"/>
-          <w:sz w:val="18"/>
-          <w:szCs w:val="18"/>
-        </w:rPr>
-        <w:t xml:space="preserve"> de 202</w:t>
-      </w:r>
-      <w:r>
-        <w:rPr>
-          <w:color w:val="FF0000"/>
-          <w:sz w:val="18"/>
-          <w:szCs w:val="18"/>
-        </w:rPr>
-        <w:t>3</w:t>
+        <w:t>[FECHA_INICIO]</w:t>
       </w:r>
     </w:p>
     <w:p>
@@ -6517,7 +6165,6 @@
           <w:sz w:val="18"/>
           <w:szCs w:val="18"/>
         </w:rPr>
-        <w:lastRenderedPageBreak/>
         <w:t>C.C.:</w:t>
       </w:r>
       <w:r>

</xml_diff>

<commit_message>
Se agrega funcion de nombrar archivo con datos de termino de contrato y trabajador
</commit_message>
<xml_diff>
--- a/CONTRATO DE TRABAJO INDEFINIDO.docx
+++ b/CONTRATO DE TRABAJO INDEFINIDO.docx
@@ -23,7 +23,7 @@
           <w:sz w:val="20"/>
           <w:szCs w:val="20"/>
         </w:rPr>
-        <w:t xml:space="preserve">INDEFINIDO </w:t>
+        <w:t>[TERMINO]</w:t>
       </w:r>
     </w:p>
     <w:tbl>
@@ -1028,7 +1028,7 @@
                 <w:sz w:val="20"/>
                 <w:szCs w:val="20"/>
               </w:rPr>
-              <w:t>MANIZALES</w:t>
+              <w:t>[CD_CONT]</w:t>
             </w:r>
             <w:r>
               <w:rPr>
@@ -1044,7 +1044,7 @@
                 <w:sz w:val="20"/>
                 <w:szCs w:val="20"/>
               </w:rPr>
-              <w:t>CALDAS</w:t>
+              <w:t>[DPTO_CONT]</w:t>
             </w:r>
           </w:p>
         </w:tc>
@@ -3412,7 +3412,15 @@
           <w:sz w:val="18"/>
           <w:szCs w:val="18"/>
         </w:rPr>
-        <w:t xml:space="preserve">indefinido </w:t>
+        <w:t>[TERMINO]</w:t>
+      </w:r>
+      <w:r>
+        <w:rPr>
+          <w:color w:val="FF0000"/>
+          <w:sz w:val="18"/>
+          <w:szCs w:val="18"/>
+        </w:rPr>
+        <w:t xml:space="preserve"> </w:t>
       </w:r>
       <w:r>
         <w:rPr>

</xml_diff>

<commit_message>
Se incorpora funcion para recalcular el salario, faltante de fijar el salario para que no siga recalculando si se selecciona jornadas en varias ocasiones
</commit_message>
<xml_diff>
--- a/CONTRATO DE TRABAJO INDEFINIDO.docx
+++ b/CONTRATO DE TRABAJO INDEFINIDO.docx
@@ -1083,7 +1083,7 @@
                 <w:sz w:val="20"/>
                 <w:szCs w:val="20"/>
               </w:rPr>
-              <w:t>SALARIO MENSUAL</w:t>
+              <w:t xml:space="preserve">SALARIO </w:t>
             </w:r>
           </w:p>
         </w:tc>
@@ -1116,7 +1116,7 @@
                 <w:sz w:val="20"/>
                 <w:szCs w:val="20"/>
               </w:rPr>
-              <w:t xml:space="preserve">SALARIO FIJO MENSUAL </w:t>
+              <w:t xml:space="preserve">SALARIO FIJO </w:t>
             </w:r>
             <w:r>
               <w:rPr>

</xml_diff>

<commit_message>
Se crea campo de duracion de contrato para contratos a termino fijo, se crea validacion para otro tipo de contratos y ocultacion del campo de duracion del contrato en contratos que no son a termino fijo
</commit_message>
<xml_diff>
--- a/CONTRATO DE TRABAJO INDEFINIDO.docx
+++ b/CONTRATO DE TRABAJO INDEFINIDO.docx
@@ -1351,6 +1351,94 @@
           </w:p>
         </w:tc>
       </w:tr>
+      <w:tr>
+        <w:trPr>
+          <w:trHeight w:val="435"/>
+        </w:trPr>
+        <w:tc>
+          <w:tcPr>
+            <w:tcW w:w="6082" w:type="dxa"/>
+            <w:gridSpan w:val="4"/>
+            <w:tcBorders>
+              <w:top w:val="single" w:sz="4" w:space="0" w:color="auto"/>
+              <w:left w:val="single" w:sz="4" w:space="0" w:color="auto"/>
+              <w:bottom w:val="single" w:sz="4" w:space="0" w:color="auto"/>
+              <w:right w:val="single" w:sz="4" w:space="0" w:color="auto"/>
+            </w:tcBorders>
+            <w:shd w:val="clear" w:color="auto" w:fill="E4E4E4"/>
+            <w:vAlign w:val="center"/>
+          </w:tcPr>
+          <w:p>
+            <w:pPr>
+              <w:pStyle w:val="TableParagraph"/>
+              <w:ind w:left="0"/>
+              <w:rPr>
+                <w:b/>
+                <w:color w:val="000000" w:themeColor="text1"/>
+                <w:sz w:val="20"/>
+                <w:szCs w:val="20"/>
+              </w:rPr>
+            </w:pPr>
+            <w:r>
+              <w:rPr>
+                <w:b/>
+                <w:color w:val="000000" w:themeColor="text1"/>
+                <w:sz w:val="20"/>
+                <w:szCs w:val="20"/>
+              </w:rPr>
+              <w:t xml:space="preserve">FECHA DE </w:t>
+            </w:r>
+            <w:r>
+              <w:rPr>
+                <w:b/>
+                <w:color w:val="000000" w:themeColor="text1"/>
+                <w:sz w:val="20"/>
+                <w:szCs w:val="20"/>
+              </w:rPr>
+              <w:t>FIN</w:t>
+            </w:r>
+            <w:r>
+              <w:rPr>
+                <w:b/>
+                <w:color w:val="000000" w:themeColor="text1"/>
+                <w:sz w:val="20"/>
+                <w:szCs w:val="20"/>
+              </w:rPr>
+              <w:t xml:space="preserve"> DEL CONTRATO DE TRABAJO</w:t>
+            </w:r>
+          </w:p>
+        </w:tc>
+        <w:tc>
+          <w:tcPr>
+            <w:tcW w:w="3846" w:type="dxa"/>
+            <w:gridSpan w:val="3"/>
+            <w:tcBorders>
+              <w:top w:val="single" w:sz="4" w:space="0" w:color="auto"/>
+              <w:left w:val="single" w:sz="4" w:space="0" w:color="auto"/>
+              <w:bottom w:val="single" w:sz="4" w:space="0" w:color="auto"/>
+              <w:right w:val="single" w:sz="4" w:space="0" w:color="auto"/>
+            </w:tcBorders>
+            <w:vAlign w:val="center"/>
+          </w:tcPr>
+          <w:p>
+            <w:pPr>
+              <w:pStyle w:val="TableParagraph"/>
+              <w:ind w:left="0"/>
+              <w:rPr>
+                <w:sz w:val="20"/>
+                <w:szCs w:val="20"/>
+              </w:rPr>
+            </w:pPr>
+            <w:r>
+              <w:rPr>
+                <w:sz w:val="20"/>
+                <w:szCs w:val="20"/>
+              </w:rPr>
+              <w:t>[FECHA_FIN]</w:t>
+            </w:r>
+          </w:p>
+        </w:tc>
+      </w:tr>
     </w:tbl>
     <w:p>
       <w:pPr>
@@ -1763,7 +1851,15 @@
           <w:sz w:val="18"/>
           <w:szCs w:val="18"/>
         </w:rPr>
-        <w:t xml:space="preserve"> y presentarlos exámenes de validación de conocimiento a que ello conlleve. 10. Cumplir las normas y procedimientos que sean adoptados en la organización para la prevención del lavado de activos. 11. Observar las normas que sobre conflicto de intereses tiene establecido la empresa y se abstendrá de tomar decisiones que puedan afectar la objetividad de las mismas. 12. Guardar estricta reserva de todo cuanto </w:t>
+        <w:t xml:space="preserve"> y presentarlos exámenes de validación de conocimiento a que ello conlleve. 10. Cumplir las normas y procedimientos que sean adoptados en la organización para la prevención del lavado de activos. 11. Observar las normas que sobre conflicto de intereses tiene establecido la empresa y se </w:t>
+      </w:r>
+      <w:r>
+        <w:rPr>
+          <w:sz w:val="18"/>
+          <w:szCs w:val="18"/>
+        </w:rPr>
+        <w:lastRenderedPageBreak/>
+        <w:t xml:space="preserve">abstendrá de tomar decisiones que puedan afectar la objetividad de las mismas. 12. Guardar estricta reserva de todo cuanto </w:t>
       </w:r>
       <w:r>
         <w:rPr>
@@ -1778,16 +1874,7 @@
           <w:sz w:val="18"/>
           <w:szCs w:val="18"/>
         </w:rPr>
-        <w:t xml:space="preserve">EMPLEADOR. </w:t>
-      </w:r>
-      <w:r>
-        <w:rPr>
-          <w:b/>
-          <w:sz w:val="18"/>
-          <w:szCs w:val="18"/>
-        </w:rPr>
-        <w:lastRenderedPageBreak/>
-        <w:t>EL TRABAJADOR</w:t>
+        <w:t>EMPLEADOR. EL TRABAJADOR</w:t>
       </w:r>
       <w:r>
         <w:rPr>
@@ -2944,683 +3031,682 @@
           <w:sz w:val="18"/>
           <w:szCs w:val="18"/>
         </w:rPr>
+        <w:t xml:space="preserve">La descripción que se realice será general y no excluye ni limita al </w:t>
+      </w:r>
+      <w:r>
+        <w:rPr>
+          <w:b/>
+          <w:sz w:val="18"/>
+          <w:szCs w:val="18"/>
+        </w:rPr>
+        <w:t>TRABAJADÓR</w:t>
+      </w:r>
+      <w:r>
+        <w:rPr>
+          <w:sz w:val="18"/>
+          <w:szCs w:val="18"/>
+        </w:rPr>
+        <w:t xml:space="preserve"> para ejecutar labores conexas complementarias, accesorias o similares y en general aquellas que sean necesarias para un mejor resultado en la ejecución de la causa que dio origen al contrato, pudiendo en consecuencia </w:t>
+      </w:r>
+      <w:r>
+        <w:rPr>
+          <w:b/>
+          <w:sz w:val="18"/>
+          <w:szCs w:val="18"/>
+        </w:rPr>
+        <w:t xml:space="preserve">EL EMPLEADOR </w:t>
+      </w:r>
+      <w:r>
+        <w:rPr>
+          <w:sz w:val="18"/>
+          <w:szCs w:val="18"/>
+        </w:rPr>
+        <w:t>complementar e implementar la descripción que por vía de ejemplo se establece en este acuerdo contractual.</w:t>
+      </w:r>
+    </w:p>
+    <w:p>
+      <w:pPr>
+        <w:pStyle w:val="Textoindependiente"/>
+        <w:spacing w:line="292" w:lineRule="auto"/>
+        <w:jc w:val="both"/>
+        <w:rPr>
+          <w:sz w:val="18"/>
+          <w:szCs w:val="18"/>
+        </w:rPr>
+      </w:pPr>
+    </w:p>
+    <w:p>
+      <w:pPr>
+        <w:pStyle w:val="Textoindependiente"/>
+        <w:spacing w:line="292" w:lineRule="auto"/>
+        <w:jc w:val="both"/>
+        <w:rPr>
+          <w:sz w:val="18"/>
+          <w:szCs w:val="18"/>
+        </w:rPr>
+      </w:pPr>
+      <w:r>
+        <w:rPr>
+          <w:b/>
+          <w:sz w:val="18"/>
+          <w:szCs w:val="18"/>
+        </w:rPr>
+        <w:t>PARÁGRAFO PRIMERO: DEBERES ESPECIALES DEL TRABAJADOR:</w:t>
+      </w:r>
+      <w:r>
+        <w:rPr>
+          <w:sz w:val="18"/>
+          <w:szCs w:val="18"/>
+        </w:rPr>
+        <w:t xml:space="preserve"> Además de las establecidas en el Manual de Responsabilidades o Funciones, en el Reglamento Interno de Trabajo, los siguientes serán deberes especiales del TRABAJADOR: 1) Observar rigurosamente </w:t>
+      </w:r>
+      <w:r>
+        <w:rPr>
+          <w:sz w:val="18"/>
+          <w:szCs w:val="18"/>
+        </w:rPr>
+        <w:t xml:space="preserve">las </w:t>
+      </w:r>
+      <w:proofErr w:type="gramStart"/>
+      <w:r>
+        <w:rPr>
+          <w:sz w:val="18"/>
+          <w:szCs w:val="18"/>
+        </w:rPr>
+        <w:t>normas</w:t>
+      </w:r>
+      <w:r>
+        <w:rPr>
+          <w:sz w:val="18"/>
+          <w:szCs w:val="18"/>
+        </w:rPr>
+        <w:t xml:space="preserve">  que</w:t>
+      </w:r>
+      <w:proofErr w:type="gramEnd"/>
+      <w:r>
+        <w:rPr>
+          <w:sz w:val="18"/>
+          <w:szCs w:val="18"/>
+        </w:rPr>
+        <w:t xml:space="preserve">    fije  la  empresa  para  la realización de la labor a que se refiere el presente contrato. 2) Guardar absoluta reserva, salvo autorización </w:t>
+      </w:r>
+      <w:proofErr w:type="gramStart"/>
+      <w:r>
+        <w:rPr>
+          <w:sz w:val="18"/>
+          <w:szCs w:val="18"/>
+        </w:rPr>
+        <w:t>expresa  de</w:t>
+      </w:r>
+      <w:proofErr w:type="gramEnd"/>
+      <w:r>
+        <w:rPr>
+          <w:sz w:val="18"/>
+          <w:szCs w:val="18"/>
+        </w:rPr>
+        <w:t xml:space="preserve"> la empresa,  de todas  aquellas informaciones  que  lleguen a su conocimiento,  en razón de su trabajo,  y que sean por naturaleza  privadas.  3) Dedicar la </w:t>
+      </w:r>
+      <w:proofErr w:type="gramStart"/>
+      <w:r>
+        <w:rPr>
+          <w:sz w:val="18"/>
+          <w:szCs w:val="18"/>
+        </w:rPr>
+        <w:t>totalidad  de</w:t>
+      </w:r>
+      <w:proofErr w:type="gramEnd"/>
+      <w:r>
+        <w:rPr>
+          <w:sz w:val="18"/>
+          <w:szCs w:val="18"/>
+        </w:rPr>
+        <w:t xml:space="preserve"> su jornada  de trabajo a cumplir a cabalidad  con  sus  responsabilidades.  4)  </w:t>
+      </w:r>
+      <w:proofErr w:type="gramStart"/>
+      <w:r>
+        <w:rPr>
+          <w:sz w:val="18"/>
+          <w:szCs w:val="18"/>
+        </w:rPr>
+        <w:t>Programar  diariamente</w:t>
+      </w:r>
+      <w:proofErr w:type="gramEnd"/>
+      <w:r>
+        <w:rPr>
+          <w:sz w:val="18"/>
+          <w:szCs w:val="18"/>
+        </w:rPr>
+        <w:t xml:space="preserve">  su trabajo  y  asistir  puntualmente  a  las reuniones  que  efectúe  la  empresa  a  las  cuales  hubiere  sido  citad</w:t>
+      </w:r>
+      <w:r>
+        <w:rPr>
+          <w:sz w:val="18"/>
+          <w:szCs w:val="18"/>
+        </w:rPr>
+        <w:t>a</w:t>
+      </w:r>
+      <w:r>
+        <w:rPr>
+          <w:sz w:val="18"/>
+          <w:szCs w:val="18"/>
+        </w:rPr>
+        <w:t xml:space="preserve">.  5)  </w:t>
+      </w:r>
+      <w:proofErr w:type="gramStart"/>
+      <w:r>
+        <w:rPr>
+          <w:sz w:val="18"/>
+          <w:szCs w:val="18"/>
+        </w:rPr>
+        <w:t>Observar  completa</w:t>
+      </w:r>
+      <w:proofErr w:type="gramEnd"/>
+      <w:r>
+        <w:rPr>
+          <w:sz w:val="18"/>
+          <w:szCs w:val="18"/>
+        </w:rPr>
+        <w:t xml:space="preserve">  armonía  y comprensión con los clientes, con sus superiores y compañeros de trabajo, en sus relaciones personales y en la ejecución de su labor. 6) Cumplir permanentemente con espíritu de lealtad, colaboración y disciplina con la empresa. 7) Avisar oportunamente y por escrito, a la empresa todo cambio en su dirección, teléfono o ciudad de residencia 8) Conocer los procesos implementados según sistema de gestión de calidad </w:t>
+      </w:r>
+      <w:proofErr w:type="gramStart"/>
+      <w:r>
+        <w:rPr>
+          <w:sz w:val="18"/>
+          <w:szCs w:val="18"/>
+        </w:rPr>
+        <w:t>y  que</w:t>
+      </w:r>
+      <w:proofErr w:type="gramEnd"/>
+      <w:r>
+        <w:rPr>
+          <w:sz w:val="18"/>
+          <w:szCs w:val="18"/>
+        </w:rPr>
+        <w:t xml:space="preserve"> se desarrollan con su cargo 9) Portar el uniforme de dotación. 10)  Portar elementos de protección personal requeridos según responsabilidades</w:t>
+      </w:r>
+      <w:r>
+        <w:rPr>
+          <w:sz w:val="18"/>
+          <w:szCs w:val="18"/>
+        </w:rPr>
+        <w:t xml:space="preserve"> </w:t>
+      </w:r>
+      <w:r>
+        <w:rPr>
+          <w:sz w:val="18"/>
+          <w:szCs w:val="18"/>
+        </w:rPr>
+        <w:t>y observar con suma diligencia y cuidado las instrucciones y ordenes preventivas de accidentes o enfermedades profesionales. 11) Asistir a capacitaciones programadas para socializar y/o actualizaciones de temas de interés. 12) Conocer las Normas que rigen sus labores, especialmente las disposiciones legales, contractuales,  convencionales, Del Reglamento Interno de Trabajo y de los subprocesos a los cuales está asociado el rol que realiza o realice en la organización. 13) Hacer uso adecuado de las herramientas de software instalado y cumplir con las normas que regulan su utilización. 14) Sólo utilizar la red de Internet dispuesta por la empresa para los fines propios del desempeño de su cargo, incluida la utilización de la cuenta de correo electrónico dispuesta por la empresa para el ejercicio de sus funciones. 15) Los demás que se incorpore al manual de responsabilidades o funciones al contrato de trabajo o al reglamento interno de trabajo.</w:t>
+      </w:r>
+    </w:p>
+    <w:p>
+      <w:pPr>
+        <w:pStyle w:val="Textoindependiente"/>
+        <w:spacing w:line="292" w:lineRule="auto"/>
+        <w:jc w:val="both"/>
+        <w:rPr>
+          <w:sz w:val="18"/>
+          <w:szCs w:val="18"/>
+        </w:rPr>
+      </w:pPr>
+    </w:p>
+    <w:p>
+      <w:pPr>
+        <w:pStyle w:val="Textoindependiente"/>
+        <w:spacing w:line="292" w:lineRule="auto"/>
+        <w:jc w:val="both"/>
+        <w:rPr>
+          <w:sz w:val="18"/>
+          <w:szCs w:val="18"/>
+        </w:rPr>
+      </w:pPr>
+      <w:r>
+        <w:rPr>
+          <w:b/>
+          <w:sz w:val="18"/>
+          <w:szCs w:val="18"/>
+        </w:rPr>
+        <w:t xml:space="preserve">PARÁGRAFO   SEGUNDO:   </w:t>
+      </w:r>
+      <w:r>
+        <w:rPr>
+          <w:b/>
+          <w:sz w:val="18"/>
+          <w:szCs w:val="18"/>
+        </w:rPr>
+        <w:t>PROHIBICIONES ESPECIALES</w:t>
+      </w:r>
+      <w:r>
+        <w:rPr>
+          <w:b/>
+          <w:sz w:val="18"/>
+          <w:szCs w:val="18"/>
+        </w:rPr>
+        <w:t xml:space="preserve">   </w:t>
+      </w:r>
+      <w:r>
+        <w:rPr>
+          <w:b/>
+          <w:sz w:val="18"/>
+          <w:szCs w:val="18"/>
+        </w:rPr>
+        <w:t>DEL TRABAJADOR</w:t>
+      </w:r>
+      <w:r>
+        <w:rPr>
+          <w:b/>
+          <w:sz w:val="18"/>
+          <w:szCs w:val="18"/>
+        </w:rPr>
+        <w:t>:</w:t>
+      </w:r>
+      <w:r>
+        <w:rPr>
+          <w:sz w:val="18"/>
+          <w:szCs w:val="18"/>
+        </w:rPr>
+        <w:t xml:space="preserve"> Además   de  las prohibiciones establecidas en la ley  y en los reglamentos, EL TRABAJADOR se obliga a atender las siguientes: 1. Solicitar préstamos especiales  dádivas, bonificaciones o ayuda económica a los clientes y proveedores del </w:t>
+      </w:r>
+      <w:r>
+        <w:rPr>
+          <w:b/>
+          <w:sz w:val="18"/>
+          <w:szCs w:val="18"/>
+        </w:rPr>
+        <w:t>EMPLEADOR</w:t>
+      </w:r>
+      <w:r>
+        <w:rPr>
+          <w:sz w:val="18"/>
+          <w:szCs w:val="18"/>
+        </w:rPr>
+        <w:t xml:space="preserve"> aprovechándose de su cargo u oficio o aceptarles donaciones de cualquier clase sin la previa autorización escrita de </w:t>
+      </w:r>
+      <w:r>
+        <w:rPr>
+          <w:b/>
+          <w:sz w:val="18"/>
+          <w:szCs w:val="18"/>
+        </w:rPr>
+        <w:t>EL EMPLEADOR</w:t>
+      </w:r>
+      <w:r>
+        <w:rPr>
+          <w:sz w:val="18"/>
+          <w:szCs w:val="18"/>
+        </w:rPr>
+        <w:t>. 2. Autorizar o ejecutar sin ser de</w:t>
+      </w:r>
+      <w:r>
+        <w:rPr>
+          <w:sz w:val="18"/>
+          <w:szCs w:val="18"/>
+        </w:rPr>
+        <w:t xml:space="preserve"> su competencia, operaciones que afecten los intereses de </w:t>
+      </w:r>
+      <w:r>
+        <w:rPr>
+          <w:b/>
+          <w:sz w:val="18"/>
+          <w:szCs w:val="18"/>
+        </w:rPr>
+        <w:t xml:space="preserve">EL EMPLEADOR </w:t>
+      </w:r>
+      <w:r>
+        <w:rPr>
+          <w:sz w:val="18"/>
+          <w:szCs w:val="18"/>
+        </w:rPr>
+        <w:t>en pr</w:t>
+      </w:r>
+      <w:r>
+        <w:rPr>
+          <w:sz w:val="18"/>
+          <w:szCs w:val="18"/>
+        </w:rPr>
+        <w:t xml:space="preserve">ovecho propio. </w:t>
+      </w:r>
+      <w:r>
+        <w:rPr>
+          <w:sz w:val="18"/>
+          <w:szCs w:val="18"/>
+        </w:rPr>
+        <w:t xml:space="preserve">3. Retener dinero o hacer efectivo cheques o bonos recibidos para </w:t>
+      </w:r>
+      <w:r>
+        <w:rPr>
+          <w:b/>
+          <w:sz w:val="18"/>
+          <w:szCs w:val="18"/>
+        </w:rPr>
+        <w:t>EL EMPLEADOR</w:t>
+      </w:r>
+      <w:r>
+        <w:rPr>
+          <w:sz w:val="18"/>
+          <w:szCs w:val="18"/>
+        </w:rPr>
+        <w:t xml:space="preserve">. 4. Incumplir las normas de lavado de activos y cualquier otro incumplimiento de normas o reglamentos internos que busquen evitarle riesgos a la empresa. 5. Servir de fiador o codeudor a un compañero de trabajo, pedir préstamos o prestar dinero a sus compañeros de trabajo. 6. Dar a conocer a personas no autorizadas la clave personal de acceso a los sistemas de cómputo o tarjetas de acceso a las instalaciones de </w:t>
+      </w:r>
+      <w:r>
+        <w:rPr>
+          <w:b/>
+          <w:sz w:val="18"/>
+          <w:szCs w:val="18"/>
+        </w:rPr>
+        <w:t xml:space="preserve">LA </w:t>
+      </w:r>
+      <w:r>
+        <w:rPr>
+          <w:b/>
+          <w:sz w:val="18"/>
+          <w:szCs w:val="18"/>
+        </w:rPr>
+        <w:t>COMPAÑÍA</w:t>
+      </w:r>
+      <w:r>
+        <w:rPr>
+          <w:sz w:val="18"/>
+          <w:szCs w:val="18"/>
+        </w:rPr>
+        <w:t>, ni</w:t>
+      </w:r>
+      <w:r>
+        <w:rPr>
+          <w:sz w:val="18"/>
+          <w:szCs w:val="18"/>
+        </w:rPr>
+        <w:t xml:space="preserve"> utilizar las claves de acceso de otros empleados. 7. Realizar copias en medios magnéticos para ser utilizados fuera de las instalaciones de la empresa, ni instalar programas adicionales que no estén autorizados. 8. Participar en actividades ilegales. 9. Asesorar personas o entidades involucradas con actividades ilegales. 10. Presentar cuentas de gastos ficticias o reportar como cumplidas visitas o tareas no efectuadas. 11. Cualquier actitud en los compromisos comerciales, personales o en las relaciones sociales, que puedan afectar en forma nociva la reputación de </w:t>
+      </w:r>
+      <w:r>
+        <w:rPr>
+          <w:b/>
+          <w:sz w:val="18"/>
+          <w:szCs w:val="18"/>
+        </w:rPr>
+        <w:t>EL EMPLEADOR</w:t>
+      </w:r>
+      <w:r>
+        <w:rPr>
+          <w:sz w:val="18"/>
+          <w:szCs w:val="18"/>
+        </w:rPr>
+        <w:t xml:space="preserve">. 12. Retirar de las instalaciones de la empresa elementos, máquinas, equipos, inventarios y útiles de propiedad de </w:t>
+      </w:r>
+      <w:r>
+        <w:rPr>
+          <w:b/>
+          <w:sz w:val="18"/>
+          <w:szCs w:val="18"/>
+        </w:rPr>
+        <w:t>EL EMPLEADOR</w:t>
+      </w:r>
+      <w:r>
+        <w:rPr>
+          <w:sz w:val="18"/>
+          <w:szCs w:val="18"/>
+        </w:rPr>
+        <w:t xml:space="preserve"> sin su autorización escrita. 13. Dedicar tiempo dentro de su jornada de trabajo a desarrollar actividades ajenas a las labores que le han sido encomendadas en razón de su cargo. 14. Cualquier conducta que vaya en contra de los principios y valores organizacionales.</w:t>
+      </w:r>
+    </w:p>
+    <w:p>
+      <w:pPr>
+        <w:spacing w:before="192"/>
+        <w:jc w:val="both"/>
+        <w:rPr>
+          <w:color w:val="FF0000"/>
+          <w:sz w:val="18"/>
+          <w:szCs w:val="18"/>
+        </w:rPr>
+      </w:pPr>
+      <w:r>
+        <w:rPr>
+          <w:b/>
+          <w:sz w:val="18"/>
+          <w:szCs w:val="18"/>
+        </w:rPr>
+        <w:t xml:space="preserve">CLÁUSULA TERCERA: </w:t>
+      </w:r>
+      <w:r>
+        <w:rPr>
+          <w:b/>
+          <w:color w:val="FF0000"/>
+          <w:sz w:val="18"/>
+          <w:szCs w:val="18"/>
+        </w:rPr>
+        <w:t>DURACIÓN DEL CONTRATO Y PERÍODO DE PRUEBA:</w:t>
+      </w:r>
+      <w:r>
+        <w:rPr>
+          <w:color w:val="FF0000"/>
+          <w:sz w:val="18"/>
+          <w:szCs w:val="18"/>
+        </w:rPr>
+        <w:t xml:space="preserve"> Acuerdan las partes que el término o duración del presente Contrato de Trabajo será por </w:t>
+      </w:r>
+      <w:r>
+        <w:rPr>
+          <w:color w:val="FF0000"/>
+          <w:sz w:val="18"/>
+          <w:szCs w:val="18"/>
+        </w:rPr>
+        <w:t xml:space="preserve">término </w:t>
+      </w:r>
+      <w:r>
+        <w:rPr>
+          <w:color w:val="FF0000"/>
+          <w:sz w:val="18"/>
+          <w:szCs w:val="18"/>
+        </w:rPr>
+        <w:t>[TERMINO]</w:t>
+      </w:r>
+      <w:r>
+        <w:rPr>
+          <w:color w:val="FF0000"/>
+          <w:sz w:val="18"/>
+          <w:szCs w:val="18"/>
+        </w:rPr>
+        <w:t xml:space="preserve"> </w:t>
+      </w:r>
+      <w:r>
+        <w:rPr>
+          <w:color w:val="FF0000"/>
+          <w:sz w:val="18"/>
+          <w:szCs w:val="18"/>
+        </w:rPr>
+        <w:t>y</w:t>
+      </w:r>
+      <w:r>
+        <w:rPr>
+          <w:b/>
+          <w:color w:val="FF0000"/>
+          <w:sz w:val="18"/>
+          <w:szCs w:val="18"/>
+        </w:rPr>
+        <w:t xml:space="preserve"> </w:t>
+      </w:r>
+      <w:r>
+        <w:rPr>
+          <w:color w:val="FF0000"/>
+          <w:sz w:val="18"/>
+          <w:szCs w:val="18"/>
+        </w:rPr>
+        <w:t>tendrá vigencia a partir del 2</w:t>
+      </w:r>
+      <w:r>
+        <w:rPr>
+          <w:color w:val="FF0000"/>
+          <w:sz w:val="18"/>
+          <w:szCs w:val="18"/>
+        </w:rPr>
+        <w:t xml:space="preserve"> de </w:t>
+      </w:r>
+      <w:r>
+        <w:rPr>
+          <w:color w:val="FF0000"/>
+          <w:sz w:val="18"/>
+          <w:szCs w:val="18"/>
+        </w:rPr>
+        <w:t>octubre</w:t>
+      </w:r>
+      <w:r>
+        <w:rPr>
+          <w:color w:val="FF0000"/>
+          <w:sz w:val="18"/>
+          <w:szCs w:val="18"/>
+        </w:rPr>
+        <w:t xml:space="preserve"> </w:t>
+      </w:r>
+      <w:r>
+        <w:rPr>
+          <w:color w:val="FF0000"/>
+          <w:sz w:val="18"/>
+          <w:szCs w:val="18"/>
+        </w:rPr>
+        <w:t>de 202</w:t>
+      </w:r>
+      <w:r>
+        <w:rPr>
+          <w:color w:val="FF0000"/>
+          <w:sz w:val="18"/>
+          <w:szCs w:val="18"/>
+        </w:rPr>
+        <w:t>3</w:t>
+      </w:r>
+      <w:r>
+        <w:rPr>
+          <w:color w:val="FF0000"/>
+          <w:sz w:val="18"/>
+          <w:szCs w:val="18"/>
+        </w:rPr>
+        <w:t>.</w:t>
+      </w:r>
+    </w:p>
+    <w:p>
+      <w:pPr>
+        <w:pStyle w:val="Textoindependiente"/>
+        <w:spacing w:line="292" w:lineRule="auto"/>
+        <w:jc w:val="both"/>
+        <w:rPr>
+          <w:color w:val="FF0000"/>
+          <w:sz w:val="18"/>
+          <w:szCs w:val="18"/>
+        </w:rPr>
+      </w:pPr>
+    </w:p>
+    <w:p>
+      <w:pPr>
+        <w:pStyle w:val="Textoindependiente"/>
+        <w:spacing w:line="292" w:lineRule="auto"/>
+        <w:jc w:val="both"/>
+        <w:rPr>
+          <w:b/>
+          <w:color w:val="FF0000"/>
+          <w:sz w:val="18"/>
+          <w:szCs w:val="18"/>
+        </w:rPr>
+      </w:pPr>
+      <w:r>
+        <w:rPr>
+          <w:sz w:val="18"/>
+          <w:szCs w:val="18"/>
+        </w:rPr>
+        <w:t xml:space="preserve">Es entendido para el </w:t>
+      </w:r>
+      <w:r>
+        <w:rPr>
+          <w:b/>
+          <w:sz w:val="18"/>
+          <w:szCs w:val="18"/>
+        </w:rPr>
+        <w:t>TRABAJADOR</w:t>
+      </w:r>
+      <w:r>
+        <w:rPr>
+          <w:sz w:val="18"/>
+          <w:szCs w:val="18"/>
+        </w:rPr>
+        <w:t xml:space="preserve"> que la labor contratada implica el desarrollo de tareas diversas que deben cumplirse progresivamente y por etapas y en distintos frentes de trabajo; razón por la cual cada una de las diferentes labores o etapas que forman parte de la labor citada puede empezar, funcionar y terminar independientemente de las demás y para cada una de ellas necesita </w:t>
+      </w:r>
+      <w:r>
+        <w:rPr>
+          <w:b/>
+          <w:sz w:val="18"/>
+          <w:szCs w:val="18"/>
+        </w:rPr>
+        <w:t>EL EMPLEADOR</w:t>
+      </w:r>
+      <w:r>
+        <w:rPr>
+          <w:sz w:val="18"/>
+          <w:szCs w:val="18"/>
+        </w:rPr>
+        <w:t xml:space="preserve"> personal calificado y diverso de acuerdo con la naturaleza de la obra o unidad que debe efectuarse </w:t>
+      </w:r>
+      <w:r>
+        <w:rPr>
+          <w:sz w:val="18"/>
+          <w:szCs w:val="18"/>
+        </w:rPr>
+        <w:t>o</w:t>
+      </w:r>
+      <w:r>
+        <w:rPr>
+          <w:sz w:val="18"/>
+          <w:szCs w:val="18"/>
+        </w:rPr>
+        <w:t xml:space="preserve"> desarrollarse.</w:t>
+      </w:r>
+    </w:p>
+    <w:p>
+      <w:pPr>
+        <w:pStyle w:val="Textoindependiente"/>
+        <w:spacing w:line="292" w:lineRule="auto"/>
+        <w:jc w:val="both"/>
+        <w:rPr>
+          <w:b/>
+          <w:sz w:val="18"/>
+          <w:szCs w:val="18"/>
+          <w:lang w:val="es-CO"/>
+        </w:rPr>
+      </w:pPr>
+    </w:p>
+    <w:p>
+      <w:pPr>
+        <w:pStyle w:val="Textoindependiente"/>
+        <w:spacing w:line="292" w:lineRule="auto"/>
+        <w:jc w:val="both"/>
+        <w:rPr>
+          <w:sz w:val="18"/>
+          <w:szCs w:val="18"/>
+          <w:lang w:val="es-CO"/>
+        </w:rPr>
+      </w:pPr>
+      <w:r>
+        <w:rPr>
+          <w:b/>
+          <w:sz w:val="18"/>
+          <w:szCs w:val="18"/>
+          <w:lang w:val="es-CO"/>
+        </w:rPr>
+        <w:t>PARÁGRAFO PRIMERO: PERIODO DE PRUEBA</w:t>
+      </w:r>
+      <w:r>
+        <w:rPr>
+          <w:sz w:val="18"/>
+          <w:szCs w:val="18"/>
+          <w:lang w:val="es-CO"/>
+        </w:rPr>
+        <w:t xml:space="preserve">: Esté contrato de todas maneras tendrá un período inicial de prueba hasta </w:t>
+      </w:r>
+      <w:r>
+        <w:rPr>
+          <w:sz w:val="18"/>
+          <w:szCs w:val="18"/>
+          <w:lang w:val="es-CO"/>
+        </w:rPr>
         <w:lastRenderedPageBreak/>
-        <w:t xml:space="preserve">La descripción que se realice será general y no excluye ni limita al </w:t>
-      </w:r>
-      <w:r>
-        <w:rPr>
-          <w:b/>
-          <w:sz w:val="18"/>
-          <w:szCs w:val="18"/>
-        </w:rPr>
-        <w:t>TRABAJADÓR</w:t>
-      </w:r>
-      <w:r>
-        <w:rPr>
-          <w:sz w:val="18"/>
-          <w:szCs w:val="18"/>
-        </w:rPr>
-        <w:t xml:space="preserve"> para ejecutar labores conexas complementarias, accesorias o similares y en general aquellas que sean necesarias para un mejor resultado en la ejecución de la causa que dio origen al contrato, pudiendo en consecuencia </w:t>
-      </w:r>
-      <w:r>
-        <w:rPr>
-          <w:b/>
-          <w:sz w:val="18"/>
-          <w:szCs w:val="18"/>
-        </w:rPr>
-        <w:t xml:space="preserve">EL EMPLEADOR </w:t>
-      </w:r>
-      <w:r>
-        <w:rPr>
-          <w:sz w:val="18"/>
-          <w:szCs w:val="18"/>
-        </w:rPr>
-        <w:t>complementar e implementar la descripción que por vía de ejemplo se establece en este acuerdo contractual.</w:t>
-      </w:r>
-    </w:p>
-    <w:p>
-      <w:pPr>
-        <w:pStyle w:val="Textoindependiente"/>
-        <w:spacing w:line="292" w:lineRule="auto"/>
-        <w:jc w:val="both"/>
-        <w:rPr>
-          <w:sz w:val="18"/>
-          <w:szCs w:val="18"/>
-        </w:rPr>
-      </w:pPr>
-    </w:p>
-    <w:p>
-      <w:pPr>
-        <w:pStyle w:val="Textoindependiente"/>
-        <w:spacing w:line="292" w:lineRule="auto"/>
-        <w:jc w:val="both"/>
-        <w:rPr>
-          <w:sz w:val="18"/>
-          <w:szCs w:val="18"/>
-        </w:rPr>
-      </w:pPr>
-      <w:r>
-        <w:rPr>
-          <w:b/>
-          <w:sz w:val="18"/>
-          <w:szCs w:val="18"/>
-        </w:rPr>
-        <w:t>PARÁGRAFO PRIMERO: DEBERES ESPECIALES DEL TRABAJADOR:</w:t>
-      </w:r>
-      <w:r>
-        <w:rPr>
-          <w:sz w:val="18"/>
-          <w:szCs w:val="18"/>
-        </w:rPr>
-        <w:t xml:space="preserve"> Además de las establecidas en el Manual de Responsabilidades o Funciones, en el Reglamento Interno de Trabajo, los siguientes serán deberes especiales del TRABAJADOR: 1) Observar rigurosamente </w:t>
-      </w:r>
-      <w:r>
-        <w:rPr>
-          <w:sz w:val="18"/>
-          <w:szCs w:val="18"/>
-        </w:rPr>
-        <w:t xml:space="preserve">las </w:t>
-      </w:r>
-      <w:proofErr w:type="gramStart"/>
-      <w:r>
-        <w:rPr>
-          <w:sz w:val="18"/>
-          <w:szCs w:val="18"/>
-        </w:rPr>
-        <w:t>normas</w:t>
-      </w:r>
-      <w:r>
-        <w:rPr>
-          <w:sz w:val="18"/>
-          <w:szCs w:val="18"/>
-        </w:rPr>
-        <w:t xml:space="preserve">  que</w:t>
-      </w:r>
-      <w:proofErr w:type="gramEnd"/>
-      <w:r>
-        <w:rPr>
-          <w:sz w:val="18"/>
-          <w:szCs w:val="18"/>
-        </w:rPr>
-        <w:t xml:space="preserve">    fije  la  empresa  para  la realización de la labor a que se refiere el presente contrato. 2) Guardar absoluta reserva, salvo autorización </w:t>
-      </w:r>
-      <w:proofErr w:type="gramStart"/>
-      <w:r>
-        <w:rPr>
-          <w:sz w:val="18"/>
-          <w:szCs w:val="18"/>
-        </w:rPr>
-        <w:t>expresa  de</w:t>
-      </w:r>
-      <w:proofErr w:type="gramEnd"/>
-      <w:r>
-        <w:rPr>
-          <w:sz w:val="18"/>
-          <w:szCs w:val="18"/>
-        </w:rPr>
-        <w:t xml:space="preserve"> la empresa,  de todas  aquellas informaciones  que  lleguen a su conocimiento,  en razón de su trabajo,  y que sean por naturaleza  privadas.  3) Dedicar la </w:t>
-      </w:r>
-      <w:proofErr w:type="gramStart"/>
-      <w:r>
-        <w:rPr>
-          <w:sz w:val="18"/>
-          <w:szCs w:val="18"/>
-        </w:rPr>
-        <w:t>totalidad  de</w:t>
-      </w:r>
-      <w:proofErr w:type="gramEnd"/>
-      <w:r>
-        <w:rPr>
-          <w:sz w:val="18"/>
-          <w:szCs w:val="18"/>
-        </w:rPr>
-        <w:t xml:space="preserve"> su jornada  de trabajo a cumplir a cabalidad  con  sus  responsabilidades.  4)  </w:t>
-      </w:r>
-      <w:proofErr w:type="gramStart"/>
-      <w:r>
-        <w:rPr>
-          <w:sz w:val="18"/>
-          <w:szCs w:val="18"/>
-        </w:rPr>
-        <w:t>Programar  diariamente</w:t>
-      </w:r>
-      <w:proofErr w:type="gramEnd"/>
-      <w:r>
-        <w:rPr>
-          <w:sz w:val="18"/>
-          <w:szCs w:val="18"/>
-        </w:rPr>
-        <w:t xml:space="preserve">  su trabajo  y  asistir  puntualmente  a  las reuniones  que  efectúe  la  empresa  a  las  cuales  hubiere  sido  citad</w:t>
-      </w:r>
-      <w:r>
-        <w:rPr>
-          <w:sz w:val="18"/>
-          <w:szCs w:val="18"/>
-        </w:rPr>
-        <w:t>a</w:t>
-      </w:r>
-      <w:r>
-        <w:rPr>
-          <w:sz w:val="18"/>
-          <w:szCs w:val="18"/>
-        </w:rPr>
-        <w:t xml:space="preserve">.  5)  </w:t>
-      </w:r>
-      <w:proofErr w:type="gramStart"/>
-      <w:r>
-        <w:rPr>
-          <w:sz w:val="18"/>
-          <w:szCs w:val="18"/>
-        </w:rPr>
-        <w:t>Observar  completa</w:t>
-      </w:r>
-      <w:proofErr w:type="gramEnd"/>
-      <w:r>
-        <w:rPr>
-          <w:sz w:val="18"/>
-          <w:szCs w:val="18"/>
-        </w:rPr>
-        <w:t xml:space="preserve">  armonía  y comprensión con los clientes, con sus superiores y compañeros de trabajo, en sus relaciones personales y en la ejecución de su labor. 6) Cumplir permanentemente con espíritu de lealtad, colaboración y disciplina con la empresa. 7) Avisar oportunamente y por escrito, a la empresa todo cambio en su dirección, teléfono o ciudad de residencia 8) Conocer los procesos implementados según sistema de gestión de calidad </w:t>
-      </w:r>
-      <w:proofErr w:type="gramStart"/>
-      <w:r>
-        <w:rPr>
-          <w:sz w:val="18"/>
-          <w:szCs w:val="18"/>
-        </w:rPr>
-        <w:t>y  que</w:t>
-      </w:r>
-      <w:proofErr w:type="gramEnd"/>
-      <w:r>
-        <w:rPr>
-          <w:sz w:val="18"/>
-          <w:szCs w:val="18"/>
-        </w:rPr>
-        <w:t xml:space="preserve"> se desarrollan con su cargo 9) Portar el uniforme de dotación. 10)  Portar elementos de protección personal requeridos según responsabilidades</w:t>
-      </w:r>
-      <w:r>
-        <w:rPr>
-          <w:sz w:val="18"/>
-          <w:szCs w:val="18"/>
-        </w:rPr>
-        <w:t xml:space="preserve"> </w:t>
-      </w:r>
-      <w:r>
-        <w:rPr>
-          <w:sz w:val="18"/>
-          <w:szCs w:val="18"/>
-        </w:rPr>
-        <w:t>y observar con suma diligencia y cuidado las instrucciones y ordenes preventivas de accidentes o enfermedades profesionales. 11) Asistir a capacitaciones programadas para socializar y/o actualizaciones de temas de interés. 12) Conocer las Normas que rigen sus labores, especialmente las disposiciones legales, contractuales,  convencionales, Del Reglamento Interno de Trabajo y de los subprocesos a los cuales está asociado el rol que realiza o realice en la organización. 13) Hacer uso adecuado de las herramientas de software instalado y cumplir con las normas que regulan su utilización. 14) Sólo utilizar la red de Internet dispuesta por la empresa para los fines propios del desempeño de su cargo, incluida la utilización de la cuenta de correo electrónico dispuesta por la empresa para el ejercicio de sus funciones. 15) Los demás que se incorpore al manual de responsabilidades o funciones al contrato de trabajo o al reglamento interno de trabajo.</w:t>
-      </w:r>
-    </w:p>
-    <w:p>
-      <w:pPr>
-        <w:pStyle w:val="Textoindependiente"/>
-        <w:spacing w:line="292" w:lineRule="auto"/>
-        <w:jc w:val="both"/>
-        <w:rPr>
-          <w:sz w:val="18"/>
-          <w:szCs w:val="18"/>
-        </w:rPr>
-      </w:pPr>
-    </w:p>
-    <w:p>
-      <w:pPr>
-        <w:pStyle w:val="Textoindependiente"/>
-        <w:spacing w:line="292" w:lineRule="auto"/>
-        <w:jc w:val="both"/>
-        <w:rPr>
-          <w:sz w:val="18"/>
-          <w:szCs w:val="18"/>
-        </w:rPr>
-      </w:pPr>
-      <w:r>
-        <w:rPr>
-          <w:b/>
-          <w:sz w:val="18"/>
-          <w:szCs w:val="18"/>
-        </w:rPr>
-        <w:t xml:space="preserve">PARÁGRAFO   SEGUNDO:   </w:t>
-      </w:r>
-      <w:r>
-        <w:rPr>
-          <w:b/>
-          <w:sz w:val="18"/>
-          <w:szCs w:val="18"/>
-        </w:rPr>
-        <w:t>PROHIBICIONES ESPECIALES</w:t>
-      </w:r>
-      <w:r>
-        <w:rPr>
-          <w:b/>
-          <w:sz w:val="18"/>
-          <w:szCs w:val="18"/>
-        </w:rPr>
-        <w:t xml:space="preserve">   </w:t>
-      </w:r>
-      <w:r>
-        <w:rPr>
-          <w:b/>
-          <w:sz w:val="18"/>
-          <w:szCs w:val="18"/>
-        </w:rPr>
-        <w:t>DEL TRABAJADOR</w:t>
-      </w:r>
-      <w:r>
-        <w:rPr>
-          <w:b/>
-          <w:sz w:val="18"/>
-          <w:szCs w:val="18"/>
-        </w:rPr>
-        <w:t>:</w:t>
-      </w:r>
-      <w:r>
-        <w:rPr>
-          <w:sz w:val="18"/>
-          <w:szCs w:val="18"/>
-        </w:rPr>
-        <w:t xml:space="preserve"> Además   de  las prohibiciones establecidas en la ley  y en los reglamentos, EL TRABAJADOR se obliga a atender las siguientes: 1. Solicitar préstamos especiales  dádivas, bonificaciones o ayuda económica a los clientes y proveedores del </w:t>
-      </w:r>
-      <w:r>
-        <w:rPr>
-          <w:b/>
-          <w:sz w:val="18"/>
-          <w:szCs w:val="18"/>
-        </w:rPr>
-        <w:t>EMPLEADOR</w:t>
-      </w:r>
-      <w:r>
-        <w:rPr>
-          <w:sz w:val="18"/>
-          <w:szCs w:val="18"/>
-        </w:rPr>
-        <w:t xml:space="preserve"> aprovechándose de su cargo u oficio o aceptarles donaciones de cualquier clase sin la previa autorización escrita de </w:t>
-      </w:r>
-      <w:r>
-        <w:rPr>
-          <w:b/>
-          <w:sz w:val="18"/>
-          <w:szCs w:val="18"/>
-        </w:rPr>
-        <w:t>EL EMPLEADOR</w:t>
-      </w:r>
-      <w:r>
-        <w:rPr>
-          <w:sz w:val="18"/>
-          <w:szCs w:val="18"/>
-        </w:rPr>
-        <w:t>. 2. Autorizar o ejecutar sin ser de</w:t>
-      </w:r>
-      <w:r>
-        <w:rPr>
-          <w:sz w:val="18"/>
-          <w:szCs w:val="18"/>
-        </w:rPr>
-        <w:t xml:space="preserve"> su competencia, operaciones que afecten los intereses de </w:t>
-      </w:r>
-      <w:r>
-        <w:rPr>
-          <w:b/>
-          <w:sz w:val="18"/>
-          <w:szCs w:val="18"/>
-        </w:rPr>
-        <w:t xml:space="preserve">EL EMPLEADOR </w:t>
-      </w:r>
-      <w:r>
-        <w:rPr>
-          <w:sz w:val="18"/>
-          <w:szCs w:val="18"/>
-        </w:rPr>
-        <w:t>en pr</w:t>
-      </w:r>
-      <w:r>
-        <w:rPr>
-          <w:sz w:val="18"/>
-          <w:szCs w:val="18"/>
-        </w:rPr>
-        <w:t xml:space="preserve">ovecho propio. </w:t>
-      </w:r>
-      <w:r>
-        <w:rPr>
-          <w:sz w:val="18"/>
-          <w:szCs w:val="18"/>
-        </w:rPr>
-        <w:t xml:space="preserve">3. Retener dinero o hacer efectivo cheques o bonos recibidos para </w:t>
-      </w:r>
-      <w:r>
-        <w:rPr>
-          <w:b/>
-          <w:sz w:val="18"/>
-          <w:szCs w:val="18"/>
-        </w:rPr>
-        <w:t>EL EMPLEADOR</w:t>
-      </w:r>
-      <w:r>
-        <w:rPr>
-          <w:sz w:val="18"/>
-          <w:szCs w:val="18"/>
-        </w:rPr>
-        <w:t xml:space="preserve">. 4. Incumplir las normas de lavado de activos y cualquier otro incumplimiento de normas o reglamentos internos que busquen evitarle riesgos a la empresa. 5. Servir de fiador o codeudor a un compañero de trabajo, pedir préstamos o prestar dinero a sus compañeros de trabajo. 6. Dar a conocer a personas no autorizadas la clave personal de acceso a los sistemas de cómputo o tarjetas de acceso a las instalaciones de </w:t>
-      </w:r>
-      <w:r>
-        <w:rPr>
-          <w:b/>
-          <w:sz w:val="18"/>
-          <w:szCs w:val="18"/>
-        </w:rPr>
-        <w:t xml:space="preserve">LA </w:t>
-      </w:r>
-      <w:r>
-        <w:rPr>
-          <w:b/>
-          <w:sz w:val="18"/>
-          <w:szCs w:val="18"/>
-        </w:rPr>
-        <w:t>COMPAÑÍA</w:t>
-      </w:r>
-      <w:r>
-        <w:rPr>
-          <w:sz w:val="18"/>
-          <w:szCs w:val="18"/>
-        </w:rPr>
-        <w:t>, ni</w:t>
-      </w:r>
-      <w:r>
-        <w:rPr>
-          <w:sz w:val="18"/>
-          <w:szCs w:val="18"/>
-        </w:rPr>
-        <w:t xml:space="preserve"> utilizar las claves de acceso de otros empleados. 7. Realizar copias en medios magnéticos para ser utilizados fuera de las instalaciones de la empresa, ni instalar programas adicionales que no estén autorizados. 8. Participar en actividades ilegales. 9. Asesorar personas o entidades involucradas con actividades ilegales. 10. Presentar cuentas de gastos ficticias o reportar como cumplidas visitas o tareas no efectuadas. 11. Cualquier actitud en los compromisos comerciales, personales o en las relaciones sociales, que puedan afectar en forma nociva la reputación de </w:t>
-      </w:r>
-      <w:r>
-        <w:rPr>
-          <w:b/>
-          <w:sz w:val="18"/>
-          <w:szCs w:val="18"/>
-        </w:rPr>
-        <w:t>EL EMPLEADOR</w:t>
-      </w:r>
-      <w:r>
-        <w:rPr>
-          <w:sz w:val="18"/>
-          <w:szCs w:val="18"/>
-        </w:rPr>
-        <w:t xml:space="preserve">. 12. Retirar de las instalaciones de la empresa elementos, máquinas, equipos, inventarios y útiles de propiedad de </w:t>
-      </w:r>
-      <w:r>
-        <w:rPr>
-          <w:b/>
-          <w:sz w:val="18"/>
-          <w:szCs w:val="18"/>
-        </w:rPr>
-        <w:t>EL EMPLEADOR</w:t>
-      </w:r>
-      <w:r>
-        <w:rPr>
-          <w:sz w:val="18"/>
-          <w:szCs w:val="18"/>
-        </w:rPr>
-        <w:t xml:space="preserve"> sin su autorización escrita. 13. Dedicar tiempo dentro de su jornada de trabajo a desarrollar actividades ajenas a las labores que le han sido encomendadas en razón de su cargo. 14. Cualquier conducta que vaya en contra de los principios y valores organizacionales.</w:t>
-      </w:r>
-    </w:p>
-    <w:p>
-      <w:pPr>
-        <w:spacing w:before="192"/>
-        <w:jc w:val="both"/>
-        <w:rPr>
-          <w:color w:val="FF0000"/>
-          <w:sz w:val="18"/>
-          <w:szCs w:val="18"/>
-        </w:rPr>
-      </w:pPr>
-      <w:r>
-        <w:rPr>
-          <w:b/>
-          <w:sz w:val="18"/>
-          <w:szCs w:val="18"/>
-        </w:rPr>
-        <w:t xml:space="preserve">CLÁUSULA TERCERA: </w:t>
-      </w:r>
-      <w:r>
-        <w:rPr>
-          <w:b/>
-          <w:color w:val="FF0000"/>
-          <w:sz w:val="18"/>
-          <w:szCs w:val="18"/>
-        </w:rPr>
-        <w:t>DURACIÓN DEL CONTRATO Y PERÍODO DE PRUEBA:</w:t>
-      </w:r>
-      <w:r>
-        <w:rPr>
-          <w:color w:val="FF0000"/>
-          <w:sz w:val="18"/>
-          <w:szCs w:val="18"/>
-        </w:rPr>
-        <w:t xml:space="preserve"> Acuerdan las partes que el término o duración del presente Contrato de Trabajo será por </w:t>
-      </w:r>
-      <w:r>
-        <w:rPr>
-          <w:color w:val="FF0000"/>
-          <w:sz w:val="18"/>
-          <w:szCs w:val="18"/>
-        </w:rPr>
-        <w:t xml:space="preserve">término </w:t>
-      </w:r>
-      <w:r>
-        <w:rPr>
-          <w:color w:val="FF0000"/>
-          <w:sz w:val="18"/>
-          <w:szCs w:val="18"/>
-        </w:rPr>
-        <w:t>[TERMINO]</w:t>
-      </w:r>
-      <w:r>
-        <w:rPr>
-          <w:color w:val="FF0000"/>
-          <w:sz w:val="18"/>
-          <w:szCs w:val="18"/>
-        </w:rPr>
-        <w:t xml:space="preserve"> </w:t>
-      </w:r>
-      <w:r>
-        <w:rPr>
-          <w:color w:val="FF0000"/>
-          <w:sz w:val="18"/>
-          <w:szCs w:val="18"/>
-        </w:rPr>
-        <w:t>y</w:t>
-      </w:r>
-      <w:r>
-        <w:rPr>
-          <w:b/>
-          <w:color w:val="FF0000"/>
-          <w:sz w:val="18"/>
-          <w:szCs w:val="18"/>
-        </w:rPr>
-        <w:t xml:space="preserve"> </w:t>
-      </w:r>
-      <w:r>
-        <w:rPr>
-          <w:color w:val="FF0000"/>
-          <w:sz w:val="18"/>
-          <w:szCs w:val="18"/>
-        </w:rPr>
-        <w:t>tendrá vigencia a partir del 2</w:t>
-      </w:r>
-      <w:r>
-        <w:rPr>
-          <w:color w:val="FF0000"/>
-          <w:sz w:val="18"/>
-          <w:szCs w:val="18"/>
-        </w:rPr>
-        <w:t xml:space="preserve"> de </w:t>
-      </w:r>
-      <w:r>
-        <w:rPr>
-          <w:color w:val="FF0000"/>
-          <w:sz w:val="18"/>
-          <w:szCs w:val="18"/>
-        </w:rPr>
-        <w:t>octubre</w:t>
-      </w:r>
-      <w:r>
-        <w:rPr>
-          <w:color w:val="FF0000"/>
-          <w:sz w:val="18"/>
-          <w:szCs w:val="18"/>
-        </w:rPr>
-        <w:t xml:space="preserve"> </w:t>
-      </w:r>
-      <w:r>
-        <w:rPr>
-          <w:color w:val="FF0000"/>
-          <w:sz w:val="18"/>
-          <w:szCs w:val="18"/>
-        </w:rPr>
-        <w:t>de 202</w:t>
-      </w:r>
-      <w:r>
-        <w:rPr>
-          <w:color w:val="FF0000"/>
-          <w:sz w:val="18"/>
-          <w:szCs w:val="18"/>
-        </w:rPr>
-        <w:t>3</w:t>
-      </w:r>
-      <w:r>
-        <w:rPr>
-          <w:color w:val="FF0000"/>
-          <w:sz w:val="18"/>
-          <w:szCs w:val="18"/>
-        </w:rPr>
-        <w:t>.</w:t>
-      </w:r>
-    </w:p>
-    <w:p>
-      <w:pPr>
-        <w:pStyle w:val="Textoindependiente"/>
-        <w:spacing w:line="292" w:lineRule="auto"/>
-        <w:jc w:val="both"/>
-        <w:rPr>
-          <w:color w:val="FF0000"/>
-          <w:sz w:val="18"/>
-          <w:szCs w:val="18"/>
-        </w:rPr>
-      </w:pPr>
-    </w:p>
-    <w:p>
-      <w:pPr>
-        <w:pStyle w:val="Textoindependiente"/>
-        <w:spacing w:line="292" w:lineRule="auto"/>
-        <w:jc w:val="both"/>
-        <w:rPr>
-          <w:b/>
-          <w:color w:val="FF0000"/>
-          <w:sz w:val="18"/>
-          <w:szCs w:val="18"/>
-        </w:rPr>
-      </w:pPr>
-      <w:r>
-        <w:rPr>
-          <w:sz w:val="18"/>
-          <w:szCs w:val="18"/>
-        </w:rPr>
-        <w:t xml:space="preserve">Es entendido para el </w:t>
-      </w:r>
-      <w:r>
-        <w:rPr>
-          <w:b/>
-          <w:sz w:val="18"/>
-          <w:szCs w:val="18"/>
-        </w:rPr>
-        <w:t>TRABAJADOR</w:t>
-      </w:r>
-      <w:r>
-        <w:rPr>
-          <w:sz w:val="18"/>
-          <w:szCs w:val="18"/>
-        </w:rPr>
-        <w:t xml:space="preserve"> que la labor contratada implica el desarrollo de tareas diversas que deben cumplirse progresivamente y por etapas y en distintos frentes de trabajo; razón por la cual cada una de las diferentes labores o etapas que forman parte de la labor citada puede empezar, funcionar y terminar independientemente de las demás y para cada una de ellas necesita </w:t>
-      </w:r>
-      <w:r>
-        <w:rPr>
-          <w:b/>
-          <w:sz w:val="18"/>
-          <w:szCs w:val="18"/>
-        </w:rPr>
-        <w:t>EL EMPLEADOR</w:t>
-      </w:r>
-      <w:r>
-        <w:rPr>
-          <w:sz w:val="18"/>
-          <w:szCs w:val="18"/>
-        </w:rPr>
-        <w:t xml:space="preserve"> personal calificado y diverso de acuerdo con la naturaleza de la obra o unidad que debe efectuarse </w:t>
-      </w:r>
-      <w:r>
-        <w:rPr>
-          <w:sz w:val="18"/>
-          <w:szCs w:val="18"/>
-        </w:rPr>
-        <w:t>o</w:t>
-      </w:r>
-      <w:r>
-        <w:rPr>
-          <w:sz w:val="18"/>
-          <w:szCs w:val="18"/>
-        </w:rPr>
-        <w:t xml:space="preserve"> desarrollarse.</w:t>
-      </w:r>
-    </w:p>
-    <w:p>
-      <w:pPr>
-        <w:pStyle w:val="Textoindependiente"/>
-        <w:spacing w:line="292" w:lineRule="auto"/>
-        <w:jc w:val="both"/>
-        <w:rPr>
-          <w:b/>
-          <w:sz w:val="18"/>
-          <w:szCs w:val="18"/>
-          <w:lang w:val="es-CO"/>
-        </w:rPr>
-      </w:pPr>
-    </w:p>
-    <w:p>
-      <w:pPr>
-        <w:pStyle w:val="Textoindependiente"/>
-        <w:spacing w:line="292" w:lineRule="auto"/>
-        <w:jc w:val="both"/>
-        <w:rPr>
-          <w:sz w:val="18"/>
-          <w:szCs w:val="18"/>
-          <w:lang w:val="es-CO"/>
-        </w:rPr>
-      </w:pPr>
-      <w:r>
-        <w:rPr>
-          <w:b/>
-          <w:sz w:val="18"/>
-          <w:szCs w:val="18"/>
-          <w:lang w:val="es-CO"/>
-        </w:rPr>
-        <w:t>PARÁGRAFO PRIMERO: PERIODO DE PRUEBA</w:t>
-      </w:r>
-      <w:r>
-        <w:rPr>
-          <w:sz w:val="18"/>
-          <w:szCs w:val="18"/>
-          <w:lang w:val="es-CO"/>
-        </w:rPr>
-        <w:t xml:space="preserve">: Esté contrato de todas maneras tendrá un período inicial de prueba hasta por dos (2) meses, lapso en el cual, cualquiera de las partes puede darlo por terminado unilateralmente, sin previo aviso y sin </w:t>
-      </w:r>
-      <w:r>
-        <w:rPr>
-          <w:sz w:val="18"/>
-          <w:szCs w:val="18"/>
-          <w:lang w:val="es-CO"/>
-        </w:rPr>
-        <w:lastRenderedPageBreak/>
-        <w:t>lugar a indemnización.</w:t>
+        <w:t>por dos (2) meses, lapso en el cual, cualquiera de las partes puede darlo por terminado unilateralmente, sin previo aviso y sin lugar a indemnización.</w:t>
       </w:r>
       <w:r>
         <w:rPr>
@@ -4325,7 +4411,7 @@
           <w:szCs w:val="18"/>
           <w:lang w:val="es-CO"/>
         </w:rPr>
-        <w:t xml:space="preserve"> Para el reconocimiento y pago del trabajo suplementario, nocturno, dominical o festivo, EL EMPLEADOR o sus representantes deberán haberlo autorizado previamente y por escrito. Cuando la necesidad de este trabajo se presente de manera imprevista o inaplazable, </w:t>
+        <w:t xml:space="preserve"> Para el reconocimiento y pago del trabajo suplementario, nocturno, dominical o festivo, EL EMPLEADOR o sus representantes deberán haberlo </w:t>
       </w:r>
       <w:r>
         <w:rPr>
@@ -4334,7 +4420,7 @@
           <w:lang w:val="es-CO"/>
         </w:rPr>
         <w:lastRenderedPageBreak/>
-        <w:t>deberá ejecutarse y darse cuenta de él por escrito, a la mayor brevedad, al EMPLEADOR o a sus representantes para su aprobación. EL EMPLEADOR, en consecuencia, no reconocerá ningún trabajo suplementario, o trabajo nocturno o en días de descanso legalmente obligatorio que no haya sido autorizado previamente o que, habiendo sido avisado inmediatamente, no haya sido aprobado como queda dicho. El EMPLEADOR fijará las jornadas laborales de acuerdo a las necesidades del servicio pudiendo variarlas durante la ejecución del presente contrato.</w:t>
+        <w:t>autorizado previamente y por escrito. Cuando la necesidad de este trabajo se presente de manera imprevista o inaplazable, deberá ejecutarse y darse cuenta de él por escrito, a la mayor brevedad, al EMPLEADOR o a sus representantes para su aprobación. EL EMPLEADOR, en consecuencia, no reconocerá ningún trabajo suplementario, o trabajo nocturno o en días de descanso legalmente obligatorio que no haya sido autorizado previamente o que, habiendo sido avisado inmediatamente, no haya sido aprobado como queda dicho. El EMPLEADOR fijará las jornadas laborales de acuerdo a las necesidades del servicio pudiendo variarlas durante la ejecución del presente contrato.</w:t>
       </w:r>
     </w:p>
     <w:p>
@@ -4446,7 +4532,7 @@
           <w:szCs w:val="18"/>
           <w:lang w:val="es-ES_tradnl" w:eastAsia="es-CO" w:bidi="ar-SA"/>
         </w:rPr>
-        <w:t xml:space="preserve">27)     Incumplir el protocolo de servicio.28) Presentar faltantes de dinero </w:t>
+        <w:t xml:space="preserve">27)     Incumplir el protocolo de servicio.28) </w:t>
       </w:r>
       <w:r>
         <w:rPr>
@@ -4456,7 +4542,8 @@
           <w:szCs w:val="18"/>
           <w:lang w:val="es-ES_tradnl" w:eastAsia="es-CO" w:bidi="ar-SA"/>
         </w:rPr>
-        <w:t xml:space="preserve">en </w:t>
+        <w:lastRenderedPageBreak/>
+        <w:t xml:space="preserve">Presentar faltantes de dinero </w:t>
       </w:r>
       <w:r>
         <w:rPr>
@@ -4466,7 +4553,7 @@
           <w:szCs w:val="18"/>
           <w:lang w:val="es-ES_tradnl" w:eastAsia="es-CO" w:bidi="ar-SA"/>
         </w:rPr>
-        <w:t>gastos autorizados en función de su trabajo y no presentar los soportes</w:t>
+        <w:t xml:space="preserve">en </w:t>
       </w:r>
       <w:r>
         <w:rPr>
@@ -4476,7 +4563,7 @@
           <w:szCs w:val="18"/>
           <w:lang w:val="es-ES_tradnl" w:eastAsia="es-CO" w:bidi="ar-SA"/>
         </w:rPr>
-        <w:t>.</w:t>
+        <w:t>gastos autorizados en función de su trabajo y no presentar los soportes</w:t>
       </w:r>
       <w:r>
         <w:rPr>
@@ -4486,7 +4573,7 @@
           <w:szCs w:val="18"/>
           <w:lang w:val="es-ES_tradnl" w:eastAsia="es-CO" w:bidi="ar-SA"/>
         </w:rPr>
-        <w:t xml:space="preserve"> </w:t>
+        <w:t>.</w:t>
       </w:r>
       <w:r>
         <w:rPr>
@@ -4494,9 +4581,9 @@
           <w:color w:val="222222"/>
           <w:sz w:val="18"/>
           <w:szCs w:val="18"/>
-          <w:lang w:val="es-CO" w:eastAsia="es-CO" w:bidi="ar-SA"/>
-        </w:rPr>
-        <w:t>28)</w:t>
+          <w:lang w:val="es-ES_tradnl" w:eastAsia="es-CO" w:bidi="ar-SA"/>
+        </w:rPr>
+        <w:t xml:space="preserve"> </w:t>
       </w:r>
       <w:r>
         <w:rPr>
@@ -4506,7 +4593,7 @@
           <w:szCs w:val="18"/>
           <w:lang w:val="es-CO" w:eastAsia="es-CO" w:bidi="ar-SA"/>
         </w:rPr>
-        <w:t xml:space="preserve"> </w:t>
+        <w:t>28)</w:t>
       </w:r>
       <w:r>
         <w:rPr>
@@ -4514,9 +4601,9 @@
           <w:color w:val="222222"/>
           <w:sz w:val="18"/>
           <w:szCs w:val="18"/>
-          <w:lang w:val="es-ES_tradnl" w:eastAsia="es-CO" w:bidi="ar-SA"/>
-        </w:rPr>
-        <w:t xml:space="preserve">Incumplir la </w:t>
+          <w:lang w:val="es-CO" w:eastAsia="es-CO" w:bidi="ar-SA"/>
+        </w:rPr>
+        <w:t xml:space="preserve"> </w:t>
       </w:r>
       <w:r>
         <w:rPr>
@@ -4526,8 +4613,7 @@
           <w:szCs w:val="18"/>
           <w:lang w:val="es-ES_tradnl" w:eastAsia="es-CO" w:bidi="ar-SA"/>
         </w:rPr>
-        <w:lastRenderedPageBreak/>
-        <w:t>Política de Alcohol y drogas.</w:t>
+        <w:t>Incumplir la Política de Alcohol y drogas.</w:t>
       </w:r>
       <w:r>
         <w:rPr>
@@ -5412,7 +5498,6 @@
           <w:szCs w:val="18"/>
           <w:lang w:val="es-CO"/>
         </w:rPr>
-        <w:lastRenderedPageBreak/>
         <w:t>PARÁGRAFO CUARTO:</w:t>
       </w:r>
       <w:r>
@@ -5687,7 +5772,7 @@
           <w:szCs w:val="18"/>
           <w:lang w:val="es-CO"/>
         </w:rPr>
-        <w:t xml:space="preserve">Conozco los derechos y las condiciones para el tratamiento de datos, incluyendo de manera enunciativa: a) Conocer íntegramente y de forma gratuita mis datos personales, así como actualizarlos y rectificarlos frente al EMPLEADOR o los encargados del tratamiento. b) Conocer el uso que se le ha dado a mis datos personales, previa solicitud al EMPLEADOR. e) Revocar la autorización y/o solicitar la supresión del dato cuando en el tratamiento no se respeten los principios, derechos y garantías constitucionales y legales. Al respecto, entiendo que la revocatoria y/o supresión procederá cuando la autoridad competente haya determinado que, en el tratamiento, EL EMPLEADOR o el encargado han incurrido en conductas contrarias a esta ley y a la Constitución Política. d) Para efectos de ejercer mis derechos a conocer, actualizar, rectificar y suprimir información, revocar la autorización, entre otros, podré acudir a EL EMPLEADOR como responsable. e) He sido informado acerca de la no obligatoriedad de las respuestas a las preguntas que me sean hechas, cuando éstas versen sobre datos sensibles, tales como origen racial o étnico, orientación política, convicciones religiosas o filosóficas, pertenencia a sindicatos, organizaciones sociales, de derechos humanos, datos relativos a la salud, a la vida sexual y los datos biométricos o sobre los datos de los niños, niñas y adolescentes. f) Me comprometo a guardar secreto sobre los datos de carácter personal y cualesquiera informaciones o circunstancias relativas a los clientes, usuarios y cualesquiera otras personas cuyos datos </w:t>
+        <w:t xml:space="preserve">Conozco los derechos y las condiciones para el tratamiento de datos, incluyendo de manera enunciativa: a) Conocer íntegramente y de forma gratuita mis datos personales, así como actualizarlos y rectificarlos frente al EMPLEADOR o los encargados del tratamiento. b) Conocer el uso que se le ha dado a mis datos personales, previa solicitud al EMPLEADOR. e) Revocar la autorización y/o solicitar la supresión del dato cuando en el tratamiento no se respeten los principios, derechos y garantías constitucionales y legales. Al respecto, entiendo que la revocatoria y/o supresión procederá cuando la autoridad competente haya determinado que, en el tratamiento, EL EMPLEADOR o el encargado han incurrido en conductas contrarias a esta ley y a la Constitución Política. d) Para efectos de ejercer mis derechos a conocer, actualizar, rectificar y suprimir información, revocar la autorización, entre otros, podré acudir a EL EMPLEADOR como responsable. e) He sido informado acerca de la no obligatoriedad de las respuestas a las preguntas que me sean hechas, cuando éstas versen sobre datos sensibles, tales como origen racial o étnico, orientación política, convicciones religiosas o filosóficas, pertenencia a sindicatos, organizaciones sociales, de derechos humanos, datos relativos a la salud, a la vida sexual y los datos biométricos o sobre los datos de los niños, niñas y adolescentes. f) Me comprometo a guardar secreto sobre los datos de carácter personal y </w:t>
       </w:r>
       <w:r>
         <w:rPr>
@@ -5696,7 +5781,7 @@
           <w:lang w:val="es-CO"/>
         </w:rPr>
         <w:lastRenderedPageBreak/>
-        <w:t>conozca y a los que haya tenido acceso en el ejercicio de las funciones que le hayan sido asignadas por EL EMPLEADOR.</w:t>
+        <w:t>cualesquiera informaciones o circunstancias relativas a los clientes, usuarios y cualesquiera otras personas cuyos datos conozca y a los que haya tenido acceso en el ejercicio de las funciones que le hayan sido asignadas por EL EMPLEADOR.</w:t>
       </w:r>
     </w:p>
     <w:p>

</xml_diff>

<commit_message>
Se añaden campos de duracion de periodo de prueba con validaciones segun normativa
</commit_message>
<xml_diff>
--- a/CONTRATO DE TRABAJO INDEFINIDO.docx
+++ b/CONTRATO DE TRABAJO INDEFINIDO.docx
@@ -41,8 +41,8 @@
         <w:gridCol w:w="1407"/>
         <w:gridCol w:w="1125"/>
         <w:gridCol w:w="1294"/>
-        <w:gridCol w:w="995"/>
-        <w:gridCol w:w="1557"/>
+        <w:gridCol w:w="996"/>
+        <w:gridCol w:w="1556"/>
       </w:tblGrid>
       <w:tr>
         <w:trPr>
@@ -102,7 +102,7 @@
             <w:pPr>
               <w:pStyle w:val="BodyText"/>
               <w:suppressAutoHyphens w:val="true"/>
-              <w:overflowPunct w:val="false"/>
+              <w:overflowPunct w:val="true"/>
               <w:spacing w:before="0" w:after="0"/>
               <w:ind w:right="100"/>
               <w:jc w:val="both"/>
@@ -121,7 +121,7 @@
         </w:tc>
         <w:tc>
           <w:tcPr>
-            <w:tcW w:w="995" w:type="dxa"/>
+            <w:tcW w:w="996" w:type="dxa"/>
             <w:tcBorders>
               <w:top w:val="single" w:sz="4" w:space="0" w:color="000000"/>
               <w:left w:val="single" w:sz="4" w:space="0" w:color="000000"/>
@@ -159,7 +159,7 @@
         </w:tc>
         <w:tc>
           <w:tcPr>
-            <w:tcW w:w="1557" w:type="dxa"/>
+            <w:tcW w:w="1556" w:type="dxa"/>
             <w:tcBorders>
               <w:top w:val="single" w:sz="4" w:space="0" w:color="000000"/>
               <w:left w:val="single" w:sz="4" w:space="0" w:color="000000"/>
@@ -273,7 +273,7 @@
         </w:tc>
         <w:tc>
           <w:tcPr>
-            <w:tcW w:w="995" w:type="dxa"/>
+            <w:tcW w:w="996" w:type="dxa"/>
             <w:tcBorders>
               <w:top w:val="single" w:sz="4" w:space="0" w:color="000000"/>
               <w:left w:val="single" w:sz="4" w:space="0" w:color="000000"/>
@@ -311,7 +311,7 @@
         </w:tc>
         <w:tc>
           <w:tcPr>
-            <w:tcW w:w="1557" w:type="dxa"/>
+            <w:tcW w:w="1556" w:type="dxa"/>
             <w:tcBorders>
               <w:top w:val="single" w:sz="4" w:space="0" w:color="000000"/>
               <w:left w:val="single" w:sz="4" w:space="0" w:color="000000"/>
@@ -425,7 +425,7 @@
         </w:tc>
         <w:tc>
           <w:tcPr>
-            <w:tcW w:w="995" w:type="dxa"/>
+            <w:tcW w:w="996" w:type="dxa"/>
             <w:tcBorders>
               <w:top w:val="single" w:sz="4" w:space="0" w:color="000000"/>
               <w:left w:val="single" w:sz="4" w:space="0" w:color="000000"/>
@@ -463,7 +463,7 @@
         </w:tc>
         <w:tc>
           <w:tcPr>
-            <w:tcW w:w="1557" w:type="dxa"/>
+            <w:tcW w:w="1556" w:type="dxa"/>
             <w:tcBorders>
               <w:top w:val="single" w:sz="4" w:space="0" w:color="000000"/>
               <w:left w:val="single" w:sz="4" w:space="0" w:color="000000"/>
@@ -929,7 +929,7 @@
             <w:pPr>
               <w:pStyle w:val="TableParagraph"/>
               <w:suppressAutoHyphens w:val="true"/>
-              <w:spacing w:lineRule="auto" w:line="220" w:before="24" w:after="0"/>
+              <w:spacing w:lineRule="auto" w:line="218" w:before="24" w:after="0"/>
               <w:ind w:left="0"/>
               <w:jc w:val="left"/>
               <w:rPr>
@@ -1087,7 +1087,7 @@
             <w:pPr>
               <w:pStyle w:val="TableParagraph"/>
               <w:suppressAutoHyphens w:val="true"/>
-              <w:spacing w:lineRule="auto" w:line="220" w:before="24" w:after="0"/>
+              <w:spacing w:lineRule="auto" w:line="218" w:before="24" w:after="0"/>
               <w:ind w:left="0"/>
               <w:jc w:val="left"/>
               <w:rPr>
@@ -1262,6 +1262,91 @@
                 <w:szCs w:val="20"/>
               </w:rPr>
               <w:t>[TERMINO]</w:t>
+            </w:r>
+          </w:p>
+        </w:tc>
+      </w:tr>
+      <w:tr>
+        <w:trPr>
+          <w:trHeight w:val="291" w:hRule="atLeast"/>
+        </w:trPr>
+        <w:tc>
+          <w:tcPr>
+            <w:tcW w:w="6081" w:type="dxa"/>
+            <w:gridSpan w:val="4"/>
+            <w:tcBorders>
+              <w:left w:val="single" w:sz="4" w:space="0" w:color="000000"/>
+              <w:bottom w:val="single" w:sz="4" w:space="0" w:color="000000"/>
+              <w:right w:val="single" w:sz="4" w:space="0" w:color="000000"/>
+            </w:tcBorders>
+            <w:shd w:color="auto" w:fill="E4E4E4" w:val="clear"/>
+            <w:vAlign w:val="center"/>
+          </w:tcPr>
+          <w:p>
+            <w:pPr>
+              <w:pStyle w:val="TableParagraph"/>
+              <w:suppressAutoHyphens w:val="true"/>
+              <w:spacing w:before="94" w:after="0"/>
+              <w:ind w:left="0"/>
+              <w:jc w:val="left"/>
+              <w:rPr>
+                <w:b/>
+                <w:color w:themeColor="text1" w:val="000000"/>
+                <w:sz w:val="20"/>
+                <w:szCs w:val="20"/>
+              </w:rPr>
+            </w:pPr>
+            <w:r>
+              <w:rPr>
+                <w:b/>
+                <w:color w:themeColor="text1" w:val="000000"/>
+                <w:kern w:val="0"/>
+                <w:sz w:val="20"/>
+                <w:szCs w:val="20"/>
+              </w:rPr>
+              <w:t>OBJETO</w:t>
+            </w:r>
+            <w:r>
+              <w:rPr>
+                <w:b/>
+                <w:color w:themeColor="text1" w:val="000000"/>
+                <w:kern w:val="0"/>
+                <w:sz w:val="20"/>
+                <w:szCs w:val="20"/>
+              </w:rPr>
+              <w:t xml:space="preserve"> DEL CONTRATO DE TRABAJO</w:t>
+            </w:r>
+          </w:p>
+        </w:tc>
+        <w:tc>
+          <w:tcPr>
+            <w:tcW w:w="3846" w:type="dxa"/>
+            <w:gridSpan w:val="3"/>
+            <w:tcBorders>
+              <w:left w:val="single" w:sz="4" w:space="0" w:color="000000"/>
+              <w:bottom w:val="single" w:sz="4" w:space="0" w:color="000000"/>
+              <w:right w:val="single" w:sz="4" w:space="0" w:color="000000"/>
+            </w:tcBorders>
+            <w:vAlign w:val="center"/>
+          </w:tcPr>
+          <w:p>
+            <w:pPr>
+              <w:pStyle w:val="TableParagraph"/>
+              <w:suppressAutoHyphens w:val="true"/>
+              <w:spacing w:before="94" w:after="0"/>
+              <w:ind w:left="0"/>
+              <w:jc w:val="left"/>
+              <w:rPr>
+                <w:sz w:val="20"/>
+                <w:szCs w:val="20"/>
+              </w:rPr>
+            </w:pPr>
+            <w:r>
+              <w:rPr>
+                <w:sz w:val="20"/>
+                <w:szCs w:val="20"/>
+              </w:rPr>
+              <w:t>[OBJETO]</w:t>
             </w:r>
           </w:p>
         </w:tc>

</xml_diff>

<commit_message>
Se agregan campos de: CARGO en clausula segunda, periodo de prueba en paragrafo primero, se agrega numero de contacto adicional, y se pone grosor de 1.5pt a la tabla, falta organizar formato de algunas partes que es diferente al de el documento
</commit_message>
<xml_diff>
--- a/CONTRATO DE TRABAJO INDEFINIDO.docx
+++ b/CONTRATO DE TRABAJO INDEFINIDO.docx
@@ -22,7 +22,7 @@
     <w:tbl>
       <w:tblPr>
         <w:tblStyle w:val="TableNormal"/>
-        <w:tblpPr w:vertAnchor="text" w:horzAnchor="margin" w:tblpXSpec="center" w:leftFromText="141" w:rightFromText="141" w:tblpY="51"/>
+        <w:tblpPr w:vertAnchor="text" w:horzAnchor="margin" w:tblpXSpec="center" w:leftFromText="141" w:rightFromText="141" w:tblpY="58"/>
         <w:tblW w:w="9928" w:type="dxa"/>
         <w:jc w:val="center"/>
         <w:tblInd w:w="0" w:type="dxa"/>
@@ -41,8 +41,8 @@
         <w:gridCol w:w="1407"/>
         <w:gridCol w:w="1125"/>
         <w:gridCol w:w="1294"/>
-        <w:gridCol w:w="996"/>
-        <w:gridCol w:w="1556"/>
+        <w:gridCol w:w="999"/>
+        <w:gridCol w:w="1553"/>
       </w:tblGrid>
       <w:tr>
         <w:trPr>
@@ -53,10 +53,9 @@
             <w:tcW w:w="3549" w:type="dxa"/>
             <w:gridSpan w:val="2"/>
             <w:tcBorders>
-              <w:top w:val="single" w:sz="4" w:space="0" w:color="000000"/>
-              <w:left w:val="single" w:sz="4" w:space="0" w:color="000000"/>
-              <w:bottom w:val="single" w:sz="4" w:space="0" w:color="000000"/>
-              <w:right w:val="single" w:sz="4" w:space="0" w:color="000000"/>
+              <w:top w:val="single" w:sz="12" w:space="0" w:color="000000"/>
+              <w:left w:val="single" w:sz="12" w:space="0" w:color="000000"/>
+              <w:bottom w:val="single" w:sz="12" w:space="0" w:color="000000"/>
             </w:tcBorders>
             <w:shd w:color="auto" w:fill="E4E4E4" w:val="clear"/>
           </w:tcPr>
@@ -91,10 +90,9 @@
             <w:tcW w:w="3826" w:type="dxa"/>
             <w:gridSpan w:val="3"/>
             <w:tcBorders>
-              <w:top w:val="single" w:sz="4" w:space="0" w:color="000000"/>
-              <w:left w:val="single" w:sz="4" w:space="0" w:color="000000"/>
-              <w:bottom w:val="single" w:sz="4" w:space="0" w:color="000000"/>
-              <w:right w:val="single" w:sz="4" w:space="0" w:color="000000"/>
+              <w:top w:val="single" w:sz="12" w:space="0" w:color="000000"/>
+              <w:left w:val="single" w:sz="12" w:space="0" w:color="000000"/>
+              <w:bottom w:val="single" w:sz="12" w:space="0" w:color="000000"/>
             </w:tcBorders>
             <w:vAlign w:val="center"/>
           </w:tcPr>
@@ -102,7 +100,7 @@
             <w:pPr>
               <w:pStyle w:val="BodyText"/>
               <w:suppressAutoHyphens w:val="true"/>
-              <w:overflowPunct w:val="true"/>
+              <w:overflowPunct w:val="false"/>
               <w:spacing w:before="0" w:after="0"/>
               <w:ind w:right="100"/>
               <w:jc w:val="both"/>
@@ -121,12 +119,11 @@
         </w:tc>
         <w:tc>
           <w:tcPr>
-            <w:tcW w:w="996" w:type="dxa"/>
+            <w:tcW w:w="999" w:type="dxa"/>
             <w:tcBorders>
-              <w:top w:val="single" w:sz="4" w:space="0" w:color="000000"/>
-              <w:left w:val="single" w:sz="4" w:space="0" w:color="000000"/>
-              <w:bottom w:val="single" w:sz="4" w:space="0" w:color="000000"/>
-              <w:right w:val="single" w:sz="4" w:space="0" w:color="000000"/>
+              <w:top w:val="single" w:sz="12" w:space="0" w:color="000000"/>
+              <w:left w:val="single" w:sz="12" w:space="0" w:color="000000"/>
+              <w:bottom w:val="single" w:sz="12" w:space="0" w:color="000000"/>
             </w:tcBorders>
             <w:shd w:color="auto" w:fill="E4E4E4" w:val="clear"/>
             <w:vAlign w:val="center"/>
@@ -159,12 +156,12 @@
         </w:tc>
         <w:tc>
           <w:tcPr>
-            <w:tcW w:w="1556" w:type="dxa"/>
+            <w:tcW w:w="1553" w:type="dxa"/>
             <w:tcBorders>
-              <w:top w:val="single" w:sz="4" w:space="0" w:color="000000"/>
-              <w:left w:val="single" w:sz="4" w:space="0" w:color="000000"/>
-              <w:bottom w:val="single" w:sz="4" w:space="0" w:color="000000"/>
-              <w:right w:val="single" w:sz="4" w:space="0" w:color="000000"/>
+              <w:top w:val="single" w:sz="12" w:space="0" w:color="000000"/>
+              <w:left w:val="single" w:sz="12" w:space="0" w:color="000000"/>
+              <w:bottom w:val="single" w:sz="12" w:space="0" w:color="000000"/>
+              <w:right w:val="single" w:sz="12" w:space="0" w:color="000000"/>
             </w:tcBorders>
             <w:vAlign w:val="center"/>
           </w:tcPr>
@@ -202,10 +199,8 @@
             <w:tcW w:w="3549" w:type="dxa"/>
             <w:gridSpan w:val="2"/>
             <w:tcBorders>
-              <w:top w:val="single" w:sz="4" w:space="0" w:color="000000"/>
-              <w:left w:val="single" w:sz="4" w:space="0" w:color="000000"/>
-              <w:bottom w:val="single" w:sz="4" w:space="0" w:color="000000"/>
-              <w:right w:val="single" w:sz="4" w:space="0" w:color="000000"/>
+              <w:left w:val="single" w:sz="12" w:space="0" w:color="000000"/>
+              <w:bottom w:val="single" w:sz="12" w:space="0" w:color="000000"/>
             </w:tcBorders>
             <w:shd w:color="auto" w:fill="E4E4E4" w:val="clear"/>
           </w:tcPr>
@@ -240,10 +235,8 @@
             <w:tcW w:w="3826" w:type="dxa"/>
             <w:gridSpan w:val="3"/>
             <w:tcBorders>
-              <w:top w:val="single" w:sz="4" w:space="0" w:color="000000"/>
-              <w:left w:val="single" w:sz="4" w:space="0" w:color="000000"/>
-              <w:bottom w:val="single" w:sz="4" w:space="0" w:color="000000"/>
-              <w:right w:val="single" w:sz="4" w:space="0" w:color="000000"/>
+              <w:left w:val="single" w:sz="12" w:space="0" w:color="000000"/>
+              <w:bottom w:val="single" w:sz="12" w:space="0" w:color="000000"/>
             </w:tcBorders>
             <w:vAlign w:val="center"/>
           </w:tcPr>
@@ -273,12 +266,10 @@
         </w:tc>
         <w:tc>
           <w:tcPr>
-            <w:tcW w:w="996" w:type="dxa"/>
+            <w:tcW w:w="999" w:type="dxa"/>
             <w:tcBorders>
-              <w:top w:val="single" w:sz="4" w:space="0" w:color="000000"/>
-              <w:left w:val="single" w:sz="4" w:space="0" w:color="000000"/>
-              <w:bottom w:val="single" w:sz="4" w:space="0" w:color="000000"/>
-              <w:right w:val="single" w:sz="4" w:space="0" w:color="000000"/>
+              <w:left w:val="single" w:sz="12" w:space="0" w:color="000000"/>
+              <w:bottom w:val="single" w:sz="12" w:space="0" w:color="000000"/>
             </w:tcBorders>
             <w:shd w:color="auto" w:fill="E4E4E4" w:val="clear"/>
             <w:vAlign w:val="center"/>
@@ -311,12 +302,11 @@
         </w:tc>
         <w:tc>
           <w:tcPr>
-            <w:tcW w:w="1556" w:type="dxa"/>
+            <w:tcW w:w="1553" w:type="dxa"/>
             <w:tcBorders>
-              <w:top w:val="single" w:sz="4" w:space="0" w:color="000000"/>
-              <w:left w:val="single" w:sz="4" w:space="0" w:color="000000"/>
-              <w:bottom w:val="single" w:sz="4" w:space="0" w:color="000000"/>
-              <w:right w:val="single" w:sz="4" w:space="0" w:color="000000"/>
+              <w:left w:val="single" w:sz="12" w:space="0" w:color="000000"/>
+              <w:bottom w:val="single" w:sz="12" w:space="0" w:color="000000"/>
+              <w:right w:val="single" w:sz="12" w:space="0" w:color="000000"/>
             </w:tcBorders>
             <w:vAlign w:val="center"/>
           </w:tcPr>
@@ -354,10 +344,8 @@
             <w:tcW w:w="3549" w:type="dxa"/>
             <w:gridSpan w:val="2"/>
             <w:tcBorders>
-              <w:top w:val="single" w:sz="4" w:space="0" w:color="000000"/>
-              <w:left w:val="single" w:sz="4" w:space="0" w:color="000000"/>
-              <w:bottom w:val="single" w:sz="4" w:space="0" w:color="000000"/>
-              <w:right w:val="single" w:sz="4" w:space="0" w:color="000000"/>
+              <w:left w:val="single" w:sz="12" w:space="0" w:color="000000"/>
+              <w:bottom w:val="single" w:sz="12" w:space="0" w:color="000000"/>
             </w:tcBorders>
             <w:shd w:color="auto" w:fill="E4E4E4" w:val="clear"/>
           </w:tcPr>
@@ -392,10 +380,8 @@
             <w:tcW w:w="3826" w:type="dxa"/>
             <w:gridSpan w:val="3"/>
             <w:tcBorders>
-              <w:top w:val="single" w:sz="4" w:space="0" w:color="000000"/>
-              <w:left w:val="single" w:sz="4" w:space="0" w:color="000000"/>
-              <w:bottom w:val="single" w:sz="4" w:space="0" w:color="000000"/>
-              <w:right w:val="single" w:sz="4" w:space="0" w:color="000000"/>
+              <w:left w:val="single" w:sz="12" w:space="0" w:color="000000"/>
+              <w:bottom w:val="single" w:sz="12" w:space="0" w:color="000000"/>
             </w:tcBorders>
             <w:vAlign w:val="center"/>
           </w:tcPr>
@@ -425,12 +411,10 @@
         </w:tc>
         <w:tc>
           <w:tcPr>
-            <w:tcW w:w="996" w:type="dxa"/>
+            <w:tcW w:w="999" w:type="dxa"/>
             <w:tcBorders>
-              <w:top w:val="single" w:sz="4" w:space="0" w:color="000000"/>
-              <w:left w:val="single" w:sz="4" w:space="0" w:color="000000"/>
-              <w:bottom w:val="single" w:sz="4" w:space="0" w:color="000000"/>
-              <w:right w:val="single" w:sz="4" w:space="0" w:color="000000"/>
+              <w:left w:val="single" w:sz="12" w:space="0" w:color="000000"/>
+              <w:bottom w:val="single" w:sz="12" w:space="0" w:color="000000"/>
             </w:tcBorders>
             <w:shd w:color="auto" w:fill="E4E4E4" w:val="clear"/>
             <w:vAlign w:val="center"/>
@@ -463,12 +447,11 @@
         </w:tc>
         <w:tc>
           <w:tcPr>
-            <w:tcW w:w="1556" w:type="dxa"/>
+            <w:tcW w:w="1553" w:type="dxa"/>
             <w:tcBorders>
-              <w:top w:val="single" w:sz="4" w:space="0" w:color="000000"/>
-              <w:left w:val="single" w:sz="4" w:space="0" w:color="000000"/>
-              <w:bottom w:val="single" w:sz="4" w:space="0" w:color="000000"/>
-              <w:right w:val="single" w:sz="4" w:space="0" w:color="000000"/>
+              <w:left w:val="single" w:sz="12" w:space="0" w:color="000000"/>
+              <w:bottom w:val="single" w:sz="12" w:space="0" w:color="000000"/>
+              <w:right w:val="single" w:sz="12" w:space="0" w:color="000000"/>
             </w:tcBorders>
             <w:vAlign w:val="center"/>
           </w:tcPr>
@@ -506,10 +489,8 @@
             <w:tcW w:w="4956" w:type="dxa"/>
             <w:gridSpan w:val="3"/>
             <w:tcBorders>
-              <w:top w:val="single" w:sz="4" w:space="0" w:color="000000"/>
-              <w:left w:val="single" w:sz="4" w:space="0" w:color="000000"/>
-              <w:bottom w:val="single" w:sz="4" w:space="0" w:color="000000"/>
-              <w:right w:val="single" w:sz="4" w:space="0" w:color="000000"/>
+              <w:left w:val="single" w:sz="12" w:space="0" w:color="000000"/>
+              <w:bottom w:val="single" w:sz="12" w:space="0" w:color="000000"/>
             </w:tcBorders>
             <w:shd w:color="auto" w:fill="E4E4E4" w:val="clear"/>
             <w:vAlign w:val="center"/>
@@ -545,10 +526,9 @@
             <w:tcW w:w="4971" w:type="dxa"/>
             <w:gridSpan w:val="4"/>
             <w:tcBorders>
-              <w:top w:val="single" w:sz="4" w:space="0" w:color="000000"/>
-              <w:left w:val="single" w:sz="4" w:space="0" w:color="000000"/>
-              <w:bottom w:val="single" w:sz="4" w:space="0" w:color="000000"/>
-              <w:right w:val="single" w:sz="4" w:space="0" w:color="000000"/>
+              <w:left w:val="single" w:sz="12" w:space="0" w:color="000000"/>
+              <w:bottom w:val="single" w:sz="12" w:space="0" w:color="000000"/>
+              <w:right w:val="single" w:sz="12" w:space="0" w:color="000000"/>
             </w:tcBorders>
             <w:vAlign w:val="center"/>
           </w:tcPr>
@@ -640,10 +620,8 @@
           <w:tcPr>
             <w:tcW w:w="2556" w:type="dxa"/>
             <w:tcBorders>
-              <w:top w:val="single" w:sz="4" w:space="0" w:color="000000"/>
-              <w:left w:val="single" w:sz="4" w:space="0" w:color="000000"/>
-              <w:bottom w:val="single" w:sz="4" w:space="0" w:color="000000"/>
-              <w:right w:val="single" w:sz="4" w:space="0" w:color="000000"/>
+              <w:left w:val="single" w:sz="12" w:space="0" w:color="000000"/>
+              <w:bottom w:val="single" w:sz="12" w:space="0" w:color="000000"/>
             </w:tcBorders>
             <w:shd w:color="auto" w:fill="E4E4E4" w:val="clear"/>
           </w:tcPr>
@@ -678,10 +656,9 @@
             <w:tcW w:w="7371" w:type="dxa"/>
             <w:gridSpan w:val="6"/>
             <w:tcBorders>
-              <w:top w:val="single" w:sz="4" w:space="0" w:color="000000"/>
-              <w:left w:val="single" w:sz="4" w:space="0" w:color="000000"/>
-              <w:bottom w:val="single" w:sz="4" w:space="0" w:color="000000"/>
-              <w:right w:val="single" w:sz="4" w:space="0" w:color="000000"/>
+              <w:left w:val="single" w:sz="12" w:space="0" w:color="000000"/>
+              <w:bottom w:val="single" w:sz="12" w:space="0" w:color="000000"/>
+              <w:right w:val="single" w:sz="12" w:space="0" w:color="000000"/>
             </w:tcBorders>
             <w:shd w:color="auto" w:fill="auto" w:val="clear"/>
             <w:vAlign w:val="center"/>
@@ -720,10 +697,8 @@
             <w:tcW w:w="6081" w:type="dxa"/>
             <w:gridSpan w:val="4"/>
             <w:tcBorders>
-              <w:top w:val="single" w:sz="4" w:space="0" w:color="000000"/>
-              <w:left w:val="single" w:sz="4" w:space="0" w:color="000000"/>
-              <w:bottom w:val="single" w:sz="4" w:space="0" w:color="000000"/>
-              <w:right w:val="single" w:sz="4" w:space="0" w:color="000000"/>
+              <w:left w:val="single" w:sz="12" w:space="0" w:color="000000"/>
+              <w:bottom w:val="single" w:sz="12" w:space="0" w:color="000000"/>
             </w:tcBorders>
             <w:shd w:color="auto" w:fill="E4E4E4" w:val="clear"/>
             <w:vAlign w:val="center"/>
@@ -759,10 +734,9 @@
             <w:tcW w:w="3846" w:type="dxa"/>
             <w:gridSpan w:val="3"/>
             <w:tcBorders>
-              <w:top w:val="single" w:sz="4" w:space="0" w:color="000000"/>
-              <w:left w:val="single" w:sz="4" w:space="0" w:color="000000"/>
-              <w:bottom w:val="single" w:sz="4" w:space="0" w:color="000000"/>
-              <w:right w:val="single" w:sz="4" w:space="0" w:color="000000"/>
+              <w:left w:val="single" w:sz="12" w:space="0" w:color="000000"/>
+              <w:bottom w:val="single" w:sz="12" w:space="0" w:color="000000"/>
+              <w:right w:val="single" w:sz="12" w:space="0" w:color="000000"/>
             </w:tcBorders>
             <w:vAlign w:val="center"/>
           </w:tcPr>
@@ -799,10 +773,8 @@
             <w:tcW w:w="6081" w:type="dxa"/>
             <w:gridSpan w:val="4"/>
             <w:tcBorders>
-              <w:top w:val="single" w:sz="4" w:space="0" w:color="000000"/>
-              <w:left w:val="single" w:sz="4" w:space="0" w:color="000000"/>
-              <w:bottom w:val="single" w:sz="4" w:space="0" w:color="000000"/>
-              <w:right w:val="single" w:sz="4" w:space="0" w:color="000000"/>
+              <w:left w:val="single" w:sz="12" w:space="0" w:color="000000"/>
+              <w:bottom w:val="single" w:sz="12" w:space="0" w:color="000000"/>
             </w:tcBorders>
             <w:shd w:color="auto" w:fill="E4E4E4" w:val="clear"/>
             <w:vAlign w:val="center"/>
@@ -838,10 +810,9 @@
             <w:tcW w:w="3846" w:type="dxa"/>
             <w:gridSpan w:val="3"/>
             <w:tcBorders>
-              <w:top w:val="single" w:sz="4" w:space="0" w:color="000000"/>
-              <w:left w:val="single" w:sz="4" w:space="0" w:color="000000"/>
-              <w:bottom w:val="single" w:sz="4" w:space="0" w:color="000000"/>
-              <w:right w:val="single" w:sz="4" w:space="0" w:color="000000"/>
+              <w:left w:val="single" w:sz="12" w:space="0" w:color="000000"/>
+              <w:bottom w:val="single" w:sz="12" w:space="0" w:color="000000"/>
+              <w:right w:val="single" w:sz="12" w:space="0" w:color="000000"/>
             </w:tcBorders>
             <w:shd w:color="auto" w:fill="auto" w:val="clear"/>
             <w:vAlign w:val="center"/>
@@ -866,6 +837,82 @@
                 <w:szCs w:val="20"/>
               </w:rPr>
               <w:t>[TELEFONO]</w:t>
+            </w:r>
+          </w:p>
+        </w:tc>
+      </w:tr>
+      <w:tr>
+        <w:trPr>
+          <w:trHeight w:val="428" w:hRule="atLeast"/>
+        </w:trPr>
+        <w:tc>
+          <w:tcPr>
+            <w:tcW w:w="6081" w:type="dxa"/>
+            <w:gridSpan w:val="4"/>
+            <w:tcBorders>
+              <w:left w:val="single" w:sz="12" w:space="0" w:color="000000"/>
+              <w:bottom w:val="single" w:sz="12" w:space="0" w:color="000000"/>
+            </w:tcBorders>
+            <w:shd w:color="auto" w:fill="E4E4E4" w:val="clear"/>
+            <w:vAlign w:val="center"/>
+          </w:tcPr>
+          <w:p>
+            <w:pPr>
+              <w:pStyle w:val="TableParagraph"/>
+              <w:suppressAutoHyphens w:val="true"/>
+              <w:spacing w:before="125" w:after="0"/>
+              <w:ind w:left="0"/>
+              <w:jc w:val="left"/>
+              <w:rPr>
+                <w:b/>
+                <w:color w:themeColor="text1" w:val="000000"/>
+                <w:sz w:val="20"/>
+                <w:szCs w:val="20"/>
+              </w:rPr>
+            </w:pPr>
+            <w:r>
+              <w:rPr>
+                <w:b/>
+                <w:color w:themeColor="text1" w:val="000000"/>
+                <w:kern w:val="0"/>
+                <w:sz w:val="20"/>
+                <w:szCs w:val="20"/>
+              </w:rPr>
+              <w:t>TELÉFONO DE CONTACTO ADICIONAL</w:t>
+            </w:r>
+          </w:p>
+        </w:tc>
+        <w:tc>
+          <w:tcPr>
+            <w:tcW w:w="3846" w:type="dxa"/>
+            <w:gridSpan w:val="3"/>
+            <w:tcBorders>
+              <w:left w:val="single" w:sz="12" w:space="0" w:color="000000"/>
+              <w:bottom w:val="single" w:sz="12" w:space="0" w:color="000000"/>
+              <w:right w:val="single" w:sz="12" w:space="0" w:color="000000"/>
+            </w:tcBorders>
+            <w:shd w:color="auto" w:fill="auto" w:val="clear"/>
+            <w:vAlign w:val="center"/>
+          </w:tcPr>
+          <w:p>
+            <w:pPr>
+              <w:pStyle w:val="Normal"/>
+              <w:suppressAutoHyphens w:val="true"/>
+              <w:spacing w:before="0" w:after="0"/>
+              <w:jc w:val="left"/>
+              <w:rPr>
+                <w:color w:themeColor="text1" w:val="000000"/>
+                <w:sz w:val="20"/>
+                <w:szCs w:val="20"/>
+              </w:rPr>
+            </w:pPr>
+            <w:r>
+              <w:rPr>
+                <w:color w:themeColor="text1" w:val="000000"/>
+                <w:sz w:val="20"/>
+                <w:szCs w:val="20"/>
+              </w:rPr>
+              <w:t>[TELEFONO_ADICIONAL]</w:t>
             </w:r>
           </w:p>
         </w:tc>
@@ -879,10 +926,8 @@
             <w:tcW w:w="6081" w:type="dxa"/>
             <w:gridSpan w:val="4"/>
             <w:tcBorders>
-              <w:top w:val="single" w:sz="4" w:space="0" w:color="000000"/>
-              <w:left w:val="single" w:sz="4" w:space="0" w:color="000000"/>
-              <w:bottom w:val="single" w:sz="4" w:space="0" w:color="000000"/>
-              <w:right w:val="single" w:sz="4" w:space="0" w:color="000000"/>
+              <w:left w:val="single" w:sz="12" w:space="0" w:color="000000"/>
+              <w:bottom w:val="single" w:sz="12" w:space="0" w:color="000000"/>
             </w:tcBorders>
             <w:shd w:color="auto" w:fill="E4E4E4" w:val="clear"/>
             <w:vAlign w:val="center"/>
@@ -918,10 +963,9 @@
             <w:tcW w:w="3846" w:type="dxa"/>
             <w:gridSpan w:val="3"/>
             <w:tcBorders>
-              <w:top w:val="single" w:sz="4" w:space="0" w:color="000000"/>
-              <w:left w:val="single" w:sz="4" w:space="0" w:color="000000"/>
-              <w:bottom w:val="single" w:sz="4" w:space="0" w:color="000000"/>
-              <w:right w:val="single" w:sz="4" w:space="0" w:color="000000"/>
+              <w:left w:val="single" w:sz="12" w:space="0" w:color="000000"/>
+              <w:bottom w:val="single" w:sz="12" w:space="0" w:color="000000"/>
+              <w:right w:val="single" w:sz="12" w:space="0" w:color="000000"/>
             </w:tcBorders>
             <w:vAlign w:val="center"/>
           </w:tcPr>
@@ -959,10 +1003,8 @@
             <w:tcW w:w="6081" w:type="dxa"/>
             <w:gridSpan w:val="4"/>
             <w:tcBorders>
-              <w:top w:val="single" w:sz="4" w:space="0" w:color="000000"/>
-              <w:left w:val="single" w:sz="4" w:space="0" w:color="000000"/>
-              <w:bottom w:val="single" w:sz="4" w:space="0" w:color="000000"/>
-              <w:right w:val="single" w:sz="4" w:space="0" w:color="000000"/>
+              <w:left w:val="single" w:sz="12" w:space="0" w:color="000000"/>
+              <w:bottom w:val="single" w:sz="12" w:space="0" w:color="000000"/>
             </w:tcBorders>
             <w:shd w:color="auto" w:fill="E4E4E4" w:val="clear"/>
             <w:vAlign w:val="center"/>
@@ -998,10 +1040,9 @@
             <w:tcW w:w="3846" w:type="dxa"/>
             <w:gridSpan w:val="3"/>
             <w:tcBorders>
-              <w:top w:val="single" w:sz="4" w:space="0" w:color="000000"/>
-              <w:left w:val="single" w:sz="4" w:space="0" w:color="000000"/>
-              <w:bottom w:val="single" w:sz="4" w:space="0" w:color="000000"/>
-              <w:right w:val="single" w:sz="4" w:space="0" w:color="000000"/>
+              <w:left w:val="single" w:sz="12" w:space="0" w:color="000000"/>
+              <w:bottom w:val="single" w:sz="12" w:space="0" w:color="000000"/>
+              <w:right w:val="single" w:sz="12" w:space="0" w:color="000000"/>
             </w:tcBorders>
             <w:vAlign w:val="center"/>
           </w:tcPr>
@@ -1038,10 +1079,8 @@
           <w:tcPr>
             <w:tcW w:w="2556" w:type="dxa"/>
             <w:tcBorders>
-              <w:top w:val="single" w:sz="4" w:space="0" w:color="000000"/>
-              <w:left w:val="single" w:sz="4" w:space="0" w:color="000000"/>
-              <w:bottom w:val="single" w:sz="4" w:space="0" w:color="000000"/>
-              <w:right w:val="single" w:sz="4" w:space="0" w:color="000000"/>
+              <w:left w:val="single" w:sz="12" w:space="0" w:color="000000"/>
+              <w:bottom w:val="single" w:sz="12" w:space="0" w:color="000000"/>
             </w:tcBorders>
             <w:shd w:color="auto" w:fill="E4E4E4" w:val="clear"/>
           </w:tcPr>
@@ -1076,10 +1115,9 @@
             <w:tcW w:w="7371" w:type="dxa"/>
             <w:gridSpan w:val="6"/>
             <w:tcBorders>
-              <w:top w:val="single" w:sz="4" w:space="0" w:color="000000"/>
-              <w:left w:val="single" w:sz="4" w:space="0" w:color="000000"/>
-              <w:bottom w:val="single" w:sz="4" w:space="0" w:color="000000"/>
-              <w:right w:val="single" w:sz="4" w:space="0" w:color="000000"/>
+              <w:left w:val="single" w:sz="12" w:space="0" w:color="000000"/>
+              <w:bottom w:val="single" w:sz="12" w:space="0" w:color="000000"/>
+              <w:right w:val="single" w:sz="12" w:space="0" w:color="000000"/>
             </w:tcBorders>
             <w:vAlign w:val="center"/>
           </w:tcPr>
@@ -1117,10 +1155,8 @@
             <w:tcW w:w="6081" w:type="dxa"/>
             <w:gridSpan w:val="4"/>
             <w:tcBorders>
-              <w:top w:val="single" w:sz="4" w:space="0" w:color="000000"/>
-              <w:left w:val="single" w:sz="4" w:space="0" w:color="000000"/>
-              <w:bottom w:val="single" w:sz="4" w:space="0" w:color="000000"/>
-              <w:right w:val="single" w:sz="4" w:space="0" w:color="000000"/>
+              <w:left w:val="single" w:sz="12" w:space="0" w:color="000000"/>
+              <w:bottom w:val="single" w:sz="12" w:space="0" w:color="000000"/>
             </w:tcBorders>
             <w:shd w:color="auto" w:fill="E4E4E4" w:val="clear"/>
             <w:vAlign w:val="center"/>
@@ -1156,10 +1192,9 @@
             <w:tcW w:w="3846" w:type="dxa"/>
             <w:gridSpan w:val="3"/>
             <w:tcBorders>
-              <w:top w:val="single" w:sz="4" w:space="0" w:color="000000"/>
-              <w:left w:val="single" w:sz="4" w:space="0" w:color="000000"/>
-              <w:bottom w:val="single" w:sz="4" w:space="0" w:color="000000"/>
-              <w:right w:val="single" w:sz="4" w:space="0" w:color="000000"/>
+              <w:left w:val="single" w:sz="12" w:space="0" w:color="000000"/>
+              <w:bottom w:val="single" w:sz="12" w:space="0" w:color="000000"/>
+              <w:right w:val="single" w:sz="12" w:space="0" w:color="000000"/>
             </w:tcBorders>
             <w:vAlign w:val="center"/>
           </w:tcPr>
@@ -1197,10 +1232,8 @@
             <w:tcW w:w="6081" w:type="dxa"/>
             <w:gridSpan w:val="4"/>
             <w:tcBorders>
-              <w:top w:val="single" w:sz="4" w:space="0" w:color="000000"/>
-              <w:left w:val="single" w:sz="4" w:space="0" w:color="000000"/>
-              <w:bottom w:val="single" w:sz="4" w:space="0" w:color="000000"/>
-              <w:right w:val="single" w:sz="4" w:space="0" w:color="000000"/>
+              <w:left w:val="single" w:sz="12" w:space="0" w:color="000000"/>
+              <w:bottom w:val="single" w:sz="12" w:space="0" w:color="000000"/>
             </w:tcBorders>
             <w:shd w:color="auto" w:fill="E4E4E4" w:val="clear"/>
             <w:vAlign w:val="center"/>
@@ -1236,10 +1269,9 @@
             <w:tcW w:w="3846" w:type="dxa"/>
             <w:gridSpan w:val="3"/>
             <w:tcBorders>
-              <w:top w:val="single" w:sz="4" w:space="0" w:color="000000"/>
-              <w:left w:val="single" w:sz="4" w:space="0" w:color="000000"/>
-              <w:bottom w:val="single" w:sz="4" w:space="0" w:color="000000"/>
-              <w:right w:val="single" w:sz="4" w:space="0" w:color="000000"/>
+              <w:left w:val="single" w:sz="12" w:space="0" w:color="000000"/>
+              <w:bottom w:val="single" w:sz="12" w:space="0" w:color="000000"/>
+              <w:right w:val="single" w:sz="12" w:space="0" w:color="000000"/>
             </w:tcBorders>
             <w:vAlign w:val="center"/>
           </w:tcPr>
@@ -1275,9 +1307,8 @@
             <w:tcW w:w="6081" w:type="dxa"/>
             <w:gridSpan w:val="4"/>
             <w:tcBorders>
-              <w:left w:val="single" w:sz="4" w:space="0" w:color="000000"/>
-              <w:bottom w:val="single" w:sz="4" w:space="0" w:color="000000"/>
-              <w:right w:val="single" w:sz="4" w:space="0" w:color="000000"/>
+              <w:left w:val="single" w:sz="12" w:space="0" w:color="000000"/>
+              <w:bottom w:val="single" w:sz="12" w:space="0" w:color="000000"/>
             </w:tcBorders>
             <w:shd w:color="auto" w:fill="E4E4E4" w:val="clear"/>
             <w:vAlign w:val="center"/>
@@ -1304,17 +1335,7 @@
                 <w:sz w:val="20"/>
                 <w:szCs w:val="20"/>
               </w:rPr>
-              <w:t>OBJETO</w:t>
-            </w:r>
-            <w:r>
-              <w:rPr>
-                <w:b/>
-                <w:color w:themeColor="text1" w:val="000000"/>
-                <w:kern w:val="0"/>
-                <w:sz w:val="20"/>
-                <w:szCs w:val="20"/>
-              </w:rPr>
-              <w:t xml:space="preserve"> DEL CONTRATO DE TRABAJO</w:t>
+              <w:t>OBJETO DEL CONTRATO DE TRABAJO</w:t>
             </w:r>
           </w:p>
         </w:tc>
@@ -1323,9 +1344,9 @@
             <w:tcW w:w="3846" w:type="dxa"/>
             <w:gridSpan w:val="3"/>
             <w:tcBorders>
-              <w:left w:val="single" w:sz="4" w:space="0" w:color="000000"/>
-              <w:bottom w:val="single" w:sz="4" w:space="0" w:color="000000"/>
-              <w:right w:val="single" w:sz="4" w:space="0" w:color="000000"/>
+              <w:left w:val="single" w:sz="12" w:space="0" w:color="000000"/>
+              <w:bottom w:val="single" w:sz="12" w:space="0" w:color="000000"/>
+              <w:right w:val="single" w:sz="12" w:space="0" w:color="000000"/>
             </w:tcBorders>
             <w:vAlign w:val="center"/>
           </w:tcPr>
@@ -1360,9 +1381,8 @@
             <w:tcW w:w="6081" w:type="dxa"/>
             <w:gridSpan w:val="4"/>
             <w:tcBorders>
-              <w:left w:val="single" w:sz="4" w:space="0" w:color="000000"/>
-              <w:bottom w:val="single" w:sz="4" w:space="0" w:color="000000"/>
-              <w:right w:val="single" w:sz="4" w:space="0" w:color="000000"/>
+              <w:left w:val="single" w:sz="12" w:space="0" w:color="000000"/>
+              <w:bottom w:val="single" w:sz="12" w:space="0" w:color="000000"/>
             </w:tcBorders>
             <w:shd w:color="auto" w:fill="E4E4E4" w:val="clear"/>
             <w:vAlign w:val="center"/>
@@ -1398,9 +1418,9 @@
             <w:tcW w:w="3846" w:type="dxa"/>
             <w:gridSpan w:val="3"/>
             <w:tcBorders>
-              <w:left w:val="single" w:sz="4" w:space="0" w:color="000000"/>
-              <w:bottom w:val="single" w:sz="4" w:space="0" w:color="000000"/>
-              <w:right w:val="single" w:sz="4" w:space="0" w:color="000000"/>
+              <w:left w:val="single" w:sz="12" w:space="0" w:color="000000"/>
+              <w:bottom w:val="single" w:sz="12" w:space="0" w:color="000000"/>
+              <w:right w:val="single" w:sz="12" w:space="0" w:color="000000"/>
             </w:tcBorders>
             <w:vAlign w:val="center"/>
           </w:tcPr>
@@ -1437,10 +1457,8 @@
             <w:tcW w:w="6081" w:type="dxa"/>
             <w:gridSpan w:val="4"/>
             <w:tcBorders>
-              <w:top w:val="single" w:sz="4" w:space="0" w:color="000000"/>
-              <w:left w:val="single" w:sz="4" w:space="0" w:color="000000"/>
-              <w:bottom w:val="single" w:sz="4" w:space="0" w:color="000000"/>
-              <w:right w:val="single" w:sz="4" w:space="0" w:color="000000"/>
+              <w:left w:val="single" w:sz="12" w:space="0" w:color="000000"/>
+              <w:bottom w:val="single" w:sz="12" w:space="0" w:color="000000"/>
             </w:tcBorders>
             <w:shd w:color="auto" w:fill="E4E4E4" w:val="clear"/>
             <w:vAlign w:val="center"/>
@@ -1476,10 +1494,9 @@
             <w:tcW w:w="3846" w:type="dxa"/>
             <w:gridSpan w:val="3"/>
             <w:tcBorders>
-              <w:top w:val="single" w:sz="4" w:space="0" w:color="000000"/>
-              <w:left w:val="single" w:sz="4" w:space="0" w:color="000000"/>
-              <w:bottom w:val="single" w:sz="4" w:space="0" w:color="000000"/>
-              <w:right w:val="single" w:sz="4" w:space="0" w:color="000000"/>
+              <w:left w:val="single" w:sz="12" w:space="0" w:color="000000"/>
+              <w:bottom w:val="single" w:sz="12" w:space="0" w:color="000000"/>
+              <w:right w:val="single" w:sz="12" w:space="0" w:color="000000"/>
             </w:tcBorders>
             <w:vAlign w:val="center"/>
           </w:tcPr>
@@ -1516,10 +1533,8 @@
             <w:tcW w:w="6081" w:type="dxa"/>
             <w:gridSpan w:val="4"/>
             <w:tcBorders>
-              <w:top w:val="single" w:sz="4" w:space="0" w:color="000000"/>
-              <w:left w:val="single" w:sz="4" w:space="0" w:color="000000"/>
-              <w:bottom w:val="single" w:sz="4" w:space="0" w:color="000000"/>
-              <w:right w:val="single" w:sz="4" w:space="0" w:color="000000"/>
+              <w:left w:val="single" w:sz="12" w:space="0" w:color="000000"/>
+              <w:bottom w:val="single" w:sz="12" w:space="0" w:color="000000"/>
             </w:tcBorders>
             <w:shd w:color="auto" w:fill="E4E4E4" w:val="clear"/>
             <w:vAlign w:val="center"/>
@@ -1555,10 +1570,9 @@
             <w:tcW w:w="3846" w:type="dxa"/>
             <w:gridSpan w:val="3"/>
             <w:tcBorders>
-              <w:top w:val="single" w:sz="4" w:space="0" w:color="000000"/>
-              <w:left w:val="single" w:sz="4" w:space="0" w:color="000000"/>
-              <w:bottom w:val="single" w:sz="4" w:space="0" w:color="000000"/>
-              <w:right w:val="single" w:sz="4" w:space="0" w:color="000000"/>
+              <w:left w:val="single" w:sz="12" w:space="0" w:color="000000"/>
+              <w:bottom w:val="single" w:sz="12" w:space="0" w:color="000000"/>
+              <w:right w:val="single" w:sz="12" w:space="0" w:color="000000"/>
             </w:tcBorders>
             <w:vAlign w:val="center"/>
           </w:tcPr>
@@ -2119,7 +2133,25 @@
           <w:sz w:val="18"/>
           <w:szCs w:val="18"/>
         </w:rPr>
-        <w:t xml:space="preserve"> desempeñará el cargo de CONTADORA y sus responsabilidades serán aquellas establecidas en el Manual de Responsabilidades o Funciones, en el Reglamento Interno de Trabajo, y demás documentos internos.</w:t>
+        <w:t xml:space="preserve"> desempeñará el cargo de </w:t>
+      </w:r>
+      <w:r>
+        <w:rPr>
+          <w:b/>
+          <w:bCs/>
+          <w:color w:themeColor="text1" w:val="000000"/>
+          <w:sz w:val="18"/>
+          <w:szCs w:val="18"/>
+        </w:rPr>
+        <w:t>[CARGO]</w:t>
+      </w:r>
+      <w:r>
+        <w:rPr>
+          <w:color w:themeColor="text1" w:val="000000"/>
+          <w:sz w:val="18"/>
+          <w:szCs w:val="18"/>
+        </w:rPr>
+        <w:t xml:space="preserve"> y sus responsabilidades serán aquellas establecidas en el Manual de Responsabilidades o Funciones, en el Reglamento Interno de Trabajo, y demás documentos internos.</w:t>
       </w:r>
     </w:p>
     <w:p>
@@ -2885,68 +2917,68 @@
       <w:r>
         <w:rPr>
           <w:b/>
+          <w:color w:val="auto"/>
+          <w:sz w:val="18"/>
+          <w:szCs w:val="18"/>
+        </w:rPr>
+        <w:t>DURACIÓN DEL CONTRATO Y PERÍODO DE PRUEBA:</w:t>
+      </w:r>
+      <w:r>
+        <w:rPr>
+          <w:color w:val="auto"/>
+          <w:sz w:val="18"/>
+          <w:szCs w:val="18"/>
+        </w:rPr>
+        <w:t xml:space="preserve"> Acuerdan las partes que el término o duración del presente Contrato de Trabajo será por término [TERMINO] y</w:t>
+      </w:r>
+      <w:r>
+        <w:rPr>
+          <w:b/>
+          <w:color w:val="auto"/>
+          <w:sz w:val="18"/>
+          <w:szCs w:val="18"/>
+        </w:rPr>
+        <w:t xml:space="preserve"> </w:t>
+      </w:r>
+      <w:r>
+        <w:rPr>
+          <w:color w:val="auto"/>
+          <w:sz w:val="18"/>
+          <w:szCs w:val="18"/>
+        </w:rPr>
+        <w:t>tendrá vigencia a partir del [FECHA_INICIO].</w:t>
+      </w:r>
+    </w:p>
+    <w:p>
+      <w:pPr>
+        <w:pStyle w:val="BodyText"/>
+        <w:spacing w:lineRule="auto" w:line="290"/>
+        <w:jc w:val="both"/>
+        <w:rPr>
           <w:color w:val="FF0000"/>
           <w:sz w:val="18"/>
           <w:szCs w:val="18"/>
         </w:rPr>
-        <w:t>DURACIÓN DEL CONTRATO Y PERÍODO DE PRUEBA:</w:t>
-      </w:r>
+      </w:pPr>
       <w:r>
         <w:rPr>
           <w:color w:val="FF0000"/>
           <w:sz w:val="18"/>
           <w:szCs w:val="18"/>
         </w:rPr>
-        <w:t xml:space="preserve"> Acuerdan las partes que el término o duración del presente Contrato de Trabajo será por término [TERMINO] y</w:t>
-      </w:r>
-      <w:r>
+      </w:r>
+    </w:p>
+    <w:p>
+      <w:pPr>
+        <w:pStyle w:val="BodyText"/>
+        <w:spacing w:lineRule="auto" w:line="290"/>
+        <w:jc w:val="both"/>
         <w:rPr>
           <w:b/>
           <w:color w:val="FF0000"/>
           <w:sz w:val="18"/>
           <w:szCs w:val="18"/>
         </w:rPr>
-        <w:t xml:space="preserve"> </w:t>
-      </w:r>
-      <w:r>
-        <w:rPr>
-          <w:color w:val="FF0000"/>
-          <w:sz w:val="18"/>
-          <w:szCs w:val="18"/>
-        </w:rPr>
-        <w:t>tendrá vigencia a partir del 2 de octubre de 2023.</w:t>
-      </w:r>
-    </w:p>
-    <w:p>
-      <w:pPr>
-        <w:pStyle w:val="BodyText"/>
-        <w:spacing w:lineRule="auto" w:line="290"/>
-        <w:jc w:val="both"/>
-        <w:rPr>
-          <w:color w:val="FF0000"/>
-          <w:sz w:val="18"/>
-          <w:szCs w:val="18"/>
-        </w:rPr>
-      </w:pPr>
-      <w:r>
-        <w:rPr>
-          <w:color w:val="FF0000"/>
-          <w:sz w:val="18"/>
-          <w:szCs w:val="18"/>
-        </w:rPr>
-      </w:r>
-    </w:p>
-    <w:p>
-      <w:pPr>
-        <w:pStyle w:val="BodyText"/>
-        <w:spacing w:lineRule="auto" w:line="290"/>
-        <w:jc w:val="both"/>
-        <w:rPr>
-          <w:b/>
-          <w:color w:val="FF0000"/>
-          <w:sz w:val="18"/>
-          <w:szCs w:val="18"/>
-        </w:rPr>
       </w:pPr>
       <w:r>
         <w:rPr>
@@ -3033,7 +3065,25 @@
           <w:szCs w:val="18"/>
           <w:lang w:val="es-CO"/>
         </w:rPr>
-        <w:t>: Esté contrato de todas maneras tendrá un período inicial de prueba hasta por dos (2) meses, lapso en el cual, cualquiera de las partes puede darlo por terminado unilateralmente, sin previo aviso y sin lugar a indemnización. Lo anterior no impide que cualquiera de las partes pueda darlo por terminado, invocando los modos o justas causas previstas en el Código Sustantivo del Trabajo y en los Reglamentos de Trabajo y de Higiene y Seguridad y Salud en el Trabajo o por violación de las obligaciones que se consignan en este contrato.</w:t>
+        <w:t>: Esté contrato de todas maneras tendrá un período inicial de prueba hasta por [</w:t>
+      </w:r>
+      <w:r>
+        <w:rPr>
+          <w:b/>
+          <w:bCs/>
+          <w:sz w:val="18"/>
+          <w:szCs w:val="18"/>
+          <w:lang w:val="es-CO"/>
+        </w:rPr>
+        <w:t>PERIODO_PRUEBA]</w:t>
+      </w:r>
+      <w:r>
+        <w:rPr>
+          <w:sz w:val="18"/>
+          <w:szCs w:val="18"/>
+          <w:lang w:val="es-CO"/>
+        </w:rPr>
+        <w:t>, lapso en el cual, cualquiera de las partes puede darlo por terminado unilateralmente, sin previo aviso y sin lugar a indemnización. Lo anterior no impide que cualquiera de las partes pueda darlo por terminado, invocando los modos o justas causas previstas en el Código Sustantivo del Trabajo y en los Reglamentos de Trabajo y de Higiene y Seguridad y Salud en el Trabajo o por violación de las obligaciones que se consignan en este contrato.</w:t>
       </w:r>
     </w:p>
     <w:p>
@@ -6293,7 +6343,6 @@
   <w:style w:type="character" w:styleId="EncabezadoCar" w:customStyle="1">
     <w:name w:val="Encabezado Car"/>
     <w:basedOn w:val="DefaultParagraphFont"/>
-    <w:link w:val="Header"/>
     <w:uiPriority w:val="99"/>
     <w:qFormat/>
     <w:rsid w:val="00193da6"/>
@@ -6305,7 +6354,6 @@
   <w:style w:type="character" w:styleId="PiedepginaCar" w:customStyle="1">
     <w:name w:val="Pie de página Car"/>
     <w:basedOn w:val="DefaultParagraphFont"/>
-    <w:link w:val="Footer"/>
     <w:uiPriority w:val="99"/>
     <w:qFormat/>
     <w:rsid w:val="00193da6"/>
@@ -6317,7 +6365,6 @@
   <w:style w:type="character" w:styleId="Ttulo2Car" w:customStyle="1">
     <w:name w:val="Título 2 Car"/>
     <w:basedOn w:val="DefaultParagraphFont"/>
-    <w:link w:val="Heading2"/>
     <w:uiPriority w:val="9"/>
     <w:qFormat/>
     <w:rsid w:val="005479f6"/>
@@ -6344,8 +6391,8 @@
       <w:lang w:val="es-ES" w:eastAsia="es-ES" w:bidi="es-ES"/>
     </w:rPr>
   </w:style>
-  <w:style w:type="paragraph" w:styleId="Heading">
-    <w:name w:val="Heading"/>
+  <w:style w:type="paragraph" w:styleId="Ttulo">
+    <w:name w:val="Título"/>
     <w:basedOn w:val="Normal"/>
     <w:next w:val="BodyText"/>
     <w:qFormat/>
@@ -6396,8 +6443,8 @@
       <w:szCs w:val="24"/>
     </w:rPr>
   </w:style>
-  <w:style w:type="paragraph" w:styleId="Index">
-    <w:name w:val="Index"/>
+  <w:style w:type="paragraph" w:styleId="ndice">
+    <w:name w:val="Índice"/>
     <w:basedOn w:val="Normal"/>
     <w:qFormat/>
     <w:pPr>
@@ -6419,8 +6466,8 @@
     </w:pPr>
     <w:rPr/>
   </w:style>
-  <w:style w:type="paragraph" w:styleId="HeaderandFooter">
-    <w:name w:val="Header and Footer"/>
+  <w:style w:type="paragraph" w:styleId="Cabeceraypie">
+    <w:name w:val="Cabecera y pie"/>
     <w:basedOn w:val="Normal"/>
     <w:qFormat/>
     <w:pPr/>
@@ -6481,8 +6528,38 @@
     <w:pPr/>
     <w:rPr/>
   </w:style>
-  <w:style w:type="numbering" w:styleId="NoList" w:default="1">
-    <w:name w:val="No List"/>
+  <w:style w:type="paragraph" w:styleId="Contenidodelmarco">
+    <w:name w:val="Contenido del marco"/>
+    <w:basedOn w:val="Normal"/>
+    <w:qFormat/>
+    <w:pPr/>
+    <w:rPr/>
+  </w:style>
+  <w:style w:type="paragraph" w:styleId="Contenidodelatabla">
+    <w:name w:val="Contenido de la tabla"/>
+    <w:basedOn w:val="Normal"/>
+    <w:qFormat/>
+    <w:pPr>
+      <w:widowControl w:val="false"/>
+      <w:suppressLineNumbers/>
+    </w:pPr>
+    <w:rPr/>
+  </w:style>
+  <w:style w:type="paragraph" w:styleId="Ttulodelatabla">
+    <w:name w:val="Título de la tabla"/>
+    <w:basedOn w:val="Contenidodelatabla"/>
+    <w:qFormat/>
+    <w:pPr>
+      <w:suppressLineNumbers/>
+      <w:jc w:val="center"/>
+    </w:pPr>
+    <w:rPr>
+      <w:b/>
+      <w:bCs/>
+    </w:rPr>
+  </w:style>
+  <w:style w:type="numbering" w:styleId="Ningunalista" w:default="1">
+    <w:name w:val="Ninguna lista"/>
     <w:uiPriority w:val="99"/>
     <w:semiHidden/>
     <w:unhideWhenUsed/>

</xml_diff>

<commit_message>
Se organiza problema con fecha_fin_contrato, falta que el datos se visualice en el formulario
</commit_message>
<xml_diff>
--- a/CONTRATO DE TRABAJO INDEFINIDO.docx
+++ b/CONTRATO DE TRABAJO INDEFINIDO.docx
@@ -401,7 +401,7 @@
                 <w:sz w:val="20"/>
                 <w:szCs w:val="20"/>
               </w:rPr>
-              <w:t>C.C. No</w:t>
+              <w:t>C.C. N</w:t>
             </w:r>
           </w:p>
         </w:tc>
@@ -420,39 +420,19 @@
               <w:pStyle w:val="TableParagraph"/>
               <w:ind w:left="0"/>
               <w:rPr>
-                <w:color w:val="000000" w:themeColor="text1"/>
+                <w:color w:val="FF0000"/>
                 <w:sz w:val="20"/>
                 <w:szCs w:val="20"/>
               </w:rPr>
             </w:pPr>
             <w:r>
               <w:rPr>
-                <w:color w:val="000000" w:themeColor="text1"/>
+                <w:color w:val="FF0000"/>
                 <w:sz w:val="20"/>
                 <w:szCs w:val="20"/>
                 <w:lang w:val="es-CO"/>
               </w:rPr>
-              <w:t>[</w:t>
-            </w:r>
-            <w:proofErr w:type="spellStart"/>
-            <w:r>
-              <w:rPr>
-                <w:color w:val="000000" w:themeColor="text1"/>
-                <w:sz w:val="20"/>
-                <w:szCs w:val="20"/>
-                <w:lang w:val="es-CO"/>
-              </w:rPr>
-              <w:t>CCNo</w:t>
-            </w:r>
-            <w:proofErr w:type="spellEnd"/>
-            <w:r>
-              <w:rPr>
-                <w:color w:val="000000" w:themeColor="text1"/>
-                <w:sz w:val="20"/>
-                <w:szCs w:val="20"/>
-                <w:lang w:val="es-CO"/>
-              </w:rPr>
-              <w:t>]</w:t>
+              <w:t>[CC]</w:t>
             </w:r>
           </w:p>
         </w:tc>
@@ -5289,7 +5269,51 @@
           <w:sz w:val="18"/>
           <w:szCs w:val="18"/>
         </w:rPr>
-        <w:t xml:space="preserve"> se compromete a informar por escrito al EMPLEADOR cualquier cambio de dirección, teniéndose como suya, la última indicada.</w:t>
+        <w:t xml:space="preserve"> </w:t>
+      </w:r>
+      <w:r>
+        <w:rPr>
+          <w:sz w:val="18"/>
+          <w:szCs w:val="18"/>
+        </w:rPr>
+        <w:t xml:space="preserve">con cédula </w:t>
+      </w:r>
+      <w:r>
+        <w:rPr>
+          <w:color w:val="000000" w:themeColor="text1"/>
+          <w:lang w:val="es-CO"/>
+        </w:rPr>
+        <w:t>[</w:t>
+      </w:r>
+      <w:proofErr w:type="spellStart"/>
+      <w:r>
+        <w:rPr>
+          <w:color w:val="000000" w:themeColor="text1"/>
+          <w:lang w:val="es-CO"/>
+        </w:rPr>
+        <w:t>CCNo</w:t>
+      </w:r>
+      <w:proofErr w:type="spellEnd"/>
+      <w:r>
+        <w:rPr>
+          <w:color w:val="000000" w:themeColor="text1"/>
+          <w:lang w:val="es-CO"/>
+        </w:rPr>
+        <w:t>]</w:t>
+      </w:r>
+      <w:r>
+        <w:rPr>
+          <w:color w:val="000000" w:themeColor="text1"/>
+          <w:lang w:val="es-CO"/>
+        </w:rPr>
+        <w:t xml:space="preserve"> </w:t>
+      </w:r>
+      <w:r>
+        <w:rPr>
+          <w:sz w:val="18"/>
+          <w:szCs w:val="18"/>
+        </w:rPr>
+        <w:t>se compromete a informar por escrito al EMPLEADOR cualquier cambio de dirección, teniéndose como suya, la última indicada.</w:t>
       </w:r>
     </w:p>
     <w:p>
@@ -5647,6 +5671,38 @@
         </w:rPr>
         <w:t>Recibí copia:                                                                Testigo:</w:t>
       </w:r>
+    </w:p>
+    <w:p>
+      <w:pPr>
+        <w:rPr>
+          <w:sz w:val="18"/>
+          <w:szCs w:val="18"/>
+        </w:rPr>
+      </w:pPr>
+    </w:p>
+    <w:p>
+      <w:pPr>
+        <w:rPr>
+          <w:sz w:val="18"/>
+          <w:szCs w:val="18"/>
+        </w:rPr>
+      </w:pPr>
+    </w:p>
+    <w:p>
+      <w:pPr>
+        <w:rPr>
+          <w:sz w:val="18"/>
+          <w:szCs w:val="18"/>
+        </w:rPr>
+      </w:pPr>
+    </w:p>
+    <w:p>
+      <w:pPr>
+        <w:rPr>
+          <w:sz w:val="18"/>
+          <w:szCs w:val="18"/>
+        </w:rPr>
+      </w:pPr>
     </w:p>
     <w:sectPr>
       <w:headerReference w:type="even" r:id="rId7"/>

</xml_diff>